<commit_message>
Indicated which section I'll be doing.
</commit_message>
<xml_diff>
--- a/To Do.docx
+++ b/To Do.docx
@@ -20,23 +20,7 @@
           <w:b/>
           <w:sz w:val="24"/>
         </w:rPr>
-        <w:t xml:space="preserve">p 40 </w:t>
-      </w:r>
-      <w:proofErr w:type="spellStart"/>
-      <w:r>
-        <w:rPr>
-          <w:b/>
-          <w:sz w:val="24"/>
-        </w:rPr>
-        <w:t>to p</w:t>
-      </w:r>
-      <w:proofErr w:type="spellEnd"/>
-      <w:r>
-        <w:rPr>
-          <w:b/>
-          <w:sz w:val="24"/>
-        </w:rPr>
-        <w:t xml:space="preserve"> 48</w:t>
+        <w:t>p 40 to p 48</w:t>
       </w:r>
       <w:r>
         <w:rPr>
@@ -72,21 +56,7 @@
         <w:rPr>
           <w:sz w:val="24"/>
         </w:rPr>
-        <w:t xml:space="preserve">I’ve highlighted the most important things that have to be implemented by tomorrow night. It won’t be a lot of work for the individual. </w:t>
-      </w:r>
-      <w:proofErr w:type="spellStart"/>
-      <w:r>
-        <w:rPr>
-          <w:sz w:val="24"/>
-        </w:rPr>
-        <w:t>Hanrich</w:t>
-      </w:r>
-      <w:proofErr w:type="spellEnd"/>
-      <w:r>
-        <w:rPr>
-          <w:sz w:val="24"/>
-        </w:rPr>
-        <w:t>, please assign people to different categories</w:t>
+        <w:t>I’ve highlighted the most important things that have to be implemented by tomorrow night. It won’t be a lot of work for the individual. Hanrich, please assign people to different categories</w:t>
       </w:r>
       <w:r>
         <w:rPr>
@@ -200,7 +170,6 @@
           <w:sz w:val="38"/>
         </w:rPr>
       </w:pPr>
-      <w:proofErr w:type="gramStart"/>
       <w:r>
         <w:rPr>
           <w:b/>
@@ -215,7 +184,6 @@
         </w:rPr>
         <w:t>tatus</w:t>
       </w:r>
-      <w:proofErr w:type="gramEnd"/>
       <w:r>
         <w:rPr>
           <w:b/>
@@ -242,41 +210,21 @@
           <w:b/>
           <w:sz w:val="18"/>
         </w:rPr>
-        <w:t xml:space="preserve"> – You also design the classes in the </w:t>
-      </w:r>
-      <w:proofErr w:type="spellStart"/>
-      <w:r>
-        <w:rPr>
-          <w:b/>
-          <w:sz w:val="18"/>
-        </w:rPr>
-        <w:t>buzzSpace</w:t>
-      </w:r>
-      <w:proofErr w:type="spellEnd"/>
-      <w:r>
-        <w:rPr>
-          <w:b/>
-          <w:sz w:val="18"/>
-        </w:rPr>
-        <w:t xml:space="preserve"> module on page 43)</w:t>
-      </w:r>
-    </w:p>
-    <w:p>
-      <w:pPr>
-        <w:rPr>
-          <w:sz w:val="24"/>
-        </w:rPr>
-      </w:pPr>
-      <w:proofErr w:type="spellStart"/>
-      <w:proofErr w:type="gramStart"/>
+        <w:t xml:space="preserve"> – You also design the classes in the buzzSpace module on page 43)</w:t>
+      </w:r>
+    </w:p>
+    <w:p>
+      <w:pPr>
+        <w:rPr>
+          <w:sz w:val="24"/>
+        </w:rPr>
+      </w:pPr>
       <w:r>
         <w:rPr>
           <w:sz w:val="24"/>
         </w:rPr>
         <w:t>setStatusCalculator</w:t>
       </w:r>
-      <w:proofErr w:type="spellEnd"/>
-      <w:proofErr w:type="gramEnd"/>
     </w:p>
     <w:p>
       <w:pPr>
@@ -285,8 +233,6 @@
           <w:sz w:val="24"/>
         </w:rPr>
       </w:pPr>
-      <w:proofErr w:type="spellStart"/>
-      <w:proofErr w:type="gramStart"/>
       <w:r>
         <w:rPr>
           <w:i/>
@@ -294,8 +240,6 @@
         </w:rPr>
         <w:t>updateStatusPoints</w:t>
       </w:r>
-      <w:proofErr w:type="spellEnd"/>
-      <w:proofErr w:type="gramEnd"/>
     </w:p>
     <w:p>
       <w:pPr>
@@ -308,14 +252,12 @@
           <w:sz w:val="24"/>
         </w:rPr>
       </w:pPr>
-      <w:proofErr w:type="spellStart"/>
       <w:r>
         <w:rPr>
           <w:sz w:val="24"/>
         </w:rPr>
         <w:t>updateAllStatusPoints</w:t>
       </w:r>
-      <w:proofErr w:type="spellEnd"/>
     </w:p>
     <w:p>
       <w:pPr>
@@ -328,23 +270,19 @@
           <w:sz w:val="24"/>
         </w:rPr>
       </w:pPr>
-      <w:proofErr w:type="spellStart"/>
       <w:r>
         <w:rPr>
           <w:sz w:val="24"/>
         </w:rPr>
         <w:t>updateStatusPointsForProfile</w:t>
       </w:r>
-      <w:proofErr w:type="spellEnd"/>
-    </w:p>
-    <w:p>
-      <w:pPr>
-        <w:rPr>
-          <w:sz w:val="24"/>
-        </w:rPr>
-      </w:pPr>
-      <w:proofErr w:type="spellStart"/>
-      <w:proofErr w:type="gramStart"/>
+    </w:p>
+    <w:p>
+      <w:pPr>
+        <w:rPr>
+          <w:sz w:val="24"/>
+        </w:rPr>
+      </w:pPr>
       <w:r>
         <w:rPr>
           <w:sz w:val="24"/>
@@ -357,164 +295,142 @@
         </w:rPr>
         <w:t>etStatusForProfile</w:t>
       </w:r>
-      <w:proofErr w:type="spellEnd"/>
-      <w:proofErr w:type="gramEnd"/>
-    </w:p>
-    <w:p>
-      <w:pPr>
-        <w:rPr>
-          <w:sz w:val="24"/>
-        </w:rPr>
-      </w:pPr>
-    </w:p>
-    <w:p>
-      <w:pPr>
-        <w:rPr>
-          <w:sz w:val="24"/>
-        </w:rPr>
-      </w:pPr>
-    </w:p>
-    <w:p>
-      <w:pPr>
+    </w:p>
+    <w:p>
+      <w:pPr>
+        <w:rPr>
+          <w:sz w:val="24"/>
+        </w:rPr>
+      </w:pPr>
+    </w:p>
+    <w:p>
+      <w:pPr>
+        <w:rPr>
+          <w:sz w:val="24"/>
+        </w:rPr>
+      </w:pPr>
+    </w:p>
+    <w:p>
+      <w:pPr>
+        <w:rPr>
+          <w:b/>
+          <w:sz w:val="18"/>
+        </w:rPr>
+      </w:pPr>
+      <w:r>
         <w:rPr>
           <w:b/>
           <w:sz w:val="36"/>
         </w:rPr>
-      </w:pPr>
-      <w:proofErr w:type="spellStart"/>
-      <w:proofErr w:type="gramStart"/>
-      <w:r>
+        <w:t>profileAssessment</w:t>
+      </w:r>
+      <w:r>
+        <w:rPr>
+          <w:b/>
+          <w:sz w:val="18"/>
+        </w:rPr>
+        <w:t>(2</w:t>
+      </w:r>
+      <w:r>
+        <w:rPr>
+          <w:b/>
+          <w:sz w:val="18"/>
+        </w:rPr>
+        <w:t xml:space="preserve"> people</w:t>
+      </w:r>
+      <w:r>
+        <w:rPr>
+          <w:b/>
+          <w:sz w:val="18"/>
+        </w:rPr>
+        <w:t xml:space="preserve"> – </w:t>
+      </w:r>
+      <w:r>
+        <w:rPr>
+          <w:b/>
+          <w:sz w:val="18"/>
+        </w:rPr>
+        <w:t>Also</w:t>
+      </w:r>
+      <w:r>
+        <w:rPr>
+          <w:b/>
+          <w:sz w:val="18"/>
+        </w:rPr>
+        <w:t xml:space="preserve"> design the classes in the profileAssessment package on page 42)</w:t>
+      </w:r>
+    </w:p>
+    <w:p>
+      <w:pPr>
         <w:rPr>
           <w:b/>
           <w:sz w:val="36"/>
         </w:rPr>
-        <w:t>profileAssessment</w:t>
-      </w:r>
-      <w:proofErr w:type="spellEnd"/>
-      <w:proofErr w:type="gramEnd"/>
-      <w:r>
+      </w:pPr>
+      <w:r>
+        <w:rPr>
+          <w:b/>
+          <w:sz w:val="18"/>
+        </w:rPr>
+        <w:t>Lana</w:t>
+      </w:r>
+      <w:bookmarkStart w:id="0" w:name="_GoBack"/>
+      <w:bookmarkEnd w:id="0"/>
+    </w:p>
+    <w:p>
+      <w:pPr>
+        <w:rPr>
+          <w:sz w:val="24"/>
+        </w:rPr>
+      </w:pPr>
+      <w:r>
+        <w:rPr>
+          <w:sz w:val="24"/>
+        </w:rPr>
+        <w:t>assessProfile</w:t>
+      </w:r>
+    </w:p>
+    <w:p>
+      <w:pPr>
+        <w:rPr>
+          <w:sz w:val="24"/>
+        </w:rPr>
+      </w:pPr>
+      <w:r>
+        <w:rPr>
+          <w:sz w:val="24"/>
+        </w:rPr>
+        <w:t>registerProfileAssessor</w:t>
+      </w:r>
+    </w:p>
+    <w:p>
+      <w:pPr>
+        <w:rPr>
+          <w:sz w:val="24"/>
+        </w:rPr>
+      </w:pPr>
+    </w:p>
+    <w:p>
+      <w:pPr>
+        <w:rPr>
+          <w:sz w:val="24"/>
+        </w:rPr>
+      </w:pPr>
+    </w:p>
+    <w:p>
+      <w:pPr>
         <w:rPr>
           <w:b/>
           <w:sz w:val="36"/>
         </w:rPr>
-        <w:t xml:space="preserve"> </w:t>
-      </w:r>
-      <w:r>
-        <w:rPr>
-          <w:b/>
-          <w:sz w:val="18"/>
-        </w:rPr>
-        <w:t>(2</w:t>
-      </w:r>
-      <w:r>
-        <w:rPr>
-          <w:b/>
-          <w:sz w:val="18"/>
-        </w:rPr>
-        <w:t xml:space="preserve"> people</w:t>
-      </w:r>
-      <w:r>
-        <w:rPr>
-          <w:b/>
-          <w:sz w:val="18"/>
-        </w:rPr>
-        <w:t xml:space="preserve"> – </w:t>
-      </w:r>
-      <w:r>
-        <w:rPr>
-          <w:b/>
-          <w:sz w:val="18"/>
-        </w:rPr>
-        <w:t>Also</w:t>
-      </w:r>
-      <w:r>
-        <w:rPr>
-          <w:b/>
-          <w:sz w:val="18"/>
-        </w:rPr>
-        <w:t xml:space="preserve"> design the classes in the </w:t>
-      </w:r>
-      <w:proofErr w:type="spellStart"/>
-      <w:r>
-        <w:rPr>
-          <w:b/>
-          <w:sz w:val="18"/>
-        </w:rPr>
-        <w:t>profileAssessment</w:t>
-      </w:r>
-      <w:proofErr w:type="spellEnd"/>
-      <w:r>
-        <w:rPr>
-          <w:b/>
-          <w:sz w:val="18"/>
-        </w:rPr>
-        <w:t xml:space="preserve"> package on page 42)</w:t>
-      </w:r>
-    </w:p>
-    <w:p>
-      <w:pPr>
-        <w:rPr>
-          <w:sz w:val="24"/>
-        </w:rPr>
-      </w:pPr>
-      <w:proofErr w:type="spellStart"/>
-      <w:proofErr w:type="gramStart"/>
-      <w:r>
-        <w:rPr>
-          <w:sz w:val="24"/>
-        </w:rPr>
-        <w:t>assessProfile</w:t>
-      </w:r>
-      <w:proofErr w:type="spellEnd"/>
-      <w:proofErr w:type="gramEnd"/>
-    </w:p>
-    <w:p>
-      <w:pPr>
-        <w:rPr>
-          <w:sz w:val="24"/>
-        </w:rPr>
-      </w:pPr>
-      <w:proofErr w:type="spellStart"/>
-      <w:proofErr w:type="gramStart"/>
-      <w:r>
-        <w:rPr>
-          <w:sz w:val="24"/>
-        </w:rPr>
-        <w:t>registerProfileAssessor</w:t>
-      </w:r>
-      <w:proofErr w:type="spellEnd"/>
-      <w:proofErr w:type="gramEnd"/>
-    </w:p>
-    <w:p>
-      <w:pPr>
-        <w:rPr>
-          <w:sz w:val="24"/>
-        </w:rPr>
-      </w:pPr>
-    </w:p>
-    <w:p>
-      <w:pPr>
-        <w:rPr>
-          <w:sz w:val="24"/>
-        </w:rPr>
-      </w:pPr>
-    </w:p>
-    <w:p>
-      <w:pPr>
+      </w:pPr>
+      <w:r>
         <w:rPr>
           <w:b/>
           <w:sz w:val="36"/>
         </w:rPr>
-      </w:pPr>
-      <w:proofErr w:type="gramStart"/>
-      <w:r>
-        <w:rPr>
-          <w:b/>
-          <w:sz w:val="36"/>
-        </w:rPr>
         <w:t>appraisals</w:t>
       </w:r>
-      <w:proofErr w:type="gramEnd"/>
       <w:r>
         <w:rPr>
           <w:b/>
@@ -583,8 +499,9 @@
         <w:rPr>
           <w:noProof/>
           <w:sz w:val="26"/>
-          <w:lang w:eastAsia="en-ZA"/>
-        </w:rPr>
+          <w:lang w:val="en-GB" w:eastAsia="en-GB"/>
+        </w:rPr>
+        <w:lastRenderedPageBreak/>
         <w:drawing>
           <wp:anchor distT="0" distB="0" distL="114300" distR="114300" simplePos="0" relativeHeight="251658240" behindDoc="0" locked="0" layoutInCell="1" allowOverlap="1" wp14:anchorId="7CB18287" wp14:editId="1CC7E948">
             <wp:simplePos x="0" y="0"/>
@@ -669,8 +586,6 @@
         </w:rPr>
         <w:t xml:space="preserve"> like the one on the right here (not too sure)</w:t>
       </w:r>
-      <w:bookmarkStart w:id="0" w:name="_GoBack"/>
-      <w:bookmarkEnd w:id="0"/>
     </w:p>
     <w:p>
       <w:pPr>
@@ -682,7 +597,7 @@
       <w:r>
         <w:rPr>
           <w:noProof/>
-          <w:lang w:eastAsia="en-ZA"/>
+          <w:lang w:val="en-GB" w:eastAsia="en-GB"/>
         </w:rPr>
         <w:drawing>
           <wp:anchor distT="0" distB="0" distL="114300" distR="114300" simplePos="0" relativeHeight="251660288" behindDoc="0" locked="0" layoutInCell="1" allowOverlap="1" wp14:anchorId="71FCC1FD" wp14:editId="49847E02">
@@ -794,18 +709,13 @@
           <w:sz w:val="24"/>
         </w:rPr>
       </w:pPr>
-      <w:proofErr w:type="spellStart"/>
-      <w:proofErr w:type="gramStart"/>
       <w:r>
         <w:rPr>
           <w:color w:val="FF0000"/>
           <w:sz w:val="24"/>
         </w:rPr>
-        <w:lastRenderedPageBreak/>
         <w:t>assignAppraisalToPost</w:t>
       </w:r>
-      <w:proofErr w:type="spellEnd"/>
-      <w:proofErr w:type="gramEnd"/>
     </w:p>
     <w:p>
       <w:pPr>
@@ -815,8 +725,6 @@
         </w:rPr>
       </w:pPr>
       <w:commentRangeStart w:id="1"/>
-      <w:proofErr w:type="spellStart"/>
-      <w:proofErr w:type="gramStart"/>
       <w:r>
         <w:rPr>
           <w:color w:val="FF0000"/>
@@ -825,8 +733,6 @@
         <w:t>getAppraisalsForPost</w:t>
       </w:r>
       <w:commentRangeEnd w:id="1"/>
-      <w:proofErr w:type="spellEnd"/>
-      <w:proofErr w:type="gramEnd"/>
       <w:r>
         <w:rPr>
           <w:rStyle w:val="CommentReference"/>
@@ -841,8 +747,6 @@
           <w:sz w:val="24"/>
         </w:rPr>
       </w:pPr>
-      <w:proofErr w:type="spellStart"/>
-      <w:proofErr w:type="gramStart"/>
       <w:r>
         <w:rPr>
           <w:i/>
@@ -850,8 +754,6 @@
         </w:rPr>
         <w:t>manageAppraisalTypes</w:t>
       </w:r>
-      <w:proofErr w:type="spellEnd"/>
-      <w:proofErr w:type="gramEnd"/>
     </w:p>
     <w:p>
       <w:pPr>
@@ -865,14 +767,12 @@
           <w:sz w:val="24"/>
         </w:rPr>
       </w:pPr>
-      <w:proofErr w:type="spellStart"/>
       <w:r>
         <w:rPr>
           <w:sz w:val="24"/>
         </w:rPr>
         <w:t>removeAppraisalType</w:t>
       </w:r>
-      <w:proofErr w:type="spellEnd"/>
     </w:p>
     <w:p>
       <w:pPr>
@@ -886,14 +786,12 @@
           <w:sz w:val="24"/>
         </w:rPr>
       </w:pPr>
-      <w:proofErr w:type="spellStart"/>
       <w:r>
         <w:rPr>
           <w:sz w:val="24"/>
         </w:rPr>
         <w:t>createAppraisalType</w:t>
       </w:r>
-      <w:proofErr w:type="spellEnd"/>
     </w:p>
     <w:p>
       <w:pPr>
@@ -907,14 +805,12 @@
           <w:sz w:val="24"/>
         </w:rPr>
       </w:pPr>
-      <w:proofErr w:type="spellStart"/>
       <w:r>
         <w:rPr>
           <w:sz w:val="24"/>
         </w:rPr>
         <w:t>activateAppraisalType</w:t>
       </w:r>
-      <w:proofErr w:type="spellEnd"/>
     </w:p>
     <w:p>
       <w:pPr>
@@ -1888,7 +1784,7 @@
 </file>
 
 <file path=customXml/itemProps1.xml><?xml version="1.0" encoding="utf-8"?>
-<ds:datastoreItem xmlns:ds="http://schemas.openxmlformats.org/officeDocument/2006/customXml" ds:itemID="{55DEC1D1-5B7D-4064-AEB0-25C974639BAB}">
+<ds:datastoreItem xmlns:ds="http://schemas.openxmlformats.org/officeDocument/2006/customXml" ds:itemID="{A73AFB44-F3F1-4E04-8EC2-9FD63052AFE1}">
   <ds:schemaRefs>
     <ds:schemaRef ds:uri="http://schemas.openxmlformats.org/officeDocument/2006/bibliography"/>
   </ds:schemaRefs>

</xml_diff>

<commit_message>
Selected a section to do.
</commit_message>
<xml_diff>
--- a/To Do.docx
+++ b/To Do.docx
@@ -1,6 +1,6 @@
 
 <file path=word/document.xml><?xml version="1.0" encoding="utf-8"?>
-<w:document xmlns:wpc="http://schemas.microsoft.com/office/word/2010/wordprocessingCanvas" xmlns:mc="http://schemas.openxmlformats.org/markup-compatibility/2006" xmlns:o="urn:schemas-microsoft-com:office:office" xmlns:r="http://schemas.openxmlformats.org/officeDocument/2006/relationships" xmlns:m="http://schemas.openxmlformats.org/officeDocument/2006/math" xmlns:v="urn:schemas-microsoft-com:vml" xmlns:wp14="http://schemas.microsoft.com/office/word/2010/wordprocessingDrawing" xmlns:wp="http://schemas.openxmlformats.org/drawingml/2006/wordprocessingDrawing" xmlns:w10="urn:schemas-microsoft-com:office:word" xmlns:w="http://schemas.openxmlformats.org/wordprocessingml/2006/main" xmlns:w14="http://schemas.microsoft.com/office/word/2010/wordml" xmlns:w15="http://schemas.microsoft.com/office/word/2012/wordml" xmlns:wpg="http://schemas.microsoft.com/office/word/2010/wordprocessingGroup" xmlns:wpi="http://schemas.microsoft.com/office/word/2010/wordprocessingInk" xmlns:wne="http://schemas.microsoft.com/office/word/2006/wordml" xmlns:wps="http://schemas.microsoft.com/office/word/2010/wordprocessingShape" mc:Ignorable="w14 w15 wp14">
+<w:document xmlns:ve="http://schemas.openxmlformats.org/markup-compatibility/2006" xmlns:o="urn:schemas-microsoft-com:office:office" xmlns:r="http://schemas.openxmlformats.org/officeDocument/2006/relationships" xmlns:m="http://schemas.openxmlformats.org/officeDocument/2006/math" xmlns:v="urn:schemas-microsoft-com:vml" xmlns:wp="http://schemas.openxmlformats.org/drawingml/2006/wordprocessingDrawing" xmlns:w10="urn:schemas-microsoft-com:office:word" xmlns:w="http://schemas.openxmlformats.org/wordprocessingml/2006/main" xmlns:wne="http://schemas.microsoft.com/office/word/2006/wordml">
   <w:body>
     <w:p>
       <w:pPr>
@@ -38,7 +38,14 @@
         <w:rPr>
           <w:sz w:val="24"/>
         </w:rPr>
-        <w:t>dhere strictly to the relationships in the diagrams</w:t>
+        <w:t xml:space="preserve">dhere strictly to the relationships in the </w:t>
+      </w:r>
+      <w:proofErr w:type="spellStart"/>
+      <w:r>
+        <w:rPr>
+          <w:sz w:val="24"/>
+        </w:rPr>
+        <w:t>diagrams</w:t>
       </w:r>
       <w:r>
         <w:rPr>
@@ -50,13 +57,28 @@
         <w:rPr>
           <w:sz w:val="24"/>
         </w:rPr>
-        <w:t xml:space="preserve"> </w:t>
-      </w:r>
-      <w:r>
-        <w:rPr>
-          <w:sz w:val="24"/>
-        </w:rPr>
-        <w:t>I’ve highlighted the most important things that have to be implemented by tomorrow night. It won’t be a lot of work for the individual. Hanrich, please assign people to different categories</w:t>
+        <w:t>I’ve</w:t>
+      </w:r>
+      <w:proofErr w:type="spellEnd"/>
+      <w:r>
+        <w:rPr>
+          <w:sz w:val="24"/>
+        </w:rPr>
+        <w:t xml:space="preserve"> highlighted the most important things that have to be implemented by tomorrow night. It won’t be a lot of work for the individual. </w:t>
+      </w:r>
+      <w:proofErr w:type="spellStart"/>
+      <w:r>
+        <w:rPr>
+          <w:sz w:val="24"/>
+        </w:rPr>
+        <w:t>Hanrich</w:t>
+      </w:r>
+      <w:proofErr w:type="spellEnd"/>
+      <w:r>
+        <w:rPr>
+          <w:sz w:val="24"/>
+        </w:rPr>
+        <w:t>, please assign people to different categories</w:t>
       </w:r>
       <w:r>
         <w:rPr>
@@ -118,7 +140,14 @@
         <w:rPr>
           <w:sz w:val="24"/>
         </w:rPr>
-        <w:t xml:space="preserve"> we have to start somewhere</w:t>
+        <w:t xml:space="preserve"> we have to start </w:t>
+      </w:r>
+      <w:proofErr w:type="spellStart"/>
+      <w:r>
+        <w:rPr>
+          <w:sz w:val="24"/>
+        </w:rPr>
+        <w:t>somewhere</w:t>
       </w:r>
       <w:r>
         <w:rPr>
@@ -128,16 +157,18 @@
       </w:r>
       <w:r>
         <w:rPr>
-          <w:sz w:val="24"/>
-        </w:rPr>
-        <w:t xml:space="preserve"> </w:t>
-      </w:r>
-      <w:r>
-        <w:rPr>
-          <w:b/>
-          <w:sz w:val="24"/>
-        </w:rPr>
-        <w:t>Please coordinate who designs which classes, they are all in the spec.</w:t>
+          <w:b/>
+          <w:sz w:val="24"/>
+        </w:rPr>
+        <w:t>Please</w:t>
+      </w:r>
+      <w:proofErr w:type="spellEnd"/>
+      <w:r>
+        <w:rPr>
+          <w:b/>
+          <w:sz w:val="24"/>
+        </w:rPr>
+        <w:t xml:space="preserve"> coordinate who designs which classes, they are all in the spec.</w:t>
       </w:r>
     </w:p>
     <w:p>
@@ -167,9 +198,10 @@
       <w:pPr>
         <w:rPr>
           <w:b/>
-          <w:sz w:val="38"/>
-        </w:rPr>
-      </w:pPr>
+          <w:sz w:val="18"/>
+        </w:rPr>
+      </w:pPr>
+      <w:proofErr w:type="gramStart"/>
       <w:r>
         <w:rPr>
           <w:b/>
@@ -187,16 +219,17 @@
       <w:r>
         <w:rPr>
           <w:b/>
-          <w:sz w:val="36"/>
-        </w:rPr>
-        <w:t xml:space="preserve"> </w:t>
-      </w:r>
-      <w:r>
-        <w:rPr>
-          <w:b/>
-          <w:sz w:val="18"/>
-        </w:rPr>
-        <w:t>(1</w:t>
+          <w:sz w:val="18"/>
+        </w:rPr>
+        <w:t>(</w:t>
+      </w:r>
+      <w:proofErr w:type="gramEnd"/>
+      <w:r>
+        <w:rPr>
+          <w:b/>
+          <w:sz w:val="18"/>
+        </w:rPr>
+        <w:t>1</w:t>
       </w:r>
       <w:r>
         <w:rPr>
@@ -210,21 +243,56 @@
           <w:b/>
           <w:sz w:val="18"/>
         </w:rPr>
-        <w:t xml:space="preserve"> – You also design the classes in the buzzSpace module on page 43)</w:t>
-      </w:r>
-    </w:p>
-    <w:p>
-      <w:pPr>
-        <w:rPr>
-          <w:sz w:val="24"/>
-        </w:rPr>
-      </w:pPr>
+        <w:t xml:space="preserve"> – You also design the classes in the </w:t>
+      </w:r>
+      <w:proofErr w:type="spellStart"/>
+      <w:r>
+        <w:rPr>
+          <w:b/>
+          <w:sz w:val="18"/>
+        </w:rPr>
+        <w:t>buzzSpace</w:t>
+      </w:r>
+      <w:proofErr w:type="spellEnd"/>
+      <w:r>
+        <w:rPr>
+          <w:b/>
+          <w:sz w:val="18"/>
+        </w:rPr>
+        <w:t xml:space="preserve"> module on page 43)</w:t>
+      </w:r>
+    </w:p>
+    <w:p>
+      <w:pPr>
+        <w:rPr>
+          <w:b/>
+          <w:sz w:val="18"/>
+        </w:rPr>
+      </w:pPr>
+      <w:r>
+        <w:rPr>
+          <w:b/>
+          <w:sz w:val="18"/>
+        </w:rPr>
+        <w:t>Tshepiso</w:t>
+      </w:r>
+    </w:p>
+    <w:p>
+      <w:pPr>
+        <w:rPr>
+          <w:sz w:val="24"/>
+        </w:rPr>
+      </w:pPr>
+      <w:proofErr w:type="spellStart"/>
+      <w:proofErr w:type="gramStart"/>
       <w:r>
         <w:rPr>
           <w:sz w:val="24"/>
         </w:rPr>
         <w:t>setStatusCalculator</w:t>
       </w:r>
+      <w:proofErr w:type="spellEnd"/>
+      <w:proofErr w:type="gramEnd"/>
     </w:p>
     <w:p>
       <w:pPr>
@@ -233,6 +301,8 @@
           <w:sz w:val="24"/>
         </w:rPr>
       </w:pPr>
+      <w:proofErr w:type="spellStart"/>
+      <w:proofErr w:type="gramStart"/>
       <w:r>
         <w:rPr>
           <w:i/>
@@ -240,6 +310,8 @@
         </w:rPr>
         <w:t>updateStatusPoints</w:t>
       </w:r>
+      <w:proofErr w:type="spellEnd"/>
+      <w:proofErr w:type="gramEnd"/>
     </w:p>
     <w:p>
       <w:pPr>
@@ -252,12 +324,14 @@
           <w:sz w:val="24"/>
         </w:rPr>
       </w:pPr>
+      <w:proofErr w:type="spellStart"/>
       <w:r>
         <w:rPr>
           <w:sz w:val="24"/>
         </w:rPr>
         <w:t>updateAllStatusPoints</w:t>
       </w:r>
+      <w:proofErr w:type="spellEnd"/>
     </w:p>
     <w:p>
       <w:pPr>
@@ -270,19 +344,23 @@
           <w:sz w:val="24"/>
         </w:rPr>
       </w:pPr>
+      <w:proofErr w:type="spellStart"/>
       <w:r>
         <w:rPr>
           <w:sz w:val="24"/>
         </w:rPr>
         <w:t>updateStatusPointsForProfile</w:t>
       </w:r>
-    </w:p>
-    <w:p>
-      <w:pPr>
-        <w:rPr>
-          <w:sz w:val="24"/>
-        </w:rPr>
-      </w:pPr>
+      <w:proofErr w:type="spellEnd"/>
+    </w:p>
+    <w:p>
+      <w:pPr>
+        <w:rPr>
+          <w:sz w:val="24"/>
+        </w:rPr>
+      </w:pPr>
+      <w:proofErr w:type="spellStart"/>
+      <w:proofErr w:type="gramStart"/>
       <w:r>
         <w:rPr>
           <w:sz w:val="24"/>
@@ -295,28 +373,32 @@
         </w:rPr>
         <w:t>etStatusForProfile</w:t>
       </w:r>
-    </w:p>
-    <w:p>
-      <w:pPr>
-        <w:rPr>
-          <w:sz w:val="24"/>
-        </w:rPr>
-      </w:pPr>
-    </w:p>
-    <w:p>
-      <w:pPr>
-        <w:rPr>
-          <w:sz w:val="24"/>
-        </w:rPr>
-      </w:pPr>
-    </w:p>
-    <w:p>
-      <w:pPr>
-        <w:rPr>
-          <w:b/>
-          <w:sz w:val="18"/>
-        </w:rPr>
-      </w:pPr>
+      <w:proofErr w:type="spellEnd"/>
+      <w:proofErr w:type="gramEnd"/>
+    </w:p>
+    <w:p>
+      <w:pPr>
+        <w:rPr>
+          <w:sz w:val="24"/>
+        </w:rPr>
+      </w:pPr>
+    </w:p>
+    <w:p>
+      <w:pPr>
+        <w:rPr>
+          <w:sz w:val="24"/>
+        </w:rPr>
+      </w:pPr>
+    </w:p>
+    <w:p>
+      <w:pPr>
+        <w:rPr>
+          <w:b/>
+          <w:sz w:val="18"/>
+        </w:rPr>
+      </w:pPr>
+      <w:proofErr w:type="spellStart"/>
+      <w:proofErr w:type="gramStart"/>
       <w:r>
         <w:rPr>
           <w:b/>
@@ -324,12 +406,21 @@
         </w:rPr>
         <w:t>profileAssessment</w:t>
       </w:r>
-      <w:r>
-        <w:rPr>
-          <w:b/>
-          <w:sz w:val="18"/>
-        </w:rPr>
-        <w:t>(2</w:t>
+      <w:proofErr w:type="spellEnd"/>
+      <w:r>
+        <w:rPr>
+          <w:b/>
+          <w:sz w:val="18"/>
+        </w:rPr>
+        <w:t>(</w:t>
+      </w:r>
+      <w:proofErr w:type="gramEnd"/>
+      <w:r>
+        <w:rPr>
+          <w:b/>
+          <w:sz w:val="18"/>
+        </w:rPr>
+        <w:t>2</w:t>
       </w:r>
       <w:r>
         <w:rPr>
@@ -357,7 +448,23 @@
           <w:b/>
           <w:sz w:val="18"/>
         </w:rPr>
-        <w:t xml:space="preserve"> design the classes in the profileAssessment package on page 42)</w:t>
+        <w:t xml:space="preserve"> design the classes in the </w:t>
+      </w:r>
+      <w:proofErr w:type="spellStart"/>
+      <w:r>
+        <w:rPr>
+          <w:b/>
+          <w:sz w:val="18"/>
+        </w:rPr>
+        <w:t>profileAssessment</w:t>
+      </w:r>
+      <w:proofErr w:type="spellEnd"/>
+      <w:r>
+        <w:rPr>
+          <w:b/>
+          <w:sz w:val="18"/>
+        </w:rPr>
+        <w:t xml:space="preserve"> package on page 42)</w:t>
       </w:r>
     </w:p>
     <w:p>
@@ -383,25 +490,33 @@
           <w:sz w:val="24"/>
         </w:rPr>
       </w:pPr>
+      <w:proofErr w:type="spellStart"/>
+      <w:proofErr w:type="gramStart"/>
       <w:r>
         <w:rPr>
           <w:sz w:val="24"/>
         </w:rPr>
         <w:t>assessProfile</w:t>
       </w:r>
-    </w:p>
-    <w:p>
-      <w:pPr>
-        <w:rPr>
-          <w:sz w:val="24"/>
-        </w:rPr>
-      </w:pPr>
+      <w:proofErr w:type="spellEnd"/>
+      <w:proofErr w:type="gramEnd"/>
+    </w:p>
+    <w:p>
+      <w:pPr>
+        <w:rPr>
+          <w:sz w:val="24"/>
+        </w:rPr>
+      </w:pPr>
+      <w:proofErr w:type="spellStart"/>
+      <w:proofErr w:type="gramStart"/>
       <w:r>
         <w:rPr>
           <w:sz w:val="24"/>
         </w:rPr>
         <w:t>registerProfileAssessor</w:t>
       </w:r>
+      <w:proofErr w:type="spellEnd"/>
+      <w:proofErr w:type="gramEnd"/>
     </w:p>
     <w:p>
       <w:pPr>
@@ -424,6 +539,7 @@
           <w:sz w:val="36"/>
         </w:rPr>
       </w:pPr>
+      <w:proofErr w:type="gramStart"/>
       <w:r>
         <w:rPr>
           <w:b/>
@@ -434,17 +550,11 @@
       <w:r>
         <w:rPr>
           <w:b/>
-          <w:sz w:val="36"/>
-        </w:rPr>
-        <w:t xml:space="preserve"> </w:t>
-      </w:r>
-      <w:r>
-        <w:rPr>
-          <w:b/>
           <w:sz w:val="18"/>
         </w:rPr>
         <w:t>(</w:t>
       </w:r>
+      <w:proofErr w:type="gramEnd"/>
       <w:r>
         <w:rPr>
           <w:b/>
@@ -464,21 +574,7 @@
           <w:b/>
           <w:sz w:val="18"/>
         </w:rPr>
-        <w:t>–</w:t>
-      </w:r>
-      <w:r>
-        <w:rPr>
-          <w:b/>
-          <w:sz w:val="18"/>
-        </w:rPr>
-        <w:t xml:space="preserve"> </w:t>
-      </w:r>
-      <w:r>
-        <w:rPr>
-          <w:b/>
-          <w:sz w:val="18"/>
-        </w:rPr>
-        <w:t>Also design classes on page 45</w:t>
+        <w:t>–Also design classes on page 45</w:t>
       </w:r>
       <w:r>
         <w:rPr>
@@ -501,9 +597,8 @@
           <w:sz w:val="26"/>
           <w:lang w:val="en-GB" w:eastAsia="en-GB"/>
         </w:rPr>
-        <w:lastRenderedPageBreak/>
         <w:drawing>
-          <wp:anchor distT="0" distB="0" distL="114300" distR="114300" simplePos="0" relativeHeight="251658240" behindDoc="0" locked="0" layoutInCell="1" allowOverlap="1" wp14:anchorId="7CB18287" wp14:editId="1CC7E948">
+          <wp:anchor distT="0" distB="0" distL="114300" distR="114300" simplePos="0" relativeHeight="251658240" behindDoc="0" locked="0" layoutInCell="1" allowOverlap="1">
             <wp:simplePos x="0" y="0"/>
             <wp:positionH relativeFrom="column">
               <wp:posOffset>0</wp:posOffset>
@@ -529,7 +624,7 @@
                     <a:blip r:embed="rId6">
                       <a:extLst>
                         <a:ext uri="{28A0092B-C50C-407E-A947-70E740481C1C}">
-                          <a14:useLocalDpi xmlns:a14="http://schemas.microsoft.com/office/drawing/2010/main" val="0"/>
+                          <a14:useLocalDpi xmlns:a14="http://schemas.microsoft.com/office/drawing/2010/main" xmlns:wps="http://schemas.microsoft.com/office/word/2010/wordprocessingShape" xmlns:wpi="http://schemas.microsoft.com/office/word/2010/wordprocessingInk" xmlns:wpg="http://schemas.microsoft.com/office/word/2010/wordprocessingGroup" xmlns:w15="http://schemas.microsoft.com/office/word/2012/wordml" xmlns:w14="http://schemas.microsoft.com/office/word/2010/wordml" xmlns:w="http://schemas.openxmlformats.org/wordprocessingml/2006/main" xmlns:w10="urn:schemas-microsoft-com:office:word" xmlns:wp14="http://schemas.microsoft.com/office/word/2010/wordprocessingDrawing" xmlns:v="urn:schemas-microsoft-com:vml" xmlns:o="urn:schemas-microsoft-com:office:office" xmlns:mc="http://schemas.openxmlformats.org/markup-compatibility/2006" xmlns:wpc="http://schemas.microsoft.com/office/word/2010/wordprocessingCanvas" xmlns="" val="0"/>
                         </a:ext>
                       </a:extLst>
                     </a:blip>
@@ -549,12 +644,6 @@
                 </pic:pic>
               </a:graphicData>
             </a:graphic>
-            <wp14:sizeRelH relativeFrom="page">
-              <wp14:pctWidth>0</wp14:pctWidth>
-            </wp14:sizeRelH>
-            <wp14:sizeRelV relativeFrom="page">
-              <wp14:pctHeight>0</wp14:pctHeight>
-            </wp14:sizeRelV>
           </wp:anchor>
         </w:drawing>
       </w:r>
@@ -600,7 +689,7 @@
           <w:lang w:val="en-GB" w:eastAsia="en-GB"/>
         </w:rPr>
         <w:drawing>
-          <wp:anchor distT="0" distB="0" distL="114300" distR="114300" simplePos="0" relativeHeight="251660288" behindDoc="0" locked="0" layoutInCell="1" allowOverlap="1" wp14:anchorId="71FCC1FD" wp14:editId="49847E02">
+          <wp:anchor distT="0" distB="0" distL="114300" distR="114300" simplePos="0" relativeHeight="251660288" behindDoc="0" locked="0" layoutInCell="1" allowOverlap="1">
             <wp:simplePos x="0" y="0"/>
             <wp:positionH relativeFrom="column">
               <wp:posOffset>1573899</wp:posOffset>
@@ -626,7 +715,7 @@
                     <a:blip r:embed="rId7">
                       <a:extLst>
                         <a:ext uri="{28A0092B-C50C-407E-A947-70E740481C1C}">
-                          <a14:useLocalDpi xmlns:a14="http://schemas.microsoft.com/office/drawing/2010/main" val="0"/>
+                          <a14:useLocalDpi xmlns:a14="http://schemas.microsoft.com/office/drawing/2010/main" xmlns:wps="http://schemas.microsoft.com/office/word/2010/wordprocessingShape" xmlns:wpi="http://schemas.microsoft.com/office/word/2010/wordprocessingInk" xmlns:wpg="http://schemas.microsoft.com/office/word/2010/wordprocessingGroup" xmlns:w15="http://schemas.microsoft.com/office/word/2012/wordml" xmlns:w14="http://schemas.microsoft.com/office/word/2010/wordml" xmlns:w="http://schemas.openxmlformats.org/wordprocessingml/2006/main" xmlns:w10="urn:schemas-microsoft-com:office:word" xmlns:wp14="http://schemas.microsoft.com/office/word/2010/wordprocessingDrawing" xmlns:v="urn:schemas-microsoft-com:vml" xmlns:o="urn:schemas-microsoft-com:office:office" xmlns:mc="http://schemas.openxmlformats.org/markup-compatibility/2006" xmlns:wpc="http://schemas.microsoft.com/office/word/2010/wordprocessingCanvas" xmlns="" val="0"/>
                         </a:ext>
                       </a:extLst>
                     </a:blip>
@@ -646,12 +735,6 @@
                 </pic:pic>
               </a:graphicData>
             </a:graphic>
-            <wp14:sizeRelH relativeFrom="page">
-              <wp14:pctWidth>0</wp14:pctWidth>
-            </wp14:sizeRelH>
-            <wp14:sizeRelV relativeFrom="page">
-              <wp14:pctHeight>0</wp14:pctHeight>
-            </wp14:sizeRelV>
           </wp:anchor>
         </w:drawing>
       </w:r>
@@ -676,13 +759,6 @@
           <w:b/>
           <w:sz w:val="24"/>
         </w:rPr>
-        <w:t xml:space="preserve"> </w:t>
-      </w:r>
-      <w:r>
-        <w:rPr>
-          <w:b/>
-          <w:sz w:val="24"/>
-        </w:rPr>
         <w:sym w:font="Wingdings" w:char="F0E0"/>
       </w:r>
     </w:p>
@@ -709,6 +785,8 @@
           <w:sz w:val="24"/>
         </w:rPr>
       </w:pPr>
+      <w:proofErr w:type="spellStart"/>
+      <w:proofErr w:type="gramStart"/>
       <w:r>
         <w:rPr>
           <w:color w:val="FF0000"/>
@@ -716,6 +794,8 @@
         </w:rPr>
         <w:t>assignAppraisalToPost</w:t>
       </w:r>
+      <w:proofErr w:type="spellEnd"/>
+      <w:proofErr w:type="gramEnd"/>
     </w:p>
     <w:p>
       <w:pPr>
@@ -725,6 +805,8 @@
         </w:rPr>
       </w:pPr>
       <w:commentRangeStart w:id="1"/>
+      <w:proofErr w:type="spellStart"/>
+      <w:proofErr w:type="gramStart"/>
       <w:r>
         <w:rPr>
           <w:color w:val="FF0000"/>
@@ -733,6 +815,8 @@
         <w:t>getAppraisalsForPost</w:t>
       </w:r>
       <w:commentRangeEnd w:id="1"/>
+      <w:proofErr w:type="spellEnd"/>
+      <w:proofErr w:type="gramEnd"/>
       <w:r>
         <w:rPr>
           <w:rStyle w:val="CommentReference"/>
@@ -747,6 +831,8 @@
           <w:sz w:val="24"/>
         </w:rPr>
       </w:pPr>
+      <w:proofErr w:type="spellStart"/>
+      <w:proofErr w:type="gramStart"/>
       <w:r>
         <w:rPr>
           <w:i/>
@@ -754,6 +840,8 @@
         </w:rPr>
         <w:t>manageAppraisalTypes</w:t>
       </w:r>
+      <w:proofErr w:type="spellEnd"/>
+      <w:proofErr w:type="gramEnd"/>
     </w:p>
     <w:p>
       <w:pPr>
@@ -767,12 +855,14 @@
           <w:sz w:val="24"/>
         </w:rPr>
       </w:pPr>
+      <w:proofErr w:type="spellStart"/>
       <w:r>
         <w:rPr>
           <w:sz w:val="24"/>
         </w:rPr>
         <w:t>removeAppraisalType</w:t>
       </w:r>
+      <w:proofErr w:type="spellEnd"/>
     </w:p>
     <w:p>
       <w:pPr>
@@ -786,12 +876,14 @@
           <w:sz w:val="24"/>
         </w:rPr>
       </w:pPr>
+      <w:proofErr w:type="spellStart"/>
       <w:r>
         <w:rPr>
           <w:sz w:val="24"/>
         </w:rPr>
         <w:t>createAppraisalType</w:t>
       </w:r>
+      <w:proofErr w:type="spellEnd"/>
     </w:p>
     <w:p>
       <w:pPr>
@@ -805,12 +897,14 @@
           <w:sz w:val="24"/>
         </w:rPr>
       </w:pPr>
+      <w:proofErr w:type="spellStart"/>
       <w:r>
         <w:rPr>
           <w:sz w:val="24"/>
         </w:rPr>
         <w:t>activateAppraisalType</w:t>
       </w:r>
+      <w:proofErr w:type="spellEnd"/>
     </w:p>
     <w:p>
       <w:pPr>
@@ -831,7 +925,7 @@
 </file>
 
 <file path=word/comments.xml><?xml version="1.0" encoding="utf-8"?>
-<w:comments xmlns:wpc="http://schemas.microsoft.com/office/word/2010/wordprocessingCanvas" xmlns:mc="http://schemas.openxmlformats.org/markup-compatibility/2006" xmlns:o="urn:schemas-microsoft-com:office:office" xmlns:r="http://schemas.openxmlformats.org/officeDocument/2006/relationships" xmlns:m="http://schemas.openxmlformats.org/officeDocument/2006/math" xmlns:v="urn:schemas-microsoft-com:vml" xmlns:wp14="http://schemas.microsoft.com/office/word/2010/wordprocessingDrawing" xmlns:wp="http://schemas.openxmlformats.org/drawingml/2006/wordprocessingDrawing" xmlns:w10="urn:schemas-microsoft-com:office:word" xmlns:w="http://schemas.openxmlformats.org/wordprocessingml/2006/main" xmlns:w14="http://schemas.microsoft.com/office/word/2010/wordml" xmlns:w15="http://schemas.microsoft.com/office/word/2012/wordml" xmlns:wpg="http://schemas.microsoft.com/office/word/2010/wordprocessingGroup" xmlns:wpi="http://schemas.microsoft.com/office/word/2010/wordprocessingInk" xmlns:wne="http://schemas.microsoft.com/office/word/2006/wordml" xmlns:wps="http://schemas.microsoft.com/office/word/2010/wordprocessingShape" mc:Ignorable="w14 w15 wp14">
+<w:comments xmlns:ve="http://schemas.openxmlformats.org/markup-compatibility/2006" xmlns:o="urn:schemas-microsoft-com:office:office" xmlns:r="http://schemas.openxmlformats.org/officeDocument/2006/relationships" xmlns:m="http://schemas.openxmlformats.org/officeDocument/2006/math" xmlns:v="urn:schemas-microsoft-com:vml" xmlns:wp="http://schemas.openxmlformats.org/drawingml/2006/wordprocessingDrawing" xmlns:w10="urn:schemas-microsoft-com:office:word" xmlns:w="http://schemas.openxmlformats.org/wordprocessingml/2006/main" xmlns:wne="http://schemas.microsoft.com/office/word/2006/wordml">
   <w:comment w:id="1" w:author="Abrie" w:date="2015-03-21T10:45:00Z" w:initials="A">
     <w:p>
       <w:pPr>
@@ -858,8 +952,121 @@
 </file>
 
 <file path=word/numbering.xml><?xml version="1.0" encoding="utf-8"?>
-<w:numbering xmlns:wpc="http://schemas.microsoft.com/office/word/2010/wordprocessingCanvas" xmlns:mc="http://schemas.openxmlformats.org/markup-compatibility/2006" xmlns:o="urn:schemas-microsoft-com:office:office" xmlns:r="http://schemas.openxmlformats.org/officeDocument/2006/relationships" xmlns:m="http://schemas.openxmlformats.org/officeDocument/2006/math" xmlns:v="urn:schemas-microsoft-com:vml" xmlns:wp14="http://schemas.microsoft.com/office/word/2010/wordprocessingDrawing" xmlns:wp="http://schemas.openxmlformats.org/drawingml/2006/wordprocessingDrawing" xmlns:w10="urn:schemas-microsoft-com:office:word" xmlns:w="http://schemas.openxmlformats.org/wordprocessingml/2006/main" xmlns:w14="http://schemas.microsoft.com/office/word/2010/wordml" xmlns:w15="http://schemas.microsoft.com/office/word/2012/wordml" xmlns:wpg="http://schemas.microsoft.com/office/word/2010/wordprocessingGroup" xmlns:wpi="http://schemas.microsoft.com/office/word/2010/wordprocessingInk" xmlns:wne="http://schemas.microsoft.com/office/word/2006/wordml" xmlns:wps="http://schemas.microsoft.com/office/word/2010/wordprocessingShape" mc:Ignorable="w14 w15 wp14">
+<w:numbering xmlns:ve="http://schemas.openxmlformats.org/markup-compatibility/2006" xmlns:o="urn:schemas-microsoft-com:office:office" xmlns:r="http://schemas.openxmlformats.org/officeDocument/2006/relationships" xmlns:m="http://schemas.openxmlformats.org/officeDocument/2006/math" xmlns:v="urn:schemas-microsoft-com:vml" xmlns:wp="http://schemas.openxmlformats.org/drawingml/2006/wordprocessingDrawing" xmlns:w10="urn:schemas-microsoft-com:office:word" xmlns:w="http://schemas.openxmlformats.org/wordprocessingml/2006/main" xmlns:wne="http://schemas.microsoft.com/office/word/2006/wordml">
   <w:abstractNum w:abstractNumId="0">
+    <w:nsid w:val="0EFA363C"/>
+    <w:multiLevelType w:val="hybridMultilevel"/>
+    <w:tmpl w:val="E280D862"/>
+    <w:lvl w:ilvl="0" w:tplc="F9C22154">
+      <w:numFmt w:val="bullet"/>
+      <w:lvlText w:val="-"/>
+      <w:lvlJc w:val="left"/>
+      <w:pPr>
+        <w:ind w:left="720" w:hanging="360"/>
+      </w:pPr>
+      <w:rPr>
+        <w:rFonts w:ascii="Calibri" w:eastAsiaTheme="minorHAnsi" w:hAnsi="Calibri" w:cs="Calibri" w:hint="default"/>
+        <w:sz w:val="18"/>
+      </w:rPr>
+    </w:lvl>
+    <w:lvl w:ilvl="1" w:tplc="08090003" w:tentative="1">
+      <w:start w:val="1"/>
+      <w:numFmt w:val="bullet"/>
+      <w:lvlText w:val="o"/>
+      <w:lvlJc w:val="left"/>
+      <w:pPr>
+        <w:ind w:left="1440" w:hanging="360"/>
+      </w:pPr>
+      <w:rPr>
+        <w:rFonts w:ascii="Courier New" w:hAnsi="Courier New" w:cs="Courier New" w:hint="default"/>
+      </w:rPr>
+    </w:lvl>
+    <w:lvl w:ilvl="2" w:tplc="08090005" w:tentative="1">
+      <w:start w:val="1"/>
+      <w:numFmt w:val="bullet"/>
+      <w:lvlText w:val=""/>
+      <w:lvlJc w:val="left"/>
+      <w:pPr>
+        <w:ind w:left="2160" w:hanging="360"/>
+      </w:pPr>
+      <w:rPr>
+        <w:rFonts w:ascii="Wingdings" w:hAnsi="Wingdings" w:hint="default"/>
+      </w:rPr>
+    </w:lvl>
+    <w:lvl w:ilvl="3" w:tplc="08090001" w:tentative="1">
+      <w:start w:val="1"/>
+      <w:numFmt w:val="bullet"/>
+      <w:lvlText w:val=""/>
+      <w:lvlJc w:val="left"/>
+      <w:pPr>
+        <w:ind w:left="2880" w:hanging="360"/>
+      </w:pPr>
+      <w:rPr>
+        <w:rFonts w:ascii="Symbol" w:hAnsi="Symbol" w:hint="default"/>
+      </w:rPr>
+    </w:lvl>
+    <w:lvl w:ilvl="4" w:tplc="08090003" w:tentative="1">
+      <w:start w:val="1"/>
+      <w:numFmt w:val="bullet"/>
+      <w:lvlText w:val="o"/>
+      <w:lvlJc w:val="left"/>
+      <w:pPr>
+        <w:ind w:left="3600" w:hanging="360"/>
+      </w:pPr>
+      <w:rPr>
+        <w:rFonts w:ascii="Courier New" w:hAnsi="Courier New" w:cs="Courier New" w:hint="default"/>
+      </w:rPr>
+    </w:lvl>
+    <w:lvl w:ilvl="5" w:tplc="08090005" w:tentative="1">
+      <w:start w:val="1"/>
+      <w:numFmt w:val="bullet"/>
+      <w:lvlText w:val=""/>
+      <w:lvlJc w:val="left"/>
+      <w:pPr>
+        <w:ind w:left="4320" w:hanging="360"/>
+      </w:pPr>
+      <w:rPr>
+        <w:rFonts w:ascii="Wingdings" w:hAnsi="Wingdings" w:hint="default"/>
+      </w:rPr>
+    </w:lvl>
+    <w:lvl w:ilvl="6" w:tplc="08090001" w:tentative="1">
+      <w:start w:val="1"/>
+      <w:numFmt w:val="bullet"/>
+      <w:lvlText w:val=""/>
+      <w:lvlJc w:val="left"/>
+      <w:pPr>
+        <w:ind w:left="5040" w:hanging="360"/>
+      </w:pPr>
+      <w:rPr>
+        <w:rFonts w:ascii="Symbol" w:hAnsi="Symbol" w:hint="default"/>
+      </w:rPr>
+    </w:lvl>
+    <w:lvl w:ilvl="7" w:tplc="08090003" w:tentative="1">
+      <w:start w:val="1"/>
+      <w:numFmt w:val="bullet"/>
+      <w:lvlText w:val="o"/>
+      <w:lvlJc w:val="left"/>
+      <w:pPr>
+        <w:ind w:left="5760" w:hanging="360"/>
+      </w:pPr>
+      <w:rPr>
+        <w:rFonts w:ascii="Courier New" w:hAnsi="Courier New" w:cs="Courier New" w:hint="default"/>
+      </w:rPr>
+    </w:lvl>
+    <w:lvl w:ilvl="8" w:tplc="08090005" w:tentative="1">
+      <w:start w:val="1"/>
+      <w:numFmt w:val="bullet"/>
+      <w:lvlText w:val=""/>
+      <w:lvlJc w:val="left"/>
+      <w:pPr>
+        <w:ind w:left="6480" w:hanging="360"/>
+      </w:pPr>
+      <w:rPr>
+        <w:rFonts w:ascii="Wingdings" w:hAnsi="Wingdings" w:hint="default"/>
+      </w:rPr>
+    </w:lvl>
+  </w:abstractNum>
+  <w:abstractNum w:abstractNumId="1">
     <w:nsid w:val="778A4C40"/>
     <w:multiLevelType w:val="hybridMultilevel"/>
     <w:tmpl w:val="08FAA4A0"/>
@@ -972,6 +1179,9 @@
     </w:lvl>
   </w:abstractNum>
   <w:num w:numId="1">
+    <w:abstractNumId w:val="1"/>
+  </w:num>
+  <w:num w:numId="2">
     <w:abstractNumId w:val="0"/>
   </w:num>
 </w:numbering>
@@ -986,7 +1196,7 @@
 </file>
 
 <file path=word/styles.xml><?xml version="1.0" encoding="utf-8"?>
-<w:styles xmlns:mc="http://schemas.openxmlformats.org/markup-compatibility/2006" xmlns:r="http://schemas.openxmlformats.org/officeDocument/2006/relationships" xmlns:w="http://schemas.openxmlformats.org/wordprocessingml/2006/main" xmlns:w14="http://schemas.microsoft.com/office/word/2010/wordml" xmlns:w15="http://schemas.microsoft.com/office/word/2012/wordml" mc:Ignorable="w14 w15">
+<w:styles xmlns:r="http://schemas.openxmlformats.org/officeDocument/2006/relationships" xmlns:w="http://schemas.openxmlformats.org/wordprocessingml/2006/main">
   <w:docDefaults>
     <w:rPrDefault>
       <w:rPr>
@@ -1002,382 +1212,149 @@
       </w:pPr>
     </w:pPrDefault>
   </w:docDefaults>
-  <w:latentStyles w:defLockedState="0" w:defUIPriority="99" w:defSemiHidden="0" w:defUnhideWhenUsed="0" w:defQFormat="0" w:count="371">
-    <w:lsdException w:name="Normal" w:uiPriority="0" w:qFormat="1"/>
-    <w:lsdException w:name="heading 1" w:uiPriority="9" w:qFormat="1"/>
-    <w:lsdException w:name="heading 2" w:semiHidden="1" w:uiPriority="9" w:unhideWhenUsed="1" w:qFormat="1"/>
-    <w:lsdException w:name="heading 3" w:semiHidden="1" w:uiPriority="9" w:unhideWhenUsed="1" w:qFormat="1"/>
-    <w:lsdException w:name="heading 4" w:semiHidden="1" w:uiPriority="9" w:unhideWhenUsed="1" w:qFormat="1"/>
-    <w:lsdException w:name="heading 5" w:semiHidden="1" w:uiPriority="9" w:unhideWhenUsed="1" w:qFormat="1"/>
-    <w:lsdException w:name="heading 6" w:semiHidden="1" w:uiPriority="9" w:unhideWhenUsed="1" w:qFormat="1"/>
-    <w:lsdException w:name="heading 7" w:semiHidden="1" w:uiPriority="9" w:unhideWhenUsed="1" w:qFormat="1"/>
-    <w:lsdException w:name="heading 8" w:semiHidden="1" w:uiPriority="9" w:unhideWhenUsed="1" w:qFormat="1"/>
-    <w:lsdException w:name="heading 9" w:semiHidden="1" w:uiPriority="9" w:unhideWhenUsed="1" w:qFormat="1"/>
-    <w:lsdException w:name="index 1" w:semiHidden="1" w:unhideWhenUsed="1"/>
-    <w:lsdException w:name="index 2" w:semiHidden="1" w:unhideWhenUsed="1"/>
-    <w:lsdException w:name="index 3" w:semiHidden="1" w:unhideWhenUsed="1"/>
-    <w:lsdException w:name="index 4" w:semiHidden="1" w:unhideWhenUsed="1"/>
-    <w:lsdException w:name="index 5" w:semiHidden="1" w:unhideWhenUsed="1"/>
-    <w:lsdException w:name="index 6" w:semiHidden="1" w:unhideWhenUsed="1"/>
-    <w:lsdException w:name="index 7" w:semiHidden="1" w:unhideWhenUsed="1"/>
-    <w:lsdException w:name="index 8" w:semiHidden="1" w:unhideWhenUsed="1"/>
-    <w:lsdException w:name="index 9" w:semiHidden="1" w:unhideWhenUsed="1"/>
-    <w:lsdException w:name="toc 1" w:semiHidden="1" w:uiPriority="39" w:unhideWhenUsed="1"/>
-    <w:lsdException w:name="toc 2" w:semiHidden="1" w:uiPriority="39" w:unhideWhenUsed="1"/>
-    <w:lsdException w:name="toc 3" w:semiHidden="1" w:uiPriority="39" w:unhideWhenUsed="1"/>
-    <w:lsdException w:name="toc 4" w:semiHidden="1" w:uiPriority="39" w:unhideWhenUsed="1"/>
-    <w:lsdException w:name="toc 5" w:semiHidden="1" w:uiPriority="39" w:unhideWhenUsed="1"/>
-    <w:lsdException w:name="toc 6" w:semiHidden="1" w:uiPriority="39" w:unhideWhenUsed="1"/>
-    <w:lsdException w:name="toc 7" w:semiHidden="1" w:uiPriority="39" w:unhideWhenUsed="1"/>
-    <w:lsdException w:name="toc 8" w:semiHidden="1" w:uiPriority="39" w:unhideWhenUsed="1"/>
-    <w:lsdException w:name="toc 9" w:semiHidden="1" w:uiPriority="39" w:unhideWhenUsed="1"/>
-    <w:lsdException w:name="Normal Indent" w:semiHidden="1" w:unhideWhenUsed="1"/>
-    <w:lsdException w:name="footnote text" w:semiHidden="1" w:unhideWhenUsed="1"/>
-    <w:lsdException w:name="annotation text" w:semiHidden="1" w:unhideWhenUsed="1"/>
-    <w:lsdException w:name="header" w:semiHidden="1" w:unhideWhenUsed="1"/>
-    <w:lsdException w:name="footer" w:semiHidden="1" w:unhideWhenUsed="1"/>
-    <w:lsdException w:name="index heading" w:semiHidden="1" w:unhideWhenUsed="1"/>
-    <w:lsdException w:name="caption" w:semiHidden="1" w:uiPriority="35" w:unhideWhenUsed="1" w:qFormat="1"/>
-    <w:lsdException w:name="table of figures" w:semiHidden="1" w:unhideWhenUsed="1"/>
-    <w:lsdException w:name="envelope address" w:semiHidden="1" w:unhideWhenUsed="1"/>
-    <w:lsdException w:name="envelope return" w:semiHidden="1" w:unhideWhenUsed="1"/>
-    <w:lsdException w:name="footnote reference" w:semiHidden="1" w:unhideWhenUsed="1"/>
-    <w:lsdException w:name="annotation reference" w:semiHidden="1" w:unhideWhenUsed="1"/>
-    <w:lsdException w:name="line number" w:semiHidden="1" w:unhideWhenUsed="1"/>
-    <w:lsdException w:name="page number" w:semiHidden="1" w:unhideWhenUsed="1"/>
-    <w:lsdException w:name="endnote reference" w:semiHidden="1" w:unhideWhenUsed="1"/>
-    <w:lsdException w:name="endnote text" w:semiHidden="1" w:unhideWhenUsed="1"/>
-    <w:lsdException w:name="table of authorities" w:semiHidden="1" w:unhideWhenUsed="1"/>
-    <w:lsdException w:name="macro" w:semiHidden="1" w:unhideWhenUsed="1"/>
-    <w:lsdException w:name="toa heading" w:semiHidden="1" w:unhideWhenUsed="1"/>
-    <w:lsdException w:name="List" w:semiHidden="1" w:unhideWhenUsed="1"/>
-    <w:lsdException w:name="List Bullet" w:semiHidden="1" w:unhideWhenUsed="1"/>
-    <w:lsdException w:name="List Number" w:semiHidden="1" w:unhideWhenUsed="1"/>
-    <w:lsdException w:name="List 2" w:semiHidden="1" w:unhideWhenUsed="1"/>
-    <w:lsdException w:name="List 3" w:semiHidden="1" w:unhideWhenUsed="1"/>
-    <w:lsdException w:name="List 4" w:semiHidden="1" w:unhideWhenUsed="1"/>
-    <w:lsdException w:name="List 5" w:semiHidden="1" w:unhideWhenUsed="1"/>
-    <w:lsdException w:name="List Bullet 2" w:semiHidden="1" w:unhideWhenUsed="1"/>
-    <w:lsdException w:name="List Bullet 3" w:semiHidden="1" w:unhideWhenUsed="1"/>
-    <w:lsdException w:name="List Bullet 4" w:semiHidden="1" w:unhideWhenUsed="1"/>
-    <w:lsdException w:name="List Bullet 5" w:semiHidden="1" w:unhideWhenUsed="1"/>
-    <w:lsdException w:name="List Number 2" w:semiHidden="1" w:unhideWhenUsed="1"/>
-    <w:lsdException w:name="List Number 3" w:semiHidden="1" w:unhideWhenUsed="1"/>
-    <w:lsdException w:name="List Number 4" w:semiHidden="1" w:unhideWhenUsed="1"/>
-    <w:lsdException w:name="List Number 5" w:semiHidden="1" w:unhideWhenUsed="1"/>
-    <w:lsdException w:name="Title" w:uiPriority="10" w:qFormat="1"/>
-    <w:lsdException w:name="Closing" w:semiHidden="1" w:unhideWhenUsed="1"/>
-    <w:lsdException w:name="Signature" w:semiHidden="1" w:unhideWhenUsed="1"/>
-    <w:lsdException w:name="Default Paragraph Font" w:semiHidden="1" w:uiPriority="1" w:unhideWhenUsed="1"/>
-    <w:lsdException w:name="Body Text" w:semiHidden="1" w:unhideWhenUsed="1"/>
-    <w:lsdException w:name="Body Text Indent" w:semiHidden="1" w:unhideWhenUsed="1"/>
-    <w:lsdException w:name="List Continue" w:semiHidden="1" w:unhideWhenUsed="1"/>
-    <w:lsdException w:name="List Continue 2" w:semiHidden="1" w:unhideWhenUsed="1"/>
-    <w:lsdException w:name="List Continue 3" w:semiHidden="1" w:unhideWhenUsed="1"/>
-    <w:lsdException w:name="List Continue 4" w:semiHidden="1" w:unhideWhenUsed="1"/>
-    <w:lsdException w:name="List Continue 5" w:semiHidden="1" w:unhideWhenUsed="1"/>
-    <w:lsdException w:name="Message Header" w:semiHidden="1" w:unhideWhenUsed="1"/>
-    <w:lsdException w:name="Subtitle" w:uiPriority="11" w:qFormat="1"/>
-    <w:lsdException w:name="Salutation" w:semiHidden="1" w:unhideWhenUsed="1"/>
-    <w:lsdException w:name="Date" w:semiHidden="1" w:unhideWhenUsed="1"/>
-    <w:lsdException w:name="Body Text First Indent" w:semiHidden="1" w:unhideWhenUsed="1"/>
-    <w:lsdException w:name="Body Text First Indent 2" w:semiHidden="1" w:unhideWhenUsed="1"/>
-    <w:lsdException w:name="Note Heading" w:semiHidden="1" w:unhideWhenUsed="1"/>
-    <w:lsdException w:name="Body Text 2" w:semiHidden="1" w:unhideWhenUsed="1"/>
-    <w:lsdException w:name="Body Text 3" w:semiHidden="1" w:unhideWhenUsed="1"/>
-    <w:lsdException w:name="Body Text Indent 2" w:semiHidden="1" w:unhideWhenUsed="1"/>
-    <w:lsdException w:name="Body Text Indent 3" w:semiHidden="1" w:unhideWhenUsed="1"/>
-    <w:lsdException w:name="Block Text" w:semiHidden="1" w:unhideWhenUsed="1"/>
-    <w:lsdException w:name="Hyperlink" w:semiHidden="1" w:unhideWhenUsed="1"/>
-    <w:lsdException w:name="FollowedHyperlink" w:semiHidden="1" w:unhideWhenUsed="1"/>
-    <w:lsdException w:name="Strong" w:uiPriority="22" w:qFormat="1"/>
-    <w:lsdException w:name="Emphasis" w:uiPriority="20" w:qFormat="1"/>
-    <w:lsdException w:name="Document Map" w:semiHidden="1" w:unhideWhenUsed="1"/>
-    <w:lsdException w:name="Plain Text" w:semiHidden="1" w:unhideWhenUsed="1"/>
-    <w:lsdException w:name="E-mail Signature" w:semiHidden="1" w:unhideWhenUsed="1"/>
-    <w:lsdException w:name="HTML Top of Form" w:semiHidden="1" w:unhideWhenUsed="1"/>
-    <w:lsdException w:name="HTML Bottom of Form" w:semiHidden="1" w:unhideWhenUsed="1"/>
-    <w:lsdException w:name="Normal (Web)" w:semiHidden="1" w:unhideWhenUsed="1"/>
-    <w:lsdException w:name="HTML Acronym" w:semiHidden="1" w:unhideWhenUsed="1"/>
-    <w:lsdException w:name="HTML Address" w:semiHidden="1" w:unhideWhenUsed="1"/>
-    <w:lsdException w:name="HTML Cite" w:semiHidden="1" w:unhideWhenUsed="1"/>
-    <w:lsdException w:name="HTML Code" w:semiHidden="1" w:unhideWhenUsed="1"/>
-    <w:lsdException w:name="HTML Definition" w:semiHidden="1" w:unhideWhenUsed="1"/>
-    <w:lsdException w:name="HTML Keyboard" w:semiHidden="1" w:unhideWhenUsed="1"/>
-    <w:lsdException w:name="HTML Preformatted" w:semiHidden="1" w:unhideWhenUsed="1"/>
-    <w:lsdException w:name="HTML Sample" w:semiHidden="1" w:unhideWhenUsed="1"/>
-    <w:lsdException w:name="HTML Typewriter" w:semiHidden="1" w:unhideWhenUsed="1"/>
-    <w:lsdException w:name="HTML Variable" w:semiHidden="1" w:unhideWhenUsed="1"/>
-    <w:lsdException w:name="Normal Table" w:semiHidden="1" w:unhideWhenUsed="1"/>
-    <w:lsdException w:name="annotation subject" w:semiHidden="1" w:unhideWhenUsed="1"/>
-    <w:lsdException w:name="No List" w:semiHidden="1" w:unhideWhenUsed="1"/>
-    <w:lsdException w:name="Outline List 1" w:semiHidden="1" w:unhideWhenUsed="1"/>
-    <w:lsdException w:name="Outline List 2" w:semiHidden="1" w:unhideWhenUsed="1"/>
-    <w:lsdException w:name="Outline List 3" w:semiHidden="1" w:unhideWhenUsed="1"/>
-    <w:lsdException w:name="Table Simple 1" w:semiHidden="1" w:unhideWhenUsed="1"/>
-    <w:lsdException w:name="Table Simple 2" w:semiHidden="1" w:unhideWhenUsed="1"/>
-    <w:lsdException w:name="Table Simple 3" w:semiHidden="1" w:unhideWhenUsed="1"/>
-    <w:lsdException w:name="Table Classic 1" w:semiHidden="1" w:unhideWhenUsed="1"/>
-    <w:lsdException w:name="Table Classic 2" w:semiHidden="1" w:unhideWhenUsed="1"/>
-    <w:lsdException w:name="Table Classic 3" w:semiHidden="1" w:unhideWhenUsed="1"/>
-    <w:lsdException w:name="Table Classic 4" w:semiHidden="1" w:unhideWhenUsed="1"/>
-    <w:lsdException w:name="Table Colorful 1" w:semiHidden="1" w:unhideWhenUsed="1"/>
-    <w:lsdException w:name="Table Colorful 2" w:semiHidden="1" w:unhideWhenUsed="1"/>
-    <w:lsdException w:name="Table Colorful 3" w:semiHidden="1" w:unhideWhenUsed="1"/>
-    <w:lsdException w:name="Table Columns 1" w:semiHidden="1" w:unhideWhenUsed="1"/>
-    <w:lsdException w:name="Table Columns 2" w:semiHidden="1" w:unhideWhenUsed="1"/>
-    <w:lsdException w:name="Table Columns 3" w:semiHidden="1" w:unhideWhenUsed="1"/>
-    <w:lsdException w:name="Table Columns 4" w:semiHidden="1" w:unhideWhenUsed="1"/>
-    <w:lsdException w:name="Table Columns 5" w:semiHidden="1" w:unhideWhenUsed="1"/>
-    <w:lsdException w:name="Table Grid 1" w:semiHidden="1" w:unhideWhenUsed="1"/>
-    <w:lsdException w:name="Table Grid 2" w:semiHidden="1" w:unhideWhenUsed="1"/>
-    <w:lsdException w:name="Table Grid 3" w:semiHidden="1" w:unhideWhenUsed="1"/>
-    <w:lsdException w:name="Table Grid 4" w:semiHidden="1" w:unhideWhenUsed="1"/>
-    <w:lsdException w:name="Table Grid 5" w:semiHidden="1" w:unhideWhenUsed="1"/>
-    <w:lsdException w:name="Table Grid 6" w:semiHidden="1" w:unhideWhenUsed="1"/>
-    <w:lsdException w:name="Table Grid 7" w:semiHidden="1" w:unhideWhenUsed="1"/>
-    <w:lsdException w:name="Table Grid 8" w:semiHidden="1" w:unhideWhenUsed="1"/>
-    <w:lsdException w:name="Table List 1" w:semiHidden="1" w:unhideWhenUsed="1"/>
-    <w:lsdException w:name="Table List 2" w:semiHidden="1" w:unhideWhenUsed="1"/>
-    <w:lsdException w:name="Table List 3" w:semiHidden="1" w:unhideWhenUsed="1"/>
-    <w:lsdException w:name="Table List 4" w:semiHidden="1" w:unhideWhenUsed="1"/>
-    <w:lsdException w:name="Table List 5" w:semiHidden="1" w:unhideWhenUsed="1"/>
-    <w:lsdException w:name="Table List 6" w:semiHidden="1" w:unhideWhenUsed="1"/>
-    <w:lsdException w:name="Table List 7" w:semiHidden="1" w:unhideWhenUsed="1"/>
-    <w:lsdException w:name="Table List 8" w:semiHidden="1" w:unhideWhenUsed="1"/>
-    <w:lsdException w:name="Table 3D effects 1" w:semiHidden="1" w:unhideWhenUsed="1"/>
-    <w:lsdException w:name="Table 3D effects 2" w:semiHidden="1" w:unhideWhenUsed="1"/>
-    <w:lsdException w:name="Table 3D effects 3" w:semiHidden="1" w:unhideWhenUsed="1"/>
-    <w:lsdException w:name="Table Contemporary" w:semiHidden="1" w:unhideWhenUsed="1"/>
-    <w:lsdException w:name="Table Elegant" w:semiHidden="1" w:unhideWhenUsed="1"/>
-    <w:lsdException w:name="Table Professional" w:semiHidden="1" w:unhideWhenUsed="1"/>
-    <w:lsdException w:name="Table Subtle 1" w:semiHidden="1" w:unhideWhenUsed="1"/>
-    <w:lsdException w:name="Table Subtle 2" w:semiHidden="1" w:unhideWhenUsed="1"/>
-    <w:lsdException w:name="Table Web 1" w:semiHidden="1" w:unhideWhenUsed="1"/>
-    <w:lsdException w:name="Table Web 2" w:semiHidden="1" w:unhideWhenUsed="1"/>
-    <w:lsdException w:name="Table Web 3" w:semiHidden="1" w:unhideWhenUsed="1"/>
-    <w:lsdException w:name="Balloon Text" w:semiHidden="1" w:unhideWhenUsed="1"/>
-    <w:lsdException w:name="Table Grid" w:uiPriority="39"/>
-    <w:lsdException w:name="Table Theme" w:semiHidden="1" w:unhideWhenUsed="1"/>
-    <w:lsdException w:name="Placeholder Text" w:semiHidden="1"/>
-    <w:lsdException w:name="No Spacing" w:uiPriority="1" w:qFormat="1"/>
-    <w:lsdException w:name="Light Shading" w:uiPriority="60"/>
-    <w:lsdException w:name="Light List" w:uiPriority="61"/>
-    <w:lsdException w:name="Light Grid" w:uiPriority="62"/>
-    <w:lsdException w:name="Medium Shading 1" w:uiPriority="63"/>
-    <w:lsdException w:name="Medium Shading 2" w:uiPriority="64"/>
-    <w:lsdException w:name="Medium List 1" w:uiPriority="65"/>
-    <w:lsdException w:name="Medium List 2" w:uiPriority="66"/>
-    <w:lsdException w:name="Medium Grid 1" w:uiPriority="67"/>
-    <w:lsdException w:name="Medium Grid 2" w:uiPriority="68"/>
-    <w:lsdException w:name="Medium Grid 3" w:uiPriority="69"/>
-    <w:lsdException w:name="Dark List" w:uiPriority="70"/>
-    <w:lsdException w:name="Colorful Shading" w:uiPriority="71"/>
-    <w:lsdException w:name="Colorful List" w:uiPriority="72"/>
-    <w:lsdException w:name="Colorful Grid" w:uiPriority="73"/>
-    <w:lsdException w:name="Light Shading Accent 1" w:uiPriority="60"/>
-    <w:lsdException w:name="Light List Accent 1" w:uiPriority="61"/>
-    <w:lsdException w:name="Light Grid Accent 1" w:uiPriority="62"/>
-    <w:lsdException w:name="Medium Shading 1 Accent 1" w:uiPriority="63"/>
-    <w:lsdException w:name="Medium Shading 2 Accent 1" w:uiPriority="64"/>
-    <w:lsdException w:name="Medium List 1 Accent 1" w:uiPriority="65"/>
-    <w:lsdException w:name="Revision" w:semiHidden="1"/>
-    <w:lsdException w:name="List Paragraph" w:uiPriority="34" w:qFormat="1"/>
-    <w:lsdException w:name="Quote" w:uiPriority="29" w:qFormat="1"/>
-    <w:lsdException w:name="Intense Quote" w:uiPriority="30" w:qFormat="1"/>
-    <w:lsdException w:name="Medium List 2 Accent 1" w:uiPriority="66"/>
-    <w:lsdException w:name="Medium Grid 1 Accent 1" w:uiPriority="67"/>
-    <w:lsdException w:name="Medium Grid 2 Accent 1" w:uiPriority="68"/>
-    <w:lsdException w:name="Medium Grid 3 Accent 1" w:uiPriority="69"/>
-    <w:lsdException w:name="Dark List Accent 1" w:uiPriority="70"/>
-    <w:lsdException w:name="Colorful Shading Accent 1" w:uiPriority="71"/>
-    <w:lsdException w:name="Colorful List Accent 1" w:uiPriority="72"/>
-    <w:lsdException w:name="Colorful Grid Accent 1" w:uiPriority="73"/>
-    <w:lsdException w:name="Light Shading Accent 2" w:uiPriority="60"/>
-    <w:lsdException w:name="Light List Accent 2" w:uiPriority="61"/>
-    <w:lsdException w:name="Light Grid Accent 2" w:uiPriority="62"/>
-    <w:lsdException w:name="Medium Shading 1 Accent 2" w:uiPriority="63"/>
-    <w:lsdException w:name="Medium Shading 2 Accent 2" w:uiPriority="64"/>
-    <w:lsdException w:name="Medium List 1 Accent 2" w:uiPriority="65"/>
-    <w:lsdException w:name="Medium List 2 Accent 2" w:uiPriority="66"/>
-    <w:lsdException w:name="Medium Grid 1 Accent 2" w:uiPriority="67"/>
-    <w:lsdException w:name="Medium Grid 2 Accent 2" w:uiPriority="68"/>
-    <w:lsdException w:name="Medium Grid 3 Accent 2" w:uiPriority="69"/>
-    <w:lsdException w:name="Dark List Accent 2" w:uiPriority="70"/>
-    <w:lsdException w:name="Colorful Shading Accent 2" w:uiPriority="71"/>
-    <w:lsdException w:name="Colorful List Accent 2" w:uiPriority="72"/>
-    <w:lsdException w:name="Colorful Grid Accent 2" w:uiPriority="73"/>
-    <w:lsdException w:name="Light Shading Accent 3" w:uiPriority="60"/>
-    <w:lsdException w:name="Light List Accent 3" w:uiPriority="61"/>
-    <w:lsdException w:name="Light Grid Accent 3" w:uiPriority="62"/>
-    <w:lsdException w:name="Medium Shading 1 Accent 3" w:uiPriority="63"/>
-    <w:lsdException w:name="Medium Shading 2 Accent 3" w:uiPriority="64"/>
-    <w:lsdException w:name="Medium List 1 Accent 3" w:uiPriority="65"/>
-    <w:lsdException w:name="Medium List 2 Accent 3" w:uiPriority="66"/>
-    <w:lsdException w:name="Medium Grid 1 Accent 3" w:uiPriority="67"/>
-    <w:lsdException w:name="Medium Grid 2 Accent 3" w:uiPriority="68"/>
-    <w:lsdException w:name="Medium Grid 3 Accent 3" w:uiPriority="69"/>
-    <w:lsdException w:name="Dark List Accent 3" w:uiPriority="70"/>
-    <w:lsdException w:name="Colorful Shading Accent 3" w:uiPriority="71"/>
-    <w:lsdException w:name="Colorful List Accent 3" w:uiPriority="72"/>
-    <w:lsdException w:name="Colorful Grid Accent 3" w:uiPriority="73"/>
-    <w:lsdException w:name="Light Shading Accent 4" w:uiPriority="60"/>
-    <w:lsdException w:name="Light List Accent 4" w:uiPriority="61"/>
-    <w:lsdException w:name="Light Grid Accent 4" w:uiPriority="62"/>
-    <w:lsdException w:name="Medium Shading 1 Accent 4" w:uiPriority="63"/>
-    <w:lsdException w:name="Medium Shading 2 Accent 4" w:uiPriority="64"/>
-    <w:lsdException w:name="Medium List 1 Accent 4" w:uiPriority="65"/>
-    <w:lsdException w:name="Medium List 2 Accent 4" w:uiPriority="66"/>
-    <w:lsdException w:name="Medium Grid 1 Accent 4" w:uiPriority="67"/>
-    <w:lsdException w:name="Medium Grid 2 Accent 4" w:uiPriority="68"/>
-    <w:lsdException w:name="Medium Grid 3 Accent 4" w:uiPriority="69"/>
-    <w:lsdException w:name="Dark List Accent 4" w:uiPriority="70"/>
-    <w:lsdException w:name="Colorful Shading Accent 4" w:uiPriority="71"/>
-    <w:lsdException w:name="Colorful List Accent 4" w:uiPriority="72"/>
-    <w:lsdException w:name="Colorful Grid Accent 4" w:uiPriority="73"/>
-    <w:lsdException w:name="Light Shading Accent 5" w:uiPriority="60"/>
-    <w:lsdException w:name="Light List Accent 5" w:uiPriority="61"/>
-    <w:lsdException w:name="Light Grid Accent 5" w:uiPriority="62"/>
-    <w:lsdException w:name="Medium Shading 1 Accent 5" w:uiPriority="63"/>
-    <w:lsdException w:name="Medium Shading 2 Accent 5" w:uiPriority="64"/>
-    <w:lsdException w:name="Medium List 1 Accent 5" w:uiPriority="65"/>
-    <w:lsdException w:name="Medium List 2 Accent 5" w:uiPriority="66"/>
-    <w:lsdException w:name="Medium Grid 1 Accent 5" w:uiPriority="67"/>
-    <w:lsdException w:name="Medium Grid 2 Accent 5" w:uiPriority="68"/>
-    <w:lsdException w:name="Medium Grid 3 Accent 5" w:uiPriority="69"/>
-    <w:lsdException w:name="Dark List Accent 5" w:uiPriority="70"/>
-    <w:lsdException w:name="Colorful Shading Accent 5" w:uiPriority="71"/>
-    <w:lsdException w:name="Colorful List Accent 5" w:uiPriority="72"/>
-    <w:lsdException w:name="Colorful Grid Accent 5" w:uiPriority="73"/>
-    <w:lsdException w:name="Light Shading Accent 6" w:uiPriority="60"/>
-    <w:lsdException w:name="Light List Accent 6" w:uiPriority="61"/>
-    <w:lsdException w:name="Light Grid Accent 6" w:uiPriority="62"/>
-    <w:lsdException w:name="Medium Shading 1 Accent 6" w:uiPriority="63"/>
-    <w:lsdException w:name="Medium Shading 2 Accent 6" w:uiPriority="64"/>
-    <w:lsdException w:name="Medium List 1 Accent 6" w:uiPriority="65"/>
-    <w:lsdException w:name="Medium List 2 Accent 6" w:uiPriority="66"/>
-    <w:lsdException w:name="Medium Grid 1 Accent 6" w:uiPriority="67"/>
-    <w:lsdException w:name="Medium Grid 2 Accent 6" w:uiPriority="68"/>
-    <w:lsdException w:name="Medium Grid 3 Accent 6" w:uiPriority="69"/>
-    <w:lsdException w:name="Dark List Accent 6" w:uiPriority="70"/>
-    <w:lsdException w:name="Colorful Shading Accent 6" w:uiPriority="71"/>
-    <w:lsdException w:name="Colorful List Accent 6" w:uiPriority="72"/>
-    <w:lsdException w:name="Colorful Grid Accent 6" w:uiPriority="73"/>
-    <w:lsdException w:name="Subtle Emphasis" w:uiPriority="19" w:qFormat="1"/>
-    <w:lsdException w:name="Intense Emphasis" w:uiPriority="21" w:qFormat="1"/>
-    <w:lsdException w:name="Subtle Reference" w:uiPriority="31" w:qFormat="1"/>
-    <w:lsdException w:name="Intense Reference" w:uiPriority="32" w:qFormat="1"/>
-    <w:lsdException w:name="Book Title" w:uiPriority="33" w:qFormat="1"/>
-    <w:lsdException w:name="Bibliography" w:semiHidden="1" w:uiPriority="37" w:unhideWhenUsed="1"/>
-    <w:lsdException w:name="TOC Heading" w:semiHidden="1" w:uiPriority="39" w:unhideWhenUsed="1" w:qFormat="1"/>
-    <w:lsdException w:name="Plain Table 1" w:uiPriority="41"/>
-    <w:lsdException w:name="Plain Table 2" w:uiPriority="42"/>
-    <w:lsdException w:name="Plain Table 3" w:uiPriority="43"/>
-    <w:lsdException w:name="Plain Table 4" w:uiPriority="44"/>
-    <w:lsdException w:name="Plain Table 5" w:uiPriority="45"/>
-    <w:lsdException w:name="Grid Table Light" w:uiPriority="40"/>
-    <w:lsdException w:name="Grid Table 1 Light" w:uiPriority="46"/>
-    <w:lsdException w:name="Grid Table 2" w:uiPriority="47"/>
-    <w:lsdException w:name="Grid Table 3" w:uiPriority="48"/>
-    <w:lsdException w:name="Grid Table 4" w:uiPriority="49"/>
-    <w:lsdException w:name="Grid Table 5 Dark" w:uiPriority="50"/>
-    <w:lsdException w:name="Grid Table 6 Colorful" w:uiPriority="51"/>
-    <w:lsdException w:name="Grid Table 7 Colorful" w:uiPriority="52"/>
-    <w:lsdException w:name="Grid Table 1 Light Accent 1" w:uiPriority="46"/>
-    <w:lsdException w:name="Grid Table 2 Accent 1" w:uiPriority="47"/>
-    <w:lsdException w:name="Grid Table 3 Accent 1" w:uiPriority="48"/>
-    <w:lsdException w:name="Grid Table 4 Accent 1" w:uiPriority="49"/>
-    <w:lsdException w:name="Grid Table 5 Dark Accent 1" w:uiPriority="50"/>
-    <w:lsdException w:name="Grid Table 6 Colorful Accent 1" w:uiPriority="51"/>
-    <w:lsdException w:name="Grid Table 7 Colorful Accent 1" w:uiPriority="52"/>
-    <w:lsdException w:name="Grid Table 1 Light Accent 2" w:uiPriority="46"/>
-    <w:lsdException w:name="Grid Table 2 Accent 2" w:uiPriority="47"/>
-    <w:lsdException w:name="Grid Table 3 Accent 2" w:uiPriority="48"/>
-    <w:lsdException w:name="Grid Table 4 Accent 2" w:uiPriority="49"/>
-    <w:lsdException w:name="Grid Table 5 Dark Accent 2" w:uiPriority="50"/>
-    <w:lsdException w:name="Grid Table 6 Colorful Accent 2" w:uiPriority="51"/>
-    <w:lsdException w:name="Grid Table 7 Colorful Accent 2" w:uiPriority="52"/>
-    <w:lsdException w:name="Grid Table 1 Light Accent 3" w:uiPriority="46"/>
-    <w:lsdException w:name="Grid Table 2 Accent 3" w:uiPriority="47"/>
-    <w:lsdException w:name="Grid Table 3 Accent 3" w:uiPriority="48"/>
-    <w:lsdException w:name="Grid Table 4 Accent 3" w:uiPriority="49"/>
-    <w:lsdException w:name="Grid Table 5 Dark Accent 3" w:uiPriority="50"/>
-    <w:lsdException w:name="Grid Table 6 Colorful Accent 3" w:uiPriority="51"/>
-    <w:lsdException w:name="Grid Table 7 Colorful Accent 3" w:uiPriority="52"/>
-    <w:lsdException w:name="Grid Table 1 Light Accent 4" w:uiPriority="46"/>
-    <w:lsdException w:name="Grid Table 2 Accent 4" w:uiPriority="47"/>
-    <w:lsdException w:name="Grid Table 3 Accent 4" w:uiPriority="48"/>
-    <w:lsdException w:name="Grid Table 4 Accent 4" w:uiPriority="49"/>
-    <w:lsdException w:name="Grid Table 5 Dark Accent 4" w:uiPriority="50"/>
-    <w:lsdException w:name="Grid Table 6 Colorful Accent 4" w:uiPriority="51"/>
-    <w:lsdException w:name="Grid Table 7 Colorful Accent 4" w:uiPriority="52"/>
-    <w:lsdException w:name="Grid Table 1 Light Accent 5" w:uiPriority="46"/>
-    <w:lsdException w:name="Grid Table 2 Accent 5" w:uiPriority="47"/>
-    <w:lsdException w:name="Grid Table 3 Accent 5" w:uiPriority="48"/>
-    <w:lsdException w:name="Grid Table 4 Accent 5" w:uiPriority="49"/>
-    <w:lsdException w:name="Grid Table 5 Dark Accent 5" w:uiPriority="50"/>
-    <w:lsdException w:name="Grid Table 6 Colorful Accent 5" w:uiPriority="51"/>
-    <w:lsdException w:name="Grid Table 7 Colorful Accent 5" w:uiPriority="52"/>
-    <w:lsdException w:name="Grid Table 1 Light Accent 6" w:uiPriority="46"/>
-    <w:lsdException w:name="Grid Table 2 Accent 6" w:uiPriority="47"/>
-    <w:lsdException w:name="Grid Table 3 Accent 6" w:uiPriority="48"/>
-    <w:lsdException w:name="Grid Table 4 Accent 6" w:uiPriority="49"/>
-    <w:lsdException w:name="Grid Table 5 Dark Accent 6" w:uiPriority="50"/>
-    <w:lsdException w:name="Grid Table 6 Colorful Accent 6" w:uiPriority="51"/>
-    <w:lsdException w:name="Grid Table 7 Colorful Accent 6" w:uiPriority="52"/>
-    <w:lsdException w:name="List Table 1 Light" w:uiPriority="46"/>
-    <w:lsdException w:name="List Table 2" w:uiPriority="47"/>
-    <w:lsdException w:name="List Table 3" w:uiPriority="48"/>
-    <w:lsdException w:name="List Table 4" w:uiPriority="49"/>
-    <w:lsdException w:name="List Table 5 Dark" w:uiPriority="50"/>
-    <w:lsdException w:name="List Table 6 Colorful" w:uiPriority="51"/>
-    <w:lsdException w:name="List Table 7 Colorful" w:uiPriority="52"/>
-    <w:lsdException w:name="List Table 1 Light Accent 1" w:uiPriority="46"/>
-    <w:lsdException w:name="List Table 2 Accent 1" w:uiPriority="47"/>
-    <w:lsdException w:name="List Table 3 Accent 1" w:uiPriority="48"/>
-    <w:lsdException w:name="List Table 4 Accent 1" w:uiPriority="49"/>
-    <w:lsdException w:name="List Table 5 Dark Accent 1" w:uiPriority="50"/>
-    <w:lsdException w:name="List Table 6 Colorful Accent 1" w:uiPriority="51"/>
-    <w:lsdException w:name="List Table 7 Colorful Accent 1" w:uiPriority="52"/>
-    <w:lsdException w:name="List Table 1 Light Accent 2" w:uiPriority="46"/>
-    <w:lsdException w:name="List Table 2 Accent 2" w:uiPriority="47"/>
-    <w:lsdException w:name="List Table 3 Accent 2" w:uiPriority="48"/>
-    <w:lsdException w:name="List Table 4 Accent 2" w:uiPriority="49"/>
-    <w:lsdException w:name="List Table 5 Dark Accent 2" w:uiPriority="50"/>
-    <w:lsdException w:name="List Table 6 Colorful Accent 2" w:uiPriority="51"/>
-    <w:lsdException w:name="List Table 7 Colorful Accent 2" w:uiPriority="52"/>
-    <w:lsdException w:name="List Table 1 Light Accent 3" w:uiPriority="46"/>
-    <w:lsdException w:name="List Table 2 Accent 3" w:uiPriority="47"/>
-    <w:lsdException w:name="List Table 3 Accent 3" w:uiPriority="48"/>
-    <w:lsdException w:name="List Table 4 Accent 3" w:uiPriority="49"/>
-    <w:lsdException w:name="List Table 5 Dark Accent 3" w:uiPriority="50"/>
-    <w:lsdException w:name="List Table 6 Colorful Accent 3" w:uiPriority="51"/>
-    <w:lsdException w:name="List Table 7 Colorful Accent 3" w:uiPriority="52"/>
-    <w:lsdException w:name="List Table 1 Light Accent 4" w:uiPriority="46"/>
-    <w:lsdException w:name="List Table 2 Accent 4" w:uiPriority="47"/>
-    <w:lsdException w:name="List Table 3 Accent 4" w:uiPriority="48"/>
-    <w:lsdException w:name="List Table 4 Accent 4" w:uiPriority="49"/>
-    <w:lsdException w:name="List Table 5 Dark Accent 4" w:uiPriority="50"/>
-    <w:lsdException w:name="List Table 6 Colorful Accent 4" w:uiPriority="51"/>
-    <w:lsdException w:name="List Table 7 Colorful Accent 4" w:uiPriority="52"/>
-    <w:lsdException w:name="List Table 1 Light Accent 5" w:uiPriority="46"/>
-    <w:lsdException w:name="List Table 2 Accent 5" w:uiPriority="47"/>
-    <w:lsdException w:name="List Table 3 Accent 5" w:uiPriority="48"/>
-    <w:lsdException w:name="List Table 4 Accent 5" w:uiPriority="49"/>
-    <w:lsdException w:name="List Table 5 Dark Accent 5" w:uiPriority="50"/>
-    <w:lsdException w:name="List Table 6 Colorful Accent 5" w:uiPriority="51"/>
-    <w:lsdException w:name="List Table 7 Colorful Accent 5" w:uiPriority="52"/>
-    <w:lsdException w:name="List Table 1 Light Accent 6" w:uiPriority="46"/>
-    <w:lsdException w:name="List Table 2 Accent 6" w:uiPriority="47"/>
-    <w:lsdException w:name="List Table 3 Accent 6" w:uiPriority="48"/>
-    <w:lsdException w:name="List Table 4 Accent 6" w:uiPriority="49"/>
-    <w:lsdException w:name="List Table 5 Dark Accent 6" w:uiPriority="50"/>
-    <w:lsdException w:name="List Table 6 Colorful Accent 6" w:uiPriority="51"/>
-    <w:lsdException w:name="List Table 7 Colorful Accent 6" w:uiPriority="52"/>
+  <w:latentStyles w:defLockedState="0" w:defUIPriority="99" w:defSemiHidden="1" w:defUnhideWhenUsed="1" w:defQFormat="0" w:count="267">
+    <w:lsdException w:name="Normal" w:semiHidden="0" w:uiPriority="0" w:unhideWhenUsed="0" w:qFormat="1"/>
+    <w:lsdException w:name="heading 1" w:semiHidden="0" w:uiPriority="9" w:unhideWhenUsed="0" w:qFormat="1"/>
+    <w:lsdException w:name="heading 2" w:uiPriority="9" w:qFormat="1"/>
+    <w:lsdException w:name="heading 3" w:uiPriority="9" w:qFormat="1"/>
+    <w:lsdException w:name="heading 4" w:uiPriority="9" w:qFormat="1"/>
+    <w:lsdException w:name="heading 5" w:uiPriority="9" w:qFormat="1"/>
+    <w:lsdException w:name="heading 6" w:uiPriority="9" w:qFormat="1"/>
+    <w:lsdException w:name="heading 7" w:uiPriority="9" w:qFormat="1"/>
+    <w:lsdException w:name="heading 8" w:uiPriority="9" w:qFormat="1"/>
+    <w:lsdException w:name="heading 9" w:uiPriority="9" w:qFormat="1"/>
+    <w:lsdException w:name="toc 1" w:uiPriority="39"/>
+    <w:lsdException w:name="toc 2" w:uiPriority="39"/>
+    <w:lsdException w:name="toc 3" w:uiPriority="39"/>
+    <w:lsdException w:name="toc 4" w:uiPriority="39"/>
+    <w:lsdException w:name="toc 5" w:uiPriority="39"/>
+    <w:lsdException w:name="toc 6" w:uiPriority="39"/>
+    <w:lsdException w:name="toc 7" w:uiPriority="39"/>
+    <w:lsdException w:name="toc 8" w:uiPriority="39"/>
+    <w:lsdException w:name="toc 9" w:uiPriority="39"/>
+    <w:lsdException w:name="caption" w:uiPriority="35" w:qFormat="1"/>
+    <w:lsdException w:name="Title" w:semiHidden="0" w:uiPriority="10" w:unhideWhenUsed="0" w:qFormat="1"/>
+    <w:lsdException w:name="Default Paragraph Font" w:uiPriority="1"/>
+    <w:lsdException w:name="Subtitle" w:semiHidden="0" w:uiPriority="11" w:unhideWhenUsed="0" w:qFormat="1"/>
+    <w:lsdException w:name="Strong" w:semiHidden="0" w:uiPriority="22" w:unhideWhenUsed="0" w:qFormat="1"/>
+    <w:lsdException w:name="Emphasis" w:semiHidden="0" w:uiPriority="20" w:unhideWhenUsed="0" w:qFormat="1"/>
+    <w:lsdException w:name="Table Grid" w:semiHidden="0" w:uiPriority="39" w:unhideWhenUsed="0"/>
+    <w:lsdException w:name="Placeholder Text" w:unhideWhenUsed="0"/>
+    <w:lsdException w:name="No Spacing" w:semiHidden="0" w:uiPriority="1" w:unhideWhenUsed="0" w:qFormat="1"/>
+    <w:lsdException w:name="Light Shading" w:semiHidden="0" w:uiPriority="60" w:unhideWhenUsed="0"/>
+    <w:lsdException w:name="Light List" w:semiHidden="0" w:uiPriority="61" w:unhideWhenUsed="0"/>
+    <w:lsdException w:name="Light Grid" w:semiHidden="0" w:uiPriority="62" w:unhideWhenUsed="0"/>
+    <w:lsdException w:name="Medium Shading 1" w:semiHidden="0" w:uiPriority="63" w:unhideWhenUsed="0"/>
+    <w:lsdException w:name="Medium Shading 2" w:semiHidden="0" w:uiPriority="64" w:unhideWhenUsed="0"/>
+    <w:lsdException w:name="Medium List 1" w:semiHidden="0" w:uiPriority="65" w:unhideWhenUsed="0"/>
+    <w:lsdException w:name="Medium List 2" w:semiHidden="0" w:uiPriority="66" w:unhideWhenUsed="0"/>
+    <w:lsdException w:name="Medium Grid 1" w:semiHidden="0" w:uiPriority="67" w:unhideWhenUsed="0"/>
+    <w:lsdException w:name="Medium Grid 2" w:semiHidden="0" w:uiPriority="68" w:unhideWhenUsed="0"/>
+    <w:lsdException w:name="Medium Grid 3" w:semiHidden="0" w:uiPriority="69" w:unhideWhenUsed="0"/>
+    <w:lsdException w:name="Dark List" w:semiHidden="0" w:uiPriority="70" w:unhideWhenUsed="0"/>
+    <w:lsdException w:name="Colorful Shading" w:semiHidden="0" w:uiPriority="71" w:unhideWhenUsed="0"/>
+    <w:lsdException w:name="Colorful List" w:semiHidden="0" w:uiPriority="72" w:unhideWhenUsed="0"/>
+    <w:lsdException w:name="Colorful Grid" w:semiHidden="0" w:uiPriority="73" w:unhideWhenUsed="0"/>
+    <w:lsdException w:name="Light Shading Accent 1" w:semiHidden="0" w:uiPriority="60" w:unhideWhenUsed="0"/>
+    <w:lsdException w:name="Light List Accent 1" w:semiHidden="0" w:uiPriority="61" w:unhideWhenUsed="0"/>
+    <w:lsdException w:name="Light Grid Accent 1" w:semiHidden="0" w:uiPriority="62" w:unhideWhenUsed="0"/>
+    <w:lsdException w:name="Medium Shading 1 Accent 1" w:semiHidden="0" w:uiPriority="63" w:unhideWhenUsed="0"/>
+    <w:lsdException w:name="Medium Shading 2 Accent 1" w:semiHidden="0" w:uiPriority="64" w:unhideWhenUsed="0"/>
+    <w:lsdException w:name="Medium List 1 Accent 1" w:semiHidden="0" w:uiPriority="65" w:unhideWhenUsed="0"/>
+    <w:lsdException w:name="Revision" w:unhideWhenUsed="0"/>
+    <w:lsdException w:name="List Paragraph" w:semiHidden="0" w:uiPriority="34" w:unhideWhenUsed="0" w:qFormat="1"/>
+    <w:lsdException w:name="Quote" w:semiHidden="0" w:uiPriority="29" w:unhideWhenUsed="0" w:qFormat="1"/>
+    <w:lsdException w:name="Intense Quote" w:semiHidden="0" w:uiPriority="30" w:unhideWhenUsed="0" w:qFormat="1"/>
+    <w:lsdException w:name="Medium List 2 Accent 1" w:semiHidden="0" w:uiPriority="66" w:unhideWhenUsed="0"/>
+    <w:lsdException w:name="Medium Grid 1 Accent 1" w:semiHidden="0" w:uiPriority="67" w:unhideWhenUsed="0"/>
+    <w:lsdException w:name="Medium Grid 2 Accent 1" w:semiHidden="0" w:uiPriority="68" w:unhideWhenUsed="0"/>
+    <w:lsdException w:name="Medium Grid 3 Accent 1" w:semiHidden="0" w:uiPriority="69" w:unhideWhenUsed="0"/>
+    <w:lsdException w:name="Dark List Accent 1" w:semiHidden="0" w:uiPriority="70" w:unhideWhenUsed="0"/>
+    <w:lsdException w:name="Colorful Shading Accent 1" w:semiHidden="0" w:uiPriority="71" w:unhideWhenUsed="0"/>
+    <w:lsdException w:name="Colorful List Accent 1" w:semiHidden="0" w:uiPriority="72" w:unhideWhenUsed="0"/>
+    <w:lsdException w:name="Colorful Grid Accent 1" w:semiHidden="0" w:uiPriority="73" w:unhideWhenUsed="0"/>
+    <w:lsdException w:name="Light Shading Accent 2" w:semiHidden="0" w:uiPriority="60" w:unhideWhenUsed="0"/>
+    <w:lsdException w:name="Light List Accent 2" w:semiHidden="0" w:uiPriority="61" w:unhideWhenUsed="0"/>
+    <w:lsdException w:name="Light Grid Accent 2" w:semiHidden="0" w:uiPriority="62" w:unhideWhenUsed="0"/>
+    <w:lsdException w:name="Medium Shading 1 Accent 2" w:semiHidden="0" w:uiPriority="63" w:unhideWhenUsed="0"/>
+    <w:lsdException w:name="Medium Shading 2 Accent 2" w:semiHidden="0" w:uiPriority="64" w:unhideWhenUsed="0"/>
+    <w:lsdException w:name="Medium List 1 Accent 2" w:semiHidden="0" w:uiPriority="65" w:unhideWhenUsed="0"/>
+    <w:lsdException w:name="Medium List 2 Accent 2" w:semiHidden="0" w:uiPriority="66" w:unhideWhenUsed="0"/>
+    <w:lsdException w:name="Medium Grid 1 Accent 2" w:semiHidden="0" w:uiPriority="67" w:unhideWhenUsed="0"/>
+    <w:lsdException w:name="Medium Grid 2 Accent 2" w:semiHidden="0" w:uiPriority="68" w:unhideWhenUsed="0"/>
+    <w:lsdException w:name="Medium Grid 3 Accent 2" w:semiHidden="0" w:uiPriority="69" w:unhideWhenUsed="0"/>
+    <w:lsdException w:name="Dark List Accent 2" w:semiHidden="0" w:uiPriority="70" w:unhideWhenUsed="0"/>
+    <w:lsdException w:name="Colorful Shading Accent 2" w:semiHidden="0" w:uiPriority="71" w:unhideWhenUsed="0"/>
+    <w:lsdException w:name="Colorful List Accent 2" w:semiHidden="0" w:uiPriority="72" w:unhideWhenUsed="0"/>
+    <w:lsdException w:name="Colorful Grid Accent 2" w:semiHidden="0" w:uiPriority="73" w:unhideWhenUsed="0"/>
+    <w:lsdException w:name="Light Shading Accent 3" w:semiHidden="0" w:uiPriority="60" w:unhideWhenUsed="0"/>
+    <w:lsdException w:name="Light List Accent 3" w:semiHidden="0" w:uiPriority="61" w:unhideWhenUsed="0"/>
+    <w:lsdException w:name="Light Grid Accent 3" w:semiHidden="0" w:uiPriority="62" w:unhideWhenUsed="0"/>
+    <w:lsdException w:name="Medium Shading 1 Accent 3" w:semiHidden="0" w:uiPriority="63" w:unhideWhenUsed="0"/>
+    <w:lsdException w:name="Medium Shading 2 Accent 3" w:semiHidden="0" w:uiPriority="64" w:unhideWhenUsed="0"/>
+    <w:lsdException w:name="Medium List 1 Accent 3" w:semiHidden="0" w:uiPriority="65" w:unhideWhenUsed="0"/>
+    <w:lsdException w:name="Medium List 2 Accent 3" w:semiHidden="0" w:uiPriority="66" w:unhideWhenUsed="0"/>
+    <w:lsdException w:name="Medium Grid 1 Accent 3" w:semiHidden="0" w:uiPriority="67" w:unhideWhenUsed="0"/>
+    <w:lsdException w:name="Medium Grid 2 Accent 3" w:semiHidden="0" w:uiPriority="68" w:unhideWhenUsed="0"/>
+    <w:lsdException w:name="Medium Grid 3 Accent 3" w:semiHidden="0" w:uiPriority="69" w:unhideWhenUsed="0"/>
+    <w:lsdException w:name="Dark List Accent 3" w:semiHidden="0" w:uiPriority="70" w:unhideWhenUsed="0"/>
+    <w:lsdException w:name="Colorful Shading Accent 3" w:semiHidden="0" w:uiPriority="71" w:unhideWhenUsed="0"/>
+    <w:lsdException w:name="Colorful List Accent 3" w:semiHidden="0" w:uiPriority="72" w:unhideWhenUsed="0"/>
+    <w:lsdException w:name="Colorful Grid Accent 3" w:semiHidden="0" w:uiPriority="73" w:unhideWhenUsed="0"/>
+    <w:lsdException w:name="Light Shading Accent 4" w:semiHidden="0" w:uiPriority="60" w:unhideWhenUsed="0"/>
+    <w:lsdException w:name="Light List Accent 4" w:semiHidden="0" w:uiPriority="61" w:unhideWhenUsed="0"/>
+    <w:lsdException w:name="Light Grid Accent 4" w:semiHidden="0" w:uiPriority="62" w:unhideWhenUsed="0"/>
+    <w:lsdException w:name="Medium Shading 1 Accent 4" w:semiHidden="0" w:uiPriority="63" w:unhideWhenUsed="0"/>
+    <w:lsdException w:name="Medium Shading 2 Accent 4" w:semiHidden="0" w:uiPriority="64" w:unhideWhenUsed="0"/>
+    <w:lsdException w:name="Medium List 1 Accent 4" w:semiHidden="0" w:uiPriority="65" w:unhideWhenUsed="0"/>
+    <w:lsdException w:name="Medium List 2 Accent 4" w:semiHidden="0" w:uiPriority="66" w:unhideWhenUsed="0"/>
+    <w:lsdException w:name="Medium Grid 1 Accent 4" w:semiHidden="0" w:uiPriority="67" w:unhideWhenUsed="0"/>
+    <w:lsdException w:name="Medium Grid 2 Accent 4" w:semiHidden="0" w:uiPriority="68" w:unhideWhenUsed="0"/>
+    <w:lsdException w:name="Medium Grid 3 Accent 4" w:semiHidden="0" w:uiPriority="69" w:unhideWhenUsed="0"/>
+    <w:lsdException w:name="Dark List Accent 4" w:semiHidden="0" w:uiPriority="70" w:unhideWhenUsed="0"/>
+    <w:lsdException w:name="Colorful Shading Accent 4" w:semiHidden="0" w:uiPriority="71" w:unhideWhenUsed="0"/>
+    <w:lsdException w:name="Colorful List Accent 4" w:semiHidden="0" w:uiPriority="72" w:unhideWhenUsed="0"/>
+    <w:lsdException w:name="Colorful Grid Accent 4" w:semiHidden="0" w:uiPriority="73" w:unhideWhenUsed="0"/>
+    <w:lsdException w:name="Light Shading Accent 5" w:semiHidden="0" w:uiPriority="60" w:unhideWhenUsed="0"/>
+    <w:lsdException w:name="Light List Accent 5" w:semiHidden="0" w:uiPriority="61" w:unhideWhenUsed="0"/>
+    <w:lsdException w:name="Light Grid Accent 5" w:semiHidden="0" w:uiPriority="62" w:unhideWhenUsed="0"/>
+    <w:lsdException w:name="Medium Shading 1 Accent 5" w:semiHidden="0" w:uiPriority="63" w:unhideWhenUsed="0"/>
+    <w:lsdException w:name="Medium Shading 2 Accent 5" w:semiHidden="0" w:uiPriority="64" w:unhideWhenUsed="0"/>
+    <w:lsdException w:name="Medium List 1 Accent 5" w:semiHidden="0" w:uiPriority="65" w:unhideWhenUsed="0"/>
+    <w:lsdException w:name="Medium List 2 Accent 5" w:semiHidden="0" w:uiPriority="66" w:unhideWhenUsed="0"/>
+    <w:lsdException w:name="Medium Grid 1 Accent 5" w:semiHidden="0" w:uiPriority="67" w:unhideWhenUsed="0"/>
+    <w:lsdException w:name="Medium Grid 2 Accent 5" w:semiHidden="0" w:uiPriority="68" w:unhideWhenUsed="0"/>
+    <w:lsdException w:name="Medium Grid 3 Accent 5" w:semiHidden="0" w:uiPriority="69" w:unhideWhenUsed="0"/>
+    <w:lsdException w:name="Dark List Accent 5" w:semiHidden="0" w:uiPriority="70" w:unhideWhenUsed="0"/>
+    <w:lsdException w:name="Colorful Shading Accent 5" w:semiHidden="0" w:uiPriority="71" w:unhideWhenUsed="0"/>
+    <w:lsdException w:name="Colorful List Accent 5" w:semiHidden="0" w:uiPriority="72" w:unhideWhenUsed="0"/>
+    <w:lsdException w:name="Colorful Grid Accent 5" w:semiHidden="0" w:uiPriority="73" w:unhideWhenUsed="0"/>
+    <w:lsdException w:name="Light Shading Accent 6" w:semiHidden="0" w:uiPriority="60" w:unhideWhenUsed="0"/>
+    <w:lsdException w:name="Light List Accent 6" w:semiHidden="0" w:uiPriority="61" w:unhideWhenUsed="0"/>
+    <w:lsdException w:name="Light Grid Accent 6" w:semiHidden="0" w:uiPriority="62" w:unhideWhenUsed="0"/>
+    <w:lsdException w:name="Medium Shading 1 Accent 6" w:semiHidden="0" w:uiPriority="63" w:unhideWhenUsed="0"/>
+    <w:lsdException w:name="Medium Shading 2 Accent 6" w:semiHidden="0" w:uiPriority="64" w:unhideWhenUsed="0"/>
+    <w:lsdException w:name="Medium List 1 Accent 6" w:semiHidden="0" w:uiPriority="65" w:unhideWhenUsed="0"/>
+    <w:lsdException w:name="Medium List 2 Accent 6" w:semiHidden="0" w:uiPriority="66" w:unhideWhenUsed="0"/>
+    <w:lsdException w:name="Medium Grid 1 Accent 6" w:semiHidden="0" w:uiPriority="67" w:unhideWhenUsed="0"/>
+    <w:lsdException w:name="Medium Grid 2 Accent 6" w:semiHidden="0" w:uiPriority="68" w:unhideWhenUsed="0"/>
+    <w:lsdException w:name="Medium Grid 3 Accent 6" w:semiHidden="0" w:uiPriority="69" w:unhideWhenUsed="0"/>
+    <w:lsdException w:name="Dark List Accent 6" w:semiHidden="0" w:uiPriority="70" w:unhideWhenUsed="0"/>
+    <w:lsdException w:name="Colorful Shading Accent 6" w:semiHidden="0" w:uiPriority="71" w:unhideWhenUsed="0"/>
+    <w:lsdException w:name="Colorful List Accent 6" w:semiHidden="0" w:uiPriority="72" w:unhideWhenUsed="0"/>
+    <w:lsdException w:name="Colorful Grid Accent 6" w:semiHidden="0" w:uiPriority="73" w:unhideWhenUsed="0"/>
+    <w:lsdException w:name="Subtle Emphasis" w:semiHidden="0" w:uiPriority="19" w:unhideWhenUsed="0" w:qFormat="1"/>
+    <w:lsdException w:name="Intense Emphasis" w:semiHidden="0" w:uiPriority="21" w:unhideWhenUsed="0" w:qFormat="1"/>
+    <w:lsdException w:name="Subtle Reference" w:semiHidden="0" w:uiPriority="31" w:unhideWhenUsed="0" w:qFormat="1"/>
+    <w:lsdException w:name="Intense Reference" w:semiHidden="0" w:uiPriority="32" w:unhideWhenUsed="0" w:qFormat="1"/>
+    <w:lsdException w:name="Book Title" w:semiHidden="0" w:uiPriority="33" w:unhideWhenUsed="0" w:qFormat="1"/>
+    <w:lsdException w:name="Bibliography" w:uiPriority="37"/>
+    <w:lsdException w:name="TOC Heading" w:uiPriority="39" w:qFormat="1"/>
   </w:latentStyles>
   <w:style w:type="paragraph" w:default="1" w:styleId="Normal">
     <w:name w:val="Normal"/>
     <w:qFormat/>
+    <w:rsid w:val="00825BFB"/>
   </w:style>
   <w:style w:type="character" w:default="1" w:styleId="DefaultParagraphFont">
     <w:name w:val="Default Paragraph Font"/>
@@ -1390,6 +1367,7 @@
     <w:uiPriority w:val="99"/>
     <w:semiHidden/>
     <w:unhideWhenUsed/>
+    <w:qFormat/>
     <w:tblPr>
       <w:tblInd w:w="0" w:type="dxa"/>
       <w:tblCellMar>
@@ -1561,7 +1539,7 @@
     </a:clrScheme>
     <a:fontScheme name="Office">
       <a:majorFont>
-        <a:latin typeface="Calibri Light" panose="020F0302020204030204"/>
+        <a:latin typeface="Calibri Light"/>
         <a:ea typeface=""/>
         <a:cs typeface=""/>
         <a:font script="Jpan" typeface="ＭＳ ゴシック"/>
@@ -1596,7 +1574,7 @@
         <a:font script="Geor" typeface="Sylfaen"/>
       </a:majorFont>
       <a:minorFont>
-        <a:latin typeface="Calibri" panose="020F0502020204030204"/>
+        <a:latin typeface="Calibri"/>
         <a:ea typeface=""/>
         <a:cs typeface=""/>
         <a:font script="Jpan" typeface="ＭＳ 明朝"/>
@@ -1773,7 +1751,7 @@
   <a:extraClrSchemeLst/>
   <a:extLst>
     <a:ext uri="{05A4C25C-085E-4340-85A3-A5531E510DB2}">
-      <thm15:themeFamily xmlns:thm15="http://schemas.microsoft.com/office/thememl/2012/main" name="Office Theme" id="{62F939B6-93AF-4DB8-9C6B-D6C7DFDC589F}" vid="{4A3C46E8-61CC-4603-A589-7422A47A8E4A}"/>
+      <thm15:themeFamily xmlns:thm15="http://schemas.microsoft.com/office/thememl/2012/main" xmlns="" name="Office Theme" id="{62F939B6-93AF-4DB8-9C6B-D6C7DFDC589F}" vid="{4A3C46E8-61CC-4603-A589-7422A47A8E4A}"/>
     </a:ext>
   </a:extLst>
 </a:theme>

</xml_diff>

<commit_message>
Added what I'll be doing
</commit_message>
<xml_diff>
--- a/To Do.docx
+++ b/To Do.docx
@@ -1,10 +1,9 @@
 
 <file path=word/document.xml><?xml version="1.0" encoding="utf-8"?>
-<w:document xmlns:o="urn:schemas-microsoft-com:office:office" xmlns:r="http://schemas.openxmlformats.org/officeDocument/2006/relationships" xmlns:v="urn:schemas-microsoft-com:vml" xmlns:w="http://schemas.openxmlformats.org/wordprocessingml/2006/main" xmlns:w10="urn:schemas-microsoft-com:office:word" xmlns:wp="http://schemas.openxmlformats.org/drawingml/2006/wordprocessingDrawing">
+<w:document xmlns:wpc="http://schemas.microsoft.com/office/word/2010/wordprocessingCanvas" xmlns:mc="http://schemas.openxmlformats.org/markup-compatibility/2006" xmlns:o="urn:schemas-microsoft-com:office:office" xmlns:r="http://schemas.openxmlformats.org/officeDocument/2006/relationships" xmlns:m="http://schemas.openxmlformats.org/officeDocument/2006/math" xmlns:v="urn:schemas-microsoft-com:vml" xmlns:wp14="http://schemas.microsoft.com/office/word/2010/wordprocessingDrawing" xmlns:wp="http://schemas.openxmlformats.org/drawingml/2006/wordprocessingDrawing" xmlns:w10="urn:schemas-microsoft-com:office:word" xmlns:w="http://schemas.openxmlformats.org/wordprocessingml/2006/main" xmlns:w14="http://schemas.microsoft.com/office/word/2010/wordml" xmlns:w15="http://schemas.microsoft.com/office/word/2012/wordml" xmlns:wpg="http://schemas.microsoft.com/office/word/2010/wordprocessingGroup" xmlns:wpi="http://schemas.microsoft.com/office/word/2010/wordprocessingInk" xmlns:wne="http://schemas.microsoft.com/office/word/2006/wordml" xmlns:wps="http://schemas.microsoft.com/office/word/2010/wordprocessingShape" mc:Ignorable="w14 w15 wp14">
   <w:body>
     <w:p>
       <w:pPr>
-        <w:pStyle w:val="Normal"/>
         <w:rPr>
           <w:b/>
           <w:sz w:val="24"/>
@@ -27,7 +26,13 @@
         <w:rPr>
           <w:sz w:val="24"/>
         </w:rPr>
-        <w:t xml:space="preserve"> (keep referring to those pages because they tell you exactly what to do). Adhere strictly to the relationships in the diagrams.I’ve highlighted the most important things that have to be implemented by tomorrow night. It won’t be a lot of work for the individual. Hanrich, please assign people to different categories. (…) indicates how many people I think should work on that group of functionality. While implementing, pay attention to the exact </w:t>
+        <w:t xml:space="preserve"> (keep referring to those pages because they tell you exactly what to do). Adhere strictly to the relationships in the diagrams.I’ve highlighted the most important things that have to be implemented by tomorrow night. It won’t be a lot of work for the indi</w:t>
+      </w:r>
+      <w:r>
+        <w:rPr>
+          <w:sz w:val="24"/>
+        </w:rPr>
+        <w:t xml:space="preserve">vidual. Hanrich, please assign people to different categories. (…) indicates how many people I think should work on that group of functionality. While implementing, pay attention to the exact </w:t>
       </w:r>
       <w:r>
         <w:rPr>
@@ -53,7 +58,13 @@
         <w:rPr>
           <w:sz w:val="24"/>
         </w:rPr>
-        <w:t xml:space="preserve"> as per the specs, so that you know how to extract the information you need. It might feel silly to code something that refers to things that have not yet been implemented, but we have to start somewhere.</w:t>
+        <w:t xml:space="preserve"> as per the specs, so that you know how to </w:t>
+      </w:r>
+      <w:r>
+        <w:rPr>
+          <w:sz w:val="24"/>
+        </w:rPr>
+        <w:t>extract the information you need. It might feel silly to code something that refers to things that have not yet been implemented, but we have to start somewhere.</w:t>
       </w:r>
       <w:r>
         <w:rPr>
@@ -65,22 +76,14 @@
     </w:p>
     <w:p>
       <w:pPr>
-        <w:pStyle w:val="Normal"/>
-        <w:rPr>
-          <w:b/>
-          <w:sz w:val="24"/>
-        </w:rPr>
-      </w:pPr>
-      <w:r>
-        <w:rPr>
-          <w:b/>
-          <w:sz w:val="24"/>
-        </w:rPr>
-      </w:r>
-    </w:p>
-    <w:p>
-      <w:pPr>
-        <w:pStyle w:val="Normal"/>
+        <w:rPr>
+          <w:b/>
+          <w:sz w:val="24"/>
+        </w:rPr>
+      </w:pPr>
+    </w:p>
+    <w:p>
+      <w:pPr>
         <w:rPr>
           <w:b/>
           <w:sz w:val="38"/>
@@ -96,7 +99,6 @@
     </w:p>
     <w:p>
       <w:pPr>
-        <w:pStyle w:val="Normal"/>
         <w:rPr>
           <w:b/>
           <w:sz w:val="18"/>
@@ -114,28 +116,33 @@
           <w:b/>
           <w:sz w:val="18"/>
         </w:rPr>
-        <w:t>(1 person – You also design the classes in the buzzSpace module on page 43)</w:t>
-      </w:r>
-    </w:p>
-    <w:p>
-      <w:pPr>
-        <w:pStyle w:val="Normal"/>
+        <w:t>(1 p</w:t>
+      </w:r>
+      <w:r>
         <w:rPr>
           <w:b/>
           <w:sz w:val="18"/>
         </w:rPr>
-      </w:pPr>
-      <w:r>
+        <w:t>erson – You also design the classes in the buzzSpace module on page 43)</w:t>
+      </w:r>
+    </w:p>
+    <w:p>
+      <w:pPr>
         <w:rPr>
           <w:b/>
           <w:sz w:val="18"/>
         </w:rPr>
+      </w:pPr>
+      <w:r>
+        <w:rPr>
+          <w:b/>
+          <w:sz w:val="18"/>
+        </w:rPr>
         <w:t>Tshepiso</w:t>
       </w:r>
     </w:p>
     <w:p>
       <w:pPr>
-        <w:pStyle w:val="Normal"/>
         <w:rPr>
           <w:sz w:val="24"/>
         </w:rPr>
@@ -149,7 +156,6 @@
     </w:p>
     <w:p>
       <w:pPr>
-        <w:pStyle w:val="Normal"/>
         <w:rPr>
           <w:i/>
           <w:sz w:val="24"/>
@@ -201,7 +207,6 @@
     </w:p>
     <w:p>
       <w:pPr>
-        <w:pStyle w:val="Normal"/>
         <w:rPr>
           <w:sz w:val="24"/>
         </w:rPr>
@@ -215,33 +220,20 @@
     </w:p>
     <w:p>
       <w:pPr>
-        <w:pStyle w:val="Normal"/>
-        <w:rPr>
-          <w:sz w:val="24"/>
-        </w:rPr>
-      </w:pPr>
-      <w:r>
-        <w:rPr>
-          <w:sz w:val="24"/>
-        </w:rPr>
-      </w:r>
-    </w:p>
-    <w:p>
-      <w:pPr>
-        <w:pStyle w:val="Normal"/>
-        <w:rPr>
-          <w:sz w:val="24"/>
-        </w:rPr>
-      </w:pPr>
-      <w:r>
-        <w:rPr>
-          <w:sz w:val="24"/>
-        </w:rPr>
-      </w:r>
-    </w:p>
-    <w:p>
-      <w:pPr>
-        <w:pStyle w:val="Normal"/>
+        <w:rPr>
+          <w:sz w:val="24"/>
+        </w:rPr>
+      </w:pPr>
+    </w:p>
+    <w:p>
+      <w:pPr>
+        <w:rPr>
+          <w:sz w:val="24"/>
+        </w:rPr>
+      </w:pPr>
+    </w:p>
+    <w:p>
+      <w:pPr>
         <w:rPr>
           <w:b/>
           <w:sz w:val="18"/>
@@ -259,136 +251,133 @@
           <w:b/>
           <w:sz w:val="18"/>
         </w:rPr>
-        <w:t>(2 people – Also design the classes in the profileAssessment package on page 42)</w:t>
-      </w:r>
-    </w:p>
-    <w:p>
-      <w:pPr>
-        <w:pStyle w:val="Normal"/>
+        <w:t>(2 people – Also design the classes in the pro</w:t>
+      </w:r>
+      <w:r>
         <w:rPr>
           <w:b/>
           <w:sz w:val="18"/>
         </w:rPr>
-      </w:pPr>
+        <w:t>fileAssessment package on page 42)</w:t>
+      </w:r>
+    </w:p>
+    <w:p>
+      <w:pPr>
+        <w:rPr>
+          <w:b/>
+          <w:sz w:val="18"/>
+        </w:rPr>
+      </w:pPr>
+      <w:r>
+        <w:rPr>
+          <w:b/>
+          <w:sz w:val="18"/>
+        </w:rPr>
+        <w:t>Lana</w:t>
+      </w:r>
+    </w:p>
+    <w:p>
+      <w:pPr>
+        <w:rPr>
+          <w:sz w:val="24"/>
+        </w:rPr>
+      </w:pPr>
+      <w:r>
+        <w:rPr>
+          <w:sz w:val="24"/>
+        </w:rPr>
+        <w:t>assessProfile</w:t>
+      </w:r>
+    </w:p>
+    <w:p>
+      <w:pPr>
+        <w:rPr>
+          <w:sz w:val="24"/>
+        </w:rPr>
+      </w:pPr>
+      <w:r>
+        <w:rPr>
+          <w:sz w:val="24"/>
+        </w:rPr>
+        <w:t>registerProfileAssessor</w:t>
+      </w:r>
+    </w:p>
+    <w:p>
+      <w:pPr>
+        <w:rPr>
+          <w:sz w:val="24"/>
+        </w:rPr>
+      </w:pPr>
+    </w:p>
+    <w:p>
+      <w:pPr>
+        <w:rPr>
+          <w:sz w:val="24"/>
+        </w:rPr>
+      </w:pPr>
+    </w:p>
+    <w:p>
+      <w:pPr>
+        <w:rPr>
+          <w:b/>
+          <w:sz w:val="18"/>
+        </w:rPr>
+      </w:pPr>
+      <w:r>
+        <w:rPr>
+          <w:b/>
+          <w:sz w:val="36"/>
+        </w:rPr>
+        <w:t>appraisals</w:t>
+      </w:r>
+      <w:r>
+        <w:rPr>
+          <w:b/>
+          <w:sz w:val="18"/>
+        </w:rPr>
+        <w:t>(2 people –Also design classes on page 45)</w:t>
+      </w:r>
+    </w:p>
+    <w:p>
+      <w:pPr>
+        <w:rPr>
+          <w:b/>
+          <w:sz w:val="36"/>
+        </w:rPr>
+      </w:pPr>
+      <w:r>
+        <w:rPr>
+          <w:b/>
+          <w:sz w:val="36"/>
+        </w:rPr>
+        <w:t>Sfiso Shabangu + Sean Hill</w:t>
+      </w:r>
       <w:bookmarkStart w:id="0" w:name="_GoBack"/>
       <w:bookmarkEnd w:id="0"/>
-      <w:r>
+    </w:p>
+    <w:p>
+      <w:pPr>
         <w:rPr>
           <w:b/>
           <w:sz w:val="18"/>
         </w:rPr>
-        <w:t>Lana</w:t>
-      </w:r>
-    </w:p>
-    <w:p>
-      <w:pPr>
-        <w:pStyle w:val="Normal"/>
-        <w:rPr>
-          <w:sz w:val="24"/>
-        </w:rPr>
-      </w:pPr>
-      <w:r>
-        <w:rPr>
-          <w:sz w:val="24"/>
-        </w:rPr>
-        <w:t>assessProfile</w:t>
-      </w:r>
-    </w:p>
-    <w:p>
-      <w:pPr>
-        <w:pStyle w:val="Normal"/>
-        <w:rPr>
-          <w:sz w:val="24"/>
-        </w:rPr>
-      </w:pPr>
-      <w:r>
-        <w:rPr>
-          <w:sz w:val="24"/>
-        </w:rPr>
-        <w:t>registerProfileAssessor</w:t>
-      </w:r>
-    </w:p>
-    <w:p>
-      <w:pPr>
-        <w:pStyle w:val="Normal"/>
-        <w:rPr>
-          <w:sz w:val="24"/>
-        </w:rPr>
-      </w:pPr>
-      <w:r>
-        <w:rPr>
-          <w:sz w:val="24"/>
-        </w:rPr>
-      </w:r>
-    </w:p>
-    <w:p>
-      <w:pPr>
-        <w:pStyle w:val="Normal"/>
-        <w:rPr>
-          <w:sz w:val="24"/>
-        </w:rPr>
-      </w:pPr>
-      <w:r>
-        <w:rPr>
-          <w:sz w:val="24"/>
-        </w:rPr>
-      </w:r>
-    </w:p>
-    <w:p>
-      <w:pPr>
-        <w:pStyle w:val="Normal"/>
+      </w:pPr>
+      <w:r>
         <w:rPr>
           <w:b/>
           <w:sz w:val="18"/>
         </w:rPr>
-      </w:pPr>
-      <w:r>
-        <w:rPr>
-          <w:b/>
-          <w:sz w:val="36"/>
-        </w:rPr>
-        <w:t>appraisals</w:t>
-      </w:r>
-      <w:r>
-        <w:rPr>
-          <w:b/>
+        <w:t>Please note: I think the figure on page 42 should actually be like the one on the right here (not too sure)</w:t>
+      </w:r>
+      <w:r>
+        <w:rPr>
+          <w:b/>
+          <w:noProof/>
           <w:sz w:val="18"/>
-        </w:rPr>
-        <w:t>(2 people –Also design classes on page 45)</w:t>
-      </w:r>
-    </w:p>
-    <w:p>
-      <w:pPr>
-        <w:pStyle w:val="Normal"/>
-        <w:rPr>
-          <w:b/>
-          <w:sz w:val="36"/>
-        </w:rPr>
-      </w:pPr>
-      <w:r>
-        <w:rPr>
-          <w:b/>
-          <w:sz w:val="36"/>
-        </w:rPr>
-        <w:t>Sfiso Shabangu</w:t>
-      </w:r>
-    </w:p>
-    <w:p>
-      <w:pPr>
-        <w:pStyle w:val="Normal"/>
-        <w:rPr>
-          <w:b/>
-          <w:sz w:val="18"/>
-        </w:rPr>
-      </w:pPr>
-      <w:r>
-        <w:rPr>
-          <w:b/>
-          <w:sz w:val="18"/>
-        </w:rPr>
-        <w:t>Please note: I think the figure on page 42 should actually be like the one on the right here (not too sure)</w:t>
+          <w:lang w:val="en-US"/>
+        </w:rPr>
         <w:drawing>
-          <wp:anchor behindDoc="0" distT="0" distB="0" distL="114300" distR="114300" simplePos="0" locked="0" layoutInCell="1" allowOverlap="1" relativeHeight="0">
+          <wp:anchor distT="0" distB="0" distL="114300" distR="114300" simplePos="0" relativeHeight="251658240" behindDoc="0" locked="0" layoutInCell="1" allowOverlap="1" wp14:anchorId="25C89DA0" wp14:editId="1C53C4FD">
             <wp:simplePos x="0" y="0"/>
             <wp:positionH relativeFrom="column">
               <wp:posOffset>0</wp:posOffset>
@@ -399,7 +388,7 @@
             <wp:extent cx="1022985" cy="1501140"/>
             <wp:effectExtent l="0" t="0" r="0" b="0"/>
             <wp:wrapSquare wrapText="bothSides"/>
-            <wp:docPr id="0" name="Picture" descr=""/>
+            <wp:docPr id="1" name="Picture"/>
             <wp:cNvGraphicFramePr>
               <a:graphicFrameLocks xmlns:a="http://schemas.openxmlformats.org/drawingml/2006/main" noChangeAspect="1"/>
             </wp:cNvGraphicFramePr>
@@ -407,13 +396,13 @@
               <a:graphicData uri="http://schemas.openxmlformats.org/drawingml/2006/picture">
                 <pic:pic xmlns:pic="http://schemas.openxmlformats.org/drawingml/2006/picture">
                   <pic:nvPicPr>
-                    <pic:cNvPr id="0" name="Picture" descr=""/>
+                    <pic:cNvPr id="0" name="Picture"/>
                     <pic:cNvPicPr>
                       <a:picLocks noChangeAspect="1" noChangeArrowheads="1"/>
                     </pic:cNvPicPr>
                   </pic:nvPicPr>
                   <pic:blipFill>
-                    <a:blip r:embed="rId2"/>
+                    <a:blip r:embed="rId6"/>
                     <a:stretch>
                       <a:fillRect/>
                     </a:stretch>
@@ -443,7 +432,6 @@
     </w:p>
     <w:p>
       <w:pPr>
-        <w:pStyle w:val="Normal"/>
         <w:rPr>
           <w:color w:val="FF0000"/>
           <w:sz w:val="24"/>
@@ -451,11 +439,13 @@
       </w:pPr>
       <w:r>
         <w:rPr>
+          <w:noProof/>
           <w:color w:val="FF0000"/>
           <w:sz w:val="24"/>
+          <w:lang w:val="en-US"/>
         </w:rPr>
         <w:drawing>
-          <wp:anchor behindDoc="0" distT="0" distB="0" distL="114300" distR="114300" simplePos="0" locked="0" layoutInCell="1" allowOverlap="1" relativeHeight="1">
+          <wp:anchor distT="0" distB="0" distL="114300" distR="114300" simplePos="0" relativeHeight="251659264" behindDoc="0" locked="0" layoutInCell="1" allowOverlap="1" wp14:anchorId="54B8EAC9" wp14:editId="551408CB">
             <wp:simplePos x="0" y="0"/>
             <wp:positionH relativeFrom="column">
               <wp:posOffset>1573530</wp:posOffset>
@@ -466,7 +456,7 @@
             <wp:extent cx="2131060" cy="962025"/>
             <wp:effectExtent l="0" t="0" r="0" b="0"/>
             <wp:wrapSquare wrapText="bothSides"/>
-            <wp:docPr id="1" name="Picture" descr=""/>
+            <wp:docPr id="2" name="Picture"/>
             <wp:cNvGraphicFramePr>
               <a:graphicFrameLocks xmlns:a="http://schemas.openxmlformats.org/drawingml/2006/main" noChangeAspect="1"/>
             </wp:cNvGraphicFramePr>
@@ -474,13 +464,13 @@
               <a:graphicData uri="http://schemas.openxmlformats.org/drawingml/2006/picture">
                 <pic:pic xmlns:pic="http://schemas.openxmlformats.org/drawingml/2006/picture">
                   <pic:nvPicPr>
-                    <pic:cNvPr id="1" name="Picture" descr=""/>
+                    <pic:cNvPr id="1" name="Picture"/>
                     <pic:cNvPicPr>
                       <a:picLocks noChangeAspect="1" noChangeArrowheads="1"/>
                     </pic:cNvPicPr>
                   </pic:nvPicPr>
                   <pic:blipFill>
-                    <a:blip r:embed="rId3"/>
+                    <a:blip r:embed="rId7"/>
                     <a:stretch>
                       <a:fillRect/>
                     </a:stretch>
@@ -510,117 +500,86 @@
     </w:p>
     <w:p>
       <w:pPr>
-        <w:pStyle w:val="Normal"/>
         <w:rPr>
           <w:color w:val="FF0000"/>
           <w:sz w:val="24"/>
         </w:rPr>
       </w:pPr>
-      <w:r>
+    </w:p>
+    <w:p>
+      <w:pPr>
+        <w:rPr>
+          <w:rFonts w:ascii="Wingdings" w:hAnsi="Wingdings"/>
+          <w:b/>
+          <w:sz w:val="24"/>
+        </w:rPr>
+      </w:pPr>
+      <w:r>
+        <w:rPr>
+          <w:rFonts w:ascii="Wingdings" w:hAnsi="Wingdings"/>
+          <w:b/>
+          <w:sz w:val="24"/>
+        </w:rPr>
+        <w:t></w:t>
+      </w:r>
+    </w:p>
+    <w:p>
+      <w:pPr>
         <w:rPr>
           <w:color w:val="FF0000"/>
           <w:sz w:val="24"/>
         </w:rPr>
-      </w:r>
-    </w:p>
-    <w:p>
-      <w:pPr>
-        <w:pStyle w:val="Normal"/>
-        <w:rPr>
-          <w:rFonts w:ascii="Wingdings" w:hAnsi="Wingdings"/>
-          <w:b/>
-          <w:sz w:val="24"/>
-        </w:rPr>
-      </w:pPr>
-      <w:r>
-        <w:rPr>
-          <w:rFonts w:ascii="Wingdings" w:hAnsi="Wingdings"/>
-          <w:b/>
-          <w:sz w:val="24"/>
-        </w:rPr>
-        <w:t></w:t>
-      </w:r>
-    </w:p>
-    <w:p>
-      <w:pPr>
-        <w:pStyle w:val="Normal"/>
+      </w:pPr>
+    </w:p>
+    <w:p>
+      <w:pPr>
         <w:rPr>
           <w:color w:val="FF0000"/>
           <w:sz w:val="24"/>
         </w:rPr>
       </w:pPr>
-      <w:r>
+    </w:p>
+    <w:p>
+      <w:pPr>
         <w:rPr>
           <w:color w:val="FF0000"/>
           <w:sz w:val="24"/>
         </w:rPr>
-      </w:r>
-    </w:p>
-    <w:p>
-      <w:pPr>
-        <w:pStyle w:val="Normal"/>
+      </w:pPr>
+      <w:r>
         <w:rPr>
           <w:color w:val="FF0000"/>
           <w:sz w:val="24"/>
         </w:rPr>
-      </w:pPr>
-      <w:r>
+        <w:t>assignAppraisalToPost</w:t>
+      </w:r>
+    </w:p>
+    <w:p>
+      <w:pPr>
         <w:rPr>
           <w:color w:val="FF0000"/>
           <w:sz w:val="24"/>
         </w:rPr>
-      </w:r>
-    </w:p>
-    <w:p>
-      <w:pPr>
-        <w:pStyle w:val="Normal"/>
+      </w:pPr>
+      <w:commentRangeStart w:id="1"/>
+      <w:r>
         <w:rPr>
           <w:color w:val="FF0000"/>
           <w:sz w:val="24"/>
         </w:rPr>
-      </w:pPr>
+        <w:t>getAppraisalsForPost</w:t>
+      </w:r>
+      <w:commentRangeEnd w:id="1"/>
       <w:r>
         <w:rPr>
           <w:color w:val="FF0000"/>
           <w:sz w:val="24"/>
         </w:rPr>
-        <w:t>assignAppraisalToPost</w:t>
-      </w:r>
-    </w:p>
-    <w:p>
-      <w:pPr>
-        <w:pStyle w:val="Normal"/>
-        <w:rPr>
-          <w:color w:val="FF0000"/>
-          <w:sz w:val="24"/>
-        </w:rPr>
-      </w:pPr>
-      <w:commentRangeStart w:id="0"/>
-      <w:r>
-        <w:rPr>
-          <w:color w:val="FF0000"/>
-          <w:sz w:val="24"/>
-        </w:rPr>
-        <w:t>getAppraisalsForPost</w:t>
-      </w:r>
-      <w:commentRangeEnd w:id="0"/>
-      <w:r>
-        <w:rPr>
-          <w:color w:val="FF0000"/>
-          <w:sz w:val="24"/>
-        </w:rPr>
-      </w:r>
-      <w:r>
-        <w:rPr>
-          <w:color w:val="FF0000"/>
-          <w:sz w:val="24"/>
-        </w:rPr>
-        <w:commentReference w:id="0"/>
-      </w:r>
-    </w:p>
-    <w:p>
-      <w:pPr>
-        <w:pStyle w:val="Normal"/>
+        <w:commentReference w:id="1"/>
+      </w:r>
+    </w:p>
+    <w:p>
+      <w:pPr>
         <w:rPr>
           <w:i/>
           <w:sz w:val="24"/>
@@ -688,34 +647,23 @@
         <w:t>activateAppraisalType</w:t>
       </w:r>
     </w:p>
-    <w:p>
-      <w:pPr>
-        <w:pStyle w:val="Normal"/>
-        <w:rPr/>
-      </w:pPr>
-      <w:r>
-        <w:rPr/>
-      </w:r>
-    </w:p>
+    <w:p/>
     <w:sectPr>
-      <w:type w:val="nextPage"/>
       <w:pgSz w:w="11906" w:h="16838"/>
-      <w:pgMar w:left="1440" w:right="1440" w:header="0" w:top="1440" w:footer="0" w:bottom="1440" w:gutter="0"/>
-      <w:pgNumType w:fmt="decimal"/>
-      <w:formProt w:val="false"/>
-      <w:textDirection w:val="lrTb"/>
-      <w:docGrid w:type="default" w:linePitch="360" w:charSpace="4294965247"/>
+      <w:pgMar w:top="1440" w:right="1440" w:bottom="1440" w:left="1440" w:header="0" w:footer="0" w:gutter="0"/>
+      <w:cols w:space="720"/>
+      <w:formProt w:val="0"/>
+      <w:docGrid w:linePitch="360" w:charSpace="-2049"/>
     </w:sectPr>
   </w:body>
 </w:document>
 </file>
 
 <file path=word/comments.xml><?xml version="1.0" encoding="utf-8"?>
-<w:comments xmlns:o="urn:schemas-microsoft-com:office:office" xmlns:r="http://schemas.openxmlformats.org/officeDocument/2006/relationships" xmlns:v="urn:schemas-microsoft-com:vml" xmlns:w="http://schemas.openxmlformats.org/wordprocessingml/2006/main" xmlns:w10="urn:schemas-microsoft-com:office:word" xmlns:wp="http://schemas.openxmlformats.org/drawingml/2006/wordprocessingDrawing">
-  <w:comment w:id="0" w:author="Abrie" w:date="2015-03-21T10:45:00Z" w:initials="A">
-    <w:p>
-      <w:r>
-        <w:rPr/>
+<w:comments xmlns:wpc="http://schemas.microsoft.com/office/word/2010/wordprocessingCanvas" xmlns:mc="http://schemas.openxmlformats.org/markup-compatibility/2006" xmlns:o="urn:schemas-microsoft-com:office:office" xmlns:r="http://schemas.openxmlformats.org/officeDocument/2006/relationships" xmlns:m="http://schemas.openxmlformats.org/officeDocument/2006/math" xmlns:v="urn:schemas-microsoft-com:vml" xmlns:wp14="http://schemas.microsoft.com/office/word/2010/wordprocessingDrawing" xmlns:wp="http://schemas.openxmlformats.org/drawingml/2006/wordprocessingDrawing" xmlns:w10="urn:schemas-microsoft-com:office:word" xmlns:w="http://schemas.openxmlformats.org/wordprocessingml/2006/main" xmlns:w14="http://schemas.microsoft.com/office/word/2010/wordml" xmlns:w15="http://schemas.microsoft.com/office/word/2012/wordml" xmlns:wpg="http://schemas.microsoft.com/office/word/2010/wordprocessingGroup" xmlns:wpi="http://schemas.microsoft.com/office/word/2010/wordprocessingInk" xmlns:wne="http://schemas.microsoft.com/office/word/2006/wordml" xmlns:wps="http://schemas.microsoft.com/office/word/2010/wordprocessingShape" mc:Ignorable="w14 w15 wp14">
+  <w:comment w:id="1" w:author="Abrie" w:date="2015-03-21T10:45:00Z" w:initials="A">
+    <w:p>
+      <w:r>
         <w:t>In red: not necessary at this stage, just get the other ones working.</w:t>
       </w:r>
     </w:p>
@@ -723,9 +671,140 @@
 </w:comments>
 </file>
 
+<file path=word/commentsExtended.xml><?xml version="1.0" encoding="utf-8"?>
+<w15:commentsEx xmlns:wpc="http://schemas.microsoft.com/office/word/2010/wordprocessingCanvas" xmlns:mc="http://schemas.openxmlformats.org/markup-compatibility/2006" xmlns:o="urn:schemas-microsoft-com:office:office" xmlns:r="http://schemas.openxmlformats.org/officeDocument/2006/relationships" xmlns:m="http://schemas.openxmlformats.org/officeDocument/2006/math" xmlns:v="urn:schemas-microsoft-com:vml" xmlns:wp14="http://schemas.microsoft.com/office/word/2010/wordprocessingDrawing" xmlns:wp="http://schemas.openxmlformats.org/drawingml/2006/wordprocessingDrawing" xmlns:w10="urn:schemas-microsoft-com:office:word" xmlns:w="http://schemas.openxmlformats.org/wordprocessingml/2006/main" xmlns:w14="http://schemas.microsoft.com/office/word/2010/wordml" xmlns:w15="http://schemas.microsoft.com/office/word/2012/wordml" xmlns:wpg="http://schemas.microsoft.com/office/word/2010/wordprocessingGroup" xmlns:wpi="http://schemas.microsoft.com/office/word/2010/wordprocessingInk" xmlns:wne="http://schemas.microsoft.com/office/word/2006/wordml" xmlns:wps="http://schemas.microsoft.com/office/word/2010/wordprocessingShape" mc:Ignorable="w14 w15 wp14">
+  <w15:commentEx w15:paraId="145347B1" w15:done="0"/>
+</w15:commentsEx>
+</file>
+
 <file path=word/numbering.xml><?xml version="1.0" encoding="utf-8"?>
-<w:numbering xmlns:w="http://schemas.openxmlformats.org/wordprocessingml/2006/main" xmlns:o="urn:schemas-microsoft-com:office:office" xmlns:r="http://schemas.openxmlformats.org/officeDocument/2006/relationships" xmlns:v="urn:schemas-microsoft-com:vml">
+<w:numbering xmlns:wpc="http://schemas.microsoft.com/office/word/2010/wordprocessingCanvas" xmlns:mc="http://schemas.openxmlformats.org/markup-compatibility/2006" xmlns:o="urn:schemas-microsoft-com:office:office" xmlns:r="http://schemas.openxmlformats.org/officeDocument/2006/relationships" xmlns:m="http://schemas.openxmlformats.org/officeDocument/2006/math" xmlns:v="urn:schemas-microsoft-com:vml" xmlns:wp14="http://schemas.microsoft.com/office/word/2010/wordprocessingDrawing" xmlns:wp="http://schemas.openxmlformats.org/drawingml/2006/wordprocessingDrawing" xmlns:w10="urn:schemas-microsoft-com:office:word" xmlns:w="http://schemas.openxmlformats.org/wordprocessingml/2006/main" xmlns:w14="http://schemas.microsoft.com/office/word/2010/wordml" xmlns:w15="http://schemas.microsoft.com/office/word/2012/wordml" xmlns:wpg="http://schemas.microsoft.com/office/word/2010/wordprocessingGroup" xmlns:wpi="http://schemas.microsoft.com/office/word/2010/wordprocessingInk" xmlns:wne="http://schemas.microsoft.com/office/word/2006/wordml" xmlns:wps="http://schemas.microsoft.com/office/word/2010/wordprocessingShape" mc:Ignorable="w14 w15 wp14">
+  <w:abstractNum w:abstractNumId="0">
+    <w:nsid w:val="17E02CCB"/>
+    <w:multiLevelType w:val="multilevel"/>
+    <w:tmpl w:val="64C2BAF0"/>
+    <w:lvl w:ilvl="0">
+      <w:start w:val="1"/>
+      <w:numFmt w:val="none"/>
+      <w:suff w:val="nothing"/>
+      <w:lvlText w:val=""/>
+      <w:lvlJc w:val="left"/>
+      <w:pPr>
+        <w:tabs>
+          <w:tab w:val="num" w:pos="432"/>
+        </w:tabs>
+        <w:ind w:left="432" w:hanging="432"/>
+      </w:pPr>
+    </w:lvl>
+    <w:lvl w:ilvl="1">
+      <w:start w:val="1"/>
+      <w:numFmt w:val="none"/>
+      <w:suff w:val="nothing"/>
+      <w:lvlText w:val=""/>
+      <w:lvlJc w:val="left"/>
+      <w:pPr>
+        <w:tabs>
+          <w:tab w:val="num" w:pos="576"/>
+        </w:tabs>
+        <w:ind w:left="576" w:hanging="576"/>
+      </w:pPr>
+    </w:lvl>
+    <w:lvl w:ilvl="2">
+      <w:start w:val="1"/>
+      <w:numFmt w:val="none"/>
+      <w:suff w:val="nothing"/>
+      <w:lvlText w:val=""/>
+      <w:lvlJc w:val="left"/>
+      <w:pPr>
+        <w:tabs>
+          <w:tab w:val="num" w:pos="720"/>
+        </w:tabs>
+        <w:ind w:left="720" w:hanging="720"/>
+      </w:pPr>
+    </w:lvl>
+    <w:lvl w:ilvl="3">
+      <w:start w:val="1"/>
+      <w:numFmt w:val="none"/>
+      <w:suff w:val="nothing"/>
+      <w:lvlText w:val=""/>
+      <w:lvlJc w:val="left"/>
+      <w:pPr>
+        <w:tabs>
+          <w:tab w:val="num" w:pos="864"/>
+        </w:tabs>
+        <w:ind w:left="864" w:hanging="864"/>
+      </w:pPr>
+    </w:lvl>
+    <w:lvl w:ilvl="4">
+      <w:start w:val="1"/>
+      <w:numFmt w:val="none"/>
+      <w:suff w:val="nothing"/>
+      <w:lvlText w:val=""/>
+      <w:lvlJc w:val="left"/>
+      <w:pPr>
+        <w:tabs>
+          <w:tab w:val="num" w:pos="1008"/>
+        </w:tabs>
+        <w:ind w:left="1008" w:hanging="1008"/>
+      </w:pPr>
+    </w:lvl>
+    <w:lvl w:ilvl="5">
+      <w:start w:val="1"/>
+      <w:numFmt w:val="none"/>
+      <w:suff w:val="nothing"/>
+      <w:lvlText w:val=""/>
+      <w:lvlJc w:val="left"/>
+      <w:pPr>
+        <w:tabs>
+          <w:tab w:val="num" w:pos="1152"/>
+        </w:tabs>
+        <w:ind w:left="1152" w:hanging="1152"/>
+      </w:pPr>
+    </w:lvl>
+    <w:lvl w:ilvl="6">
+      <w:start w:val="1"/>
+      <w:numFmt w:val="none"/>
+      <w:suff w:val="nothing"/>
+      <w:lvlText w:val=""/>
+      <w:lvlJc w:val="left"/>
+      <w:pPr>
+        <w:tabs>
+          <w:tab w:val="num" w:pos="1296"/>
+        </w:tabs>
+        <w:ind w:left="1296" w:hanging="1296"/>
+      </w:pPr>
+    </w:lvl>
+    <w:lvl w:ilvl="7">
+      <w:start w:val="1"/>
+      <w:numFmt w:val="none"/>
+      <w:suff w:val="nothing"/>
+      <w:lvlText w:val=""/>
+      <w:lvlJc w:val="left"/>
+      <w:pPr>
+        <w:tabs>
+          <w:tab w:val="num" w:pos="1440"/>
+        </w:tabs>
+        <w:ind w:left="1440" w:hanging="1440"/>
+      </w:pPr>
+    </w:lvl>
+    <w:lvl w:ilvl="8">
+      <w:start w:val="1"/>
+      <w:numFmt w:val="none"/>
+      <w:suff w:val="nothing"/>
+      <w:lvlText w:val=""/>
+      <w:lvlJc w:val="left"/>
+      <w:pPr>
+        <w:tabs>
+          <w:tab w:val="num" w:pos="1584"/>
+        </w:tabs>
+        <w:ind w:left="1584" w:hanging="1584"/>
+      </w:pPr>
+    </w:lvl>
+  </w:abstractNum>
   <w:abstractNum w:abstractNumId="1">
+    <w:nsid w:val="5A82761B"/>
+    <w:multiLevelType w:val="multilevel"/>
+    <w:tmpl w:val="75A0026C"/>
     <w:lvl w:ilvl="0">
       <w:start w:val="1"/>
       <w:numFmt w:val="bullet"/>
@@ -835,140 +914,21 @@
       </w:rPr>
     </w:lvl>
   </w:abstractNum>
-  <w:abstractNum w:abstractNumId="2">
-    <w:lvl w:ilvl="0">
-      <w:start w:val="1"/>
-      <w:numFmt w:val="none"/>
-      <w:suff w:val="nothing"/>
-      <w:lvlText w:val=""/>
-      <w:lvlJc w:val="left"/>
-      <w:pPr>
-        <w:tabs>
-          <w:tab w:val="num" w:pos="432"/>
-        </w:tabs>
-        <w:ind w:left="432" w:hanging="432"/>
-      </w:pPr>
-    </w:lvl>
-    <w:lvl w:ilvl="1">
-      <w:start w:val="1"/>
-      <w:numFmt w:val="none"/>
-      <w:suff w:val="nothing"/>
-      <w:lvlText w:val=""/>
-      <w:lvlJc w:val="left"/>
-      <w:pPr>
-        <w:tabs>
-          <w:tab w:val="num" w:pos="576"/>
-        </w:tabs>
-        <w:ind w:left="576" w:hanging="576"/>
-      </w:pPr>
-    </w:lvl>
-    <w:lvl w:ilvl="2">
-      <w:start w:val="1"/>
-      <w:numFmt w:val="none"/>
-      <w:suff w:val="nothing"/>
-      <w:lvlText w:val=""/>
-      <w:lvlJc w:val="left"/>
-      <w:pPr>
-        <w:tabs>
-          <w:tab w:val="num" w:pos="720"/>
-        </w:tabs>
-        <w:ind w:left="720" w:hanging="720"/>
-      </w:pPr>
-    </w:lvl>
-    <w:lvl w:ilvl="3">
-      <w:start w:val="1"/>
-      <w:numFmt w:val="none"/>
-      <w:suff w:val="nothing"/>
-      <w:lvlText w:val=""/>
-      <w:lvlJc w:val="left"/>
-      <w:pPr>
-        <w:tabs>
-          <w:tab w:val="num" w:pos="864"/>
-        </w:tabs>
-        <w:ind w:left="864" w:hanging="864"/>
-      </w:pPr>
-    </w:lvl>
-    <w:lvl w:ilvl="4">
-      <w:start w:val="1"/>
-      <w:numFmt w:val="none"/>
-      <w:suff w:val="nothing"/>
-      <w:lvlText w:val=""/>
-      <w:lvlJc w:val="left"/>
-      <w:pPr>
-        <w:tabs>
-          <w:tab w:val="num" w:pos="1008"/>
-        </w:tabs>
-        <w:ind w:left="1008" w:hanging="1008"/>
-      </w:pPr>
-    </w:lvl>
-    <w:lvl w:ilvl="5">
-      <w:start w:val="1"/>
-      <w:numFmt w:val="none"/>
-      <w:suff w:val="nothing"/>
-      <w:lvlText w:val=""/>
-      <w:lvlJc w:val="left"/>
-      <w:pPr>
-        <w:tabs>
-          <w:tab w:val="num" w:pos="1152"/>
-        </w:tabs>
-        <w:ind w:left="1152" w:hanging="1152"/>
-      </w:pPr>
-    </w:lvl>
-    <w:lvl w:ilvl="6">
-      <w:start w:val="1"/>
-      <w:numFmt w:val="none"/>
-      <w:suff w:val="nothing"/>
-      <w:lvlText w:val=""/>
-      <w:lvlJc w:val="left"/>
-      <w:pPr>
-        <w:tabs>
-          <w:tab w:val="num" w:pos="1296"/>
-        </w:tabs>
-        <w:ind w:left="1296" w:hanging="1296"/>
-      </w:pPr>
-    </w:lvl>
-    <w:lvl w:ilvl="7">
-      <w:start w:val="1"/>
-      <w:numFmt w:val="none"/>
-      <w:suff w:val="nothing"/>
-      <w:lvlText w:val=""/>
-      <w:lvlJc w:val="left"/>
-      <w:pPr>
-        <w:tabs>
-          <w:tab w:val="num" w:pos="1440"/>
-        </w:tabs>
-        <w:ind w:left="1440" w:hanging="1440"/>
-      </w:pPr>
-    </w:lvl>
-    <w:lvl w:ilvl="8">
-      <w:start w:val="1"/>
-      <w:numFmt w:val="none"/>
-      <w:suff w:val="nothing"/>
-      <w:lvlText w:val=""/>
-      <w:lvlJc w:val="left"/>
-      <w:pPr>
-        <w:tabs>
-          <w:tab w:val="num" w:pos="1584"/>
-        </w:tabs>
-        <w:ind w:left="1584" w:hanging="1584"/>
-      </w:pPr>
-    </w:lvl>
-  </w:abstractNum>
   <w:num w:numId="1">
     <w:abstractNumId w:val="1"/>
   </w:num>
   <w:num w:numId="2">
-    <w:abstractNumId w:val="2"/>
+    <w:abstractNumId w:val="0"/>
   </w:num>
 </w:numbering>
 </file>
 
 <file path=word/styles.xml><?xml version="1.0" encoding="utf-8"?>
-<w:styles xmlns:w="http://schemas.openxmlformats.org/wordprocessingml/2006/main">
+<w:styles xmlns:mc="http://schemas.openxmlformats.org/markup-compatibility/2006" xmlns:r="http://schemas.openxmlformats.org/officeDocument/2006/relationships" xmlns:w="http://schemas.openxmlformats.org/wordprocessingml/2006/main" xmlns:w14="http://schemas.microsoft.com/office/word/2010/wordml" xmlns:w15="http://schemas.microsoft.com/office/word/2012/wordml" mc:Ignorable="w14 w15">
   <w:docDefaults>
     <w:rPrDefault>
       <w:rPr>
-        <w:rFonts w:ascii="Calibri" w:hAnsi="Calibri" w:eastAsia="Droid Sans Fallback" w:cs=""/>
+        <w:rFonts w:ascii="Calibri" w:eastAsia="Droid Sans Fallback" w:hAnsi="Calibri" w:cs="Times New Roman"/>
         <w:sz w:val="22"/>
         <w:szCs w:val="22"/>
         <w:lang w:val="en-ZA" w:eastAsia="en-US" w:bidi="ar-SA"/>
@@ -976,206 +936,450 @@
     </w:rPrDefault>
     <w:pPrDefault>
       <w:pPr>
-        <w:spacing w:lineRule="auto" w:line="259"/>
+        <w:spacing w:line="259" w:lineRule="auto"/>
       </w:pPr>
     </w:pPrDefault>
   </w:docDefaults>
-  <w:latentStyles w:count="267" w:defQFormat="0" w:defUnhideWhenUsed="1" w:defSemiHidden="1" w:defUIPriority="99" w:defLockedState="0">
-    <w:lsdException w:qFormat="1" w:unhideWhenUsed="0" w:semiHidden="0" w:uiPriority="0" w:name="Normal"/>
-    <w:lsdException w:qFormat="1" w:unhideWhenUsed="0" w:semiHidden="0" w:uiPriority="9" w:name="heading 1"/>
-    <w:lsdException w:qFormat="1" w:uiPriority="9" w:name="heading 2"/>
-    <w:lsdException w:qFormat="1" w:uiPriority="9" w:name="heading 3"/>
-    <w:lsdException w:qFormat="1" w:uiPriority="9" w:name="heading 4"/>
-    <w:lsdException w:qFormat="1" w:uiPriority="9" w:name="heading 5"/>
-    <w:lsdException w:qFormat="1" w:uiPriority="9" w:name="heading 6"/>
-    <w:lsdException w:qFormat="1" w:uiPriority="9" w:name="heading 7"/>
-    <w:lsdException w:qFormat="1" w:uiPriority="9" w:name="heading 8"/>
-    <w:lsdException w:qFormat="1" w:uiPriority="9" w:name="heading 9"/>
-    <w:lsdException w:uiPriority="39" w:name="toc 1"/>
-    <w:lsdException w:uiPriority="39" w:name="toc 2"/>
-    <w:lsdException w:uiPriority="39" w:name="toc 3"/>
-    <w:lsdException w:uiPriority="39" w:name="toc 4"/>
-    <w:lsdException w:uiPriority="39" w:name="toc 5"/>
-    <w:lsdException w:uiPriority="39" w:name="toc 6"/>
-    <w:lsdException w:uiPriority="39" w:name="toc 7"/>
-    <w:lsdException w:uiPriority="39" w:name="toc 8"/>
-    <w:lsdException w:uiPriority="39" w:name="toc 9"/>
-    <w:lsdException w:qFormat="1" w:uiPriority="35" w:name="caption"/>
-    <w:lsdException w:qFormat="1" w:unhideWhenUsed="0" w:semiHidden="0" w:uiPriority="10" w:name="Title"/>
-    <w:lsdException w:uiPriority="1" w:name="Default Paragraph Font"/>
-    <w:lsdException w:qFormat="1" w:unhideWhenUsed="0" w:semiHidden="0" w:uiPriority="11" w:name="Subtitle"/>
-    <w:lsdException w:qFormat="1" w:unhideWhenUsed="0" w:semiHidden="0" w:uiPriority="22" w:name="Strong"/>
-    <w:lsdException w:qFormat="1" w:unhideWhenUsed="0" w:semiHidden="0" w:uiPriority="20" w:name="Emphasis"/>
-    <w:lsdException w:unhideWhenUsed="0" w:semiHidden="0" w:uiPriority="39" w:name="Table Grid"/>
-    <w:lsdException w:unhideWhenUsed="0" w:name="Placeholder Text"/>
-    <w:lsdException w:qFormat="1" w:unhideWhenUsed="0" w:semiHidden="0" w:uiPriority="1" w:name="No Spacing"/>
-    <w:lsdException w:unhideWhenUsed="0" w:semiHidden="0" w:uiPriority="60" w:name="Light Shading"/>
-    <w:lsdException w:unhideWhenUsed="0" w:semiHidden="0" w:uiPriority="61" w:name="Light List"/>
-    <w:lsdException w:unhideWhenUsed="0" w:semiHidden="0" w:uiPriority="62" w:name="Light Grid"/>
-    <w:lsdException w:unhideWhenUsed="0" w:semiHidden="0" w:uiPriority="63" w:name="Medium Shading 1"/>
-    <w:lsdException w:unhideWhenUsed="0" w:semiHidden="0" w:uiPriority="64" w:name="Medium Shading 2"/>
-    <w:lsdException w:unhideWhenUsed="0" w:semiHidden="0" w:uiPriority="65" w:name="Medium List 1"/>
-    <w:lsdException w:unhideWhenUsed="0" w:semiHidden="0" w:uiPriority="66" w:name="Medium List 2"/>
-    <w:lsdException w:unhideWhenUsed="0" w:semiHidden="0" w:uiPriority="67" w:name="Medium Grid 1"/>
-    <w:lsdException w:unhideWhenUsed="0" w:semiHidden="0" w:uiPriority="68" w:name="Medium Grid 2"/>
-    <w:lsdException w:unhideWhenUsed="0" w:semiHidden="0" w:uiPriority="69" w:name="Medium Grid 3"/>
-    <w:lsdException w:unhideWhenUsed="0" w:semiHidden="0" w:uiPriority="70" w:name="Dark List"/>
-    <w:lsdException w:unhideWhenUsed="0" w:semiHidden="0" w:uiPriority="71" w:name="Colorful Shading"/>
-    <w:lsdException w:unhideWhenUsed="0" w:semiHidden="0" w:uiPriority="72" w:name="Colorful List"/>
-    <w:lsdException w:unhideWhenUsed="0" w:semiHidden="0" w:uiPriority="73" w:name="Colorful Grid"/>
-    <w:lsdException w:unhideWhenUsed="0" w:semiHidden="0" w:uiPriority="60" w:name="Light Shading Accent 1"/>
-    <w:lsdException w:unhideWhenUsed="0" w:semiHidden="0" w:uiPriority="61" w:name="Light List Accent 1"/>
-    <w:lsdException w:unhideWhenUsed="0" w:semiHidden="0" w:uiPriority="62" w:name="Light Grid Accent 1"/>
-    <w:lsdException w:unhideWhenUsed="0" w:semiHidden="0" w:uiPriority="63" w:name="Medium Shading 1 Accent 1"/>
-    <w:lsdException w:unhideWhenUsed="0" w:semiHidden="0" w:uiPriority="64" w:name="Medium Shading 2 Accent 1"/>
-    <w:lsdException w:unhideWhenUsed="0" w:semiHidden="0" w:uiPriority="65" w:name="Medium List 1 Accent 1"/>
-    <w:lsdException w:unhideWhenUsed="0" w:name="Revision"/>
-    <w:lsdException w:qFormat="1" w:unhideWhenUsed="0" w:semiHidden="0" w:uiPriority="34" w:name="List Paragraph"/>
-    <w:lsdException w:qFormat="1" w:unhideWhenUsed="0" w:semiHidden="0" w:uiPriority="29" w:name="Quote"/>
-    <w:lsdException w:qFormat="1" w:unhideWhenUsed="0" w:semiHidden="0" w:uiPriority="30" w:name="Intense Quote"/>
-    <w:lsdException w:unhideWhenUsed="0" w:semiHidden="0" w:uiPriority="66" w:name="Medium List 2 Accent 1"/>
-    <w:lsdException w:unhideWhenUsed="0" w:semiHidden="0" w:uiPriority="67" w:name="Medium Grid 1 Accent 1"/>
-    <w:lsdException w:unhideWhenUsed="0" w:semiHidden="0" w:uiPriority="68" w:name="Medium Grid 2 Accent 1"/>
-    <w:lsdException w:unhideWhenUsed="0" w:semiHidden="0" w:uiPriority="69" w:name="Medium Grid 3 Accent 1"/>
-    <w:lsdException w:unhideWhenUsed="0" w:semiHidden="0" w:uiPriority="70" w:name="Dark List Accent 1"/>
-    <w:lsdException w:unhideWhenUsed="0" w:semiHidden="0" w:uiPriority="71" w:name="Colorful Shading Accent 1"/>
-    <w:lsdException w:unhideWhenUsed="0" w:semiHidden="0" w:uiPriority="72" w:name="Colorful List Accent 1"/>
-    <w:lsdException w:unhideWhenUsed="0" w:semiHidden="0" w:uiPriority="73" w:name="Colorful Grid Accent 1"/>
-    <w:lsdException w:unhideWhenUsed="0" w:semiHidden="0" w:uiPriority="60" w:name="Light Shading Accent 2"/>
-    <w:lsdException w:unhideWhenUsed="0" w:semiHidden="0" w:uiPriority="61" w:name="Light List Accent 2"/>
-    <w:lsdException w:unhideWhenUsed="0" w:semiHidden="0" w:uiPriority="62" w:name="Light Grid Accent 2"/>
-    <w:lsdException w:unhideWhenUsed="0" w:semiHidden="0" w:uiPriority="63" w:name="Medium Shading 1 Accent 2"/>
-    <w:lsdException w:unhideWhenUsed="0" w:semiHidden="0" w:uiPriority="64" w:name="Medium Shading 2 Accent 2"/>
-    <w:lsdException w:unhideWhenUsed="0" w:semiHidden="0" w:uiPriority="65" w:name="Medium List 1 Accent 2"/>
-    <w:lsdException w:unhideWhenUsed="0" w:semiHidden="0" w:uiPriority="66" w:name="Medium List 2 Accent 2"/>
-    <w:lsdException w:unhideWhenUsed="0" w:semiHidden="0" w:uiPriority="67" w:name="Medium Grid 1 Accent 2"/>
-    <w:lsdException w:unhideWhenUsed="0" w:semiHidden="0" w:uiPriority="68" w:name="Medium Grid 2 Accent 2"/>
-    <w:lsdException w:unhideWhenUsed="0" w:semiHidden="0" w:uiPriority="69" w:name="Medium Grid 3 Accent 2"/>
-    <w:lsdException w:unhideWhenUsed="0" w:semiHidden="0" w:uiPriority="70" w:name="Dark List Accent 2"/>
-    <w:lsdException w:unhideWhenUsed="0" w:semiHidden="0" w:uiPriority="71" w:name="Colorful Shading Accent 2"/>
-    <w:lsdException w:unhideWhenUsed="0" w:semiHidden="0" w:uiPriority="72" w:name="Colorful List Accent 2"/>
-    <w:lsdException w:unhideWhenUsed="0" w:semiHidden="0" w:uiPriority="73" w:name="Colorful Grid Accent 2"/>
-    <w:lsdException w:unhideWhenUsed="0" w:semiHidden="0" w:uiPriority="60" w:name="Light Shading Accent 3"/>
-    <w:lsdException w:unhideWhenUsed="0" w:semiHidden="0" w:uiPriority="61" w:name="Light List Accent 3"/>
-    <w:lsdException w:unhideWhenUsed="0" w:semiHidden="0" w:uiPriority="62" w:name="Light Grid Accent 3"/>
-    <w:lsdException w:unhideWhenUsed="0" w:semiHidden="0" w:uiPriority="63" w:name="Medium Shading 1 Accent 3"/>
-    <w:lsdException w:unhideWhenUsed="0" w:semiHidden="0" w:uiPriority="64" w:name="Medium Shading 2 Accent 3"/>
-    <w:lsdException w:unhideWhenUsed="0" w:semiHidden="0" w:uiPriority="65" w:name="Medium List 1 Accent 3"/>
-    <w:lsdException w:unhideWhenUsed="0" w:semiHidden="0" w:uiPriority="66" w:name="Medium List 2 Accent 3"/>
-    <w:lsdException w:unhideWhenUsed="0" w:semiHidden="0" w:uiPriority="67" w:name="Medium Grid 1 Accent 3"/>
-    <w:lsdException w:unhideWhenUsed="0" w:semiHidden="0" w:uiPriority="68" w:name="Medium Grid 2 Accent 3"/>
-    <w:lsdException w:unhideWhenUsed="0" w:semiHidden="0" w:uiPriority="69" w:name="Medium Grid 3 Accent 3"/>
-    <w:lsdException w:unhideWhenUsed="0" w:semiHidden="0" w:uiPriority="70" w:name="Dark List Accent 3"/>
-    <w:lsdException w:unhideWhenUsed="0" w:semiHidden="0" w:uiPriority="71" w:name="Colorful Shading Accent 3"/>
-    <w:lsdException w:unhideWhenUsed="0" w:semiHidden="0" w:uiPriority="72" w:name="Colorful List Accent 3"/>
-    <w:lsdException w:unhideWhenUsed="0" w:semiHidden="0" w:uiPriority="73" w:name="Colorful Grid Accent 3"/>
-    <w:lsdException w:unhideWhenUsed="0" w:semiHidden="0" w:uiPriority="60" w:name="Light Shading Accent 4"/>
-    <w:lsdException w:unhideWhenUsed="0" w:semiHidden="0" w:uiPriority="61" w:name="Light List Accent 4"/>
-    <w:lsdException w:unhideWhenUsed="0" w:semiHidden="0" w:uiPriority="62" w:name="Light Grid Accent 4"/>
-    <w:lsdException w:unhideWhenUsed="0" w:semiHidden="0" w:uiPriority="63" w:name="Medium Shading 1 Accent 4"/>
-    <w:lsdException w:unhideWhenUsed="0" w:semiHidden="0" w:uiPriority="64" w:name="Medium Shading 2 Accent 4"/>
-    <w:lsdException w:unhideWhenUsed="0" w:semiHidden="0" w:uiPriority="65" w:name="Medium List 1 Accent 4"/>
-    <w:lsdException w:unhideWhenUsed="0" w:semiHidden="0" w:uiPriority="66" w:name="Medium List 2 Accent 4"/>
-    <w:lsdException w:unhideWhenUsed="0" w:semiHidden="0" w:uiPriority="67" w:name="Medium Grid 1 Accent 4"/>
-    <w:lsdException w:unhideWhenUsed="0" w:semiHidden="0" w:uiPriority="68" w:name="Medium Grid 2 Accent 4"/>
-    <w:lsdException w:unhideWhenUsed="0" w:semiHidden="0" w:uiPriority="69" w:name="Medium Grid 3 Accent 4"/>
-    <w:lsdException w:unhideWhenUsed="0" w:semiHidden="0" w:uiPriority="70" w:name="Dark List Accent 4"/>
-    <w:lsdException w:unhideWhenUsed="0" w:semiHidden="0" w:uiPriority="71" w:name="Colorful Shading Accent 4"/>
-    <w:lsdException w:unhideWhenUsed="0" w:semiHidden="0" w:uiPriority="72" w:name="Colorful List Accent 4"/>
-    <w:lsdException w:unhideWhenUsed="0" w:semiHidden="0" w:uiPriority="73" w:name="Colorful Grid Accent 4"/>
-    <w:lsdException w:unhideWhenUsed="0" w:semiHidden="0" w:uiPriority="60" w:name="Light Shading Accent 5"/>
-    <w:lsdException w:unhideWhenUsed="0" w:semiHidden="0" w:uiPriority="61" w:name="Light List Accent 5"/>
-    <w:lsdException w:unhideWhenUsed="0" w:semiHidden="0" w:uiPriority="62" w:name="Light Grid Accent 5"/>
-    <w:lsdException w:unhideWhenUsed="0" w:semiHidden="0" w:uiPriority="63" w:name="Medium Shading 1 Accent 5"/>
-    <w:lsdException w:unhideWhenUsed="0" w:semiHidden="0" w:uiPriority="64" w:name="Medium Shading 2 Accent 5"/>
-    <w:lsdException w:unhideWhenUsed="0" w:semiHidden="0" w:uiPriority="65" w:name="Medium List 1 Accent 5"/>
-    <w:lsdException w:unhideWhenUsed="0" w:semiHidden="0" w:uiPriority="66" w:name="Medium List 2 Accent 5"/>
-    <w:lsdException w:unhideWhenUsed="0" w:semiHidden="0" w:uiPriority="67" w:name="Medium Grid 1 Accent 5"/>
-    <w:lsdException w:unhideWhenUsed="0" w:semiHidden="0" w:uiPriority="68" w:name="Medium Grid 2 Accent 5"/>
-    <w:lsdException w:unhideWhenUsed="0" w:semiHidden="0" w:uiPriority="69" w:name="Medium Grid 3 Accent 5"/>
-    <w:lsdException w:unhideWhenUsed="0" w:semiHidden="0" w:uiPriority="70" w:name="Dark List Accent 5"/>
-    <w:lsdException w:unhideWhenUsed="0" w:semiHidden="0" w:uiPriority="71" w:name="Colorful Shading Accent 5"/>
-    <w:lsdException w:unhideWhenUsed="0" w:semiHidden="0" w:uiPriority="72" w:name="Colorful List Accent 5"/>
-    <w:lsdException w:unhideWhenUsed="0" w:semiHidden="0" w:uiPriority="73" w:name="Colorful Grid Accent 5"/>
-    <w:lsdException w:unhideWhenUsed="0" w:semiHidden="0" w:uiPriority="60" w:name="Light Shading Accent 6"/>
-    <w:lsdException w:unhideWhenUsed="0" w:semiHidden="0" w:uiPriority="61" w:name="Light List Accent 6"/>
-    <w:lsdException w:unhideWhenUsed="0" w:semiHidden="0" w:uiPriority="62" w:name="Light Grid Accent 6"/>
-    <w:lsdException w:unhideWhenUsed="0" w:semiHidden="0" w:uiPriority="63" w:name="Medium Shading 1 Accent 6"/>
-    <w:lsdException w:unhideWhenUsed="0" w:semiHidden="0" w:uiPriority="64" w:name="Medium Shading 2 Accent 6"/>
-    <w:lsdException w:unhideWhenUsed="0" w:semiHidden="0" w:uiPriority="65" w:name="Medium List 1 Accent 6"/>
-    <w:lsdException w:unhideWhenUsed="0" w:semiHidden="0" w:uiPriority="66" w:name="Medium List 2 Accent 6"/>
-    <w:lsdException w:unhideWhenUsed="0" w:semiHidden="0" w:uiPriority="67" w:name="Medium Grid 1 Accent 6"/>
-    <w:lsdException w:unhideWhenUsed="0" w:semiHidden="0" w:uiPriority="68" w:name="Medium Grid 2 Accent 6"/>
-    <w:lsdException w:unhideWhenUsed="0" w:semiHidden="0" w:uiPriority="69" w:name="Medium Grid 3 Accent 6"/>
-    <w:lsdException w:unhideWhenUsed="0" w:semiHidden="0" w:uiPriority="70" w:name="Dark List Accent 6"/>
-    <w:lsdException w:unhideWhenUsed="0" w:semiHidden="0" w:uiPriority="71" w:name="Colorful Shading Accent 6"/>
-    <w:lsdException w:unhideWhenUsed="0" w:semiHidden="0" w:uiPriority="72" w:name="Colorful List Accent 6"/>
-    <w:lsdException w:unhideWhenUsed="0" w:semiHidden="0" w:uiPriority="73" w:name="Colorful Grid Accent 6"/>
-    <w:lsdException w:qFormat="1" w:unhideWhenUsed="0" w:semiHidden="0" w:uiPriority="19" w:name="Subtle Emphasis"/>
-    <w:lsdException w:qFormat="1" w:unhideWhenUsed="0" w:semiHidden="0" w:uiPriority="21" w:name="Intense Emphasis"/>
-    <w:lsdException w:qFormat="1" w:unhideWhenUsed="0" w:semiHidden="0" w:uiPriority="31" w:name="Subtle Reference"/>
-    <w:lsdException w:qFormat="1" w:unhideWhenUsed="0" w:semiHidden="0" w:uiPriority="32" w:name="Intense Reference"/>
-    <w:lsdException w:qFormat="1" w:unhideWhenUsed="0" w:semiHidden="0" w:uiPriority="33" w:name="Book Title"/>
-    <w:lsdException w:uiPriority="37" w:name="Bibliography"/>
-    <w:lsdException w:qFormat="1" w:uiPriority="39" w:name="TOC Heading"/>
+  <w:latentStyles w:defLockedState="0" w:defUIPriority="99" w:defSemiHidden="0" w:defUnhideWhenUsed="0" w:defQFormat="0" w:count="371">
+    <w:lsdException w:name="Normal" w:uiPriority="0" w:qFormat="1"/>
+    <w:lsdException w:name="heading 1" w:uiPriority="9" w:qFormat="1"/>
+    <w:lsdException w:name="heading 2" w:semiHidden="1" w:uiPriority="9" w:unhideWhenUsed="1" w:qFormat="1"/>
+    <w:lsdException w:name="heading 3" w:semiHidden="1" w:uiPriority="9" w:unhideWhenUsed="1" w:qFormat="1"/>
+    <w:lsdException w:name="heading 4" w:semiHidden="1" w:uiPriority="9" w:unhideWhenUsed="1" w:qFormat="1"/>
+    <w:lsdException w:name="heading 5" w:semiHidden="1" w:uiPriority="9" w:unhideWhenUsed="1" w:qFormat="1"/>
+    <w:lsdException w:name="heading 6" w:semiHidden="1" w:uiPriority="9" w:unhideWhenUsed="1" w:qFormat="1"/>
+    <w:lsdException w:name="heading 7" w:semiHidden="1" w:uiPriority="9" w:unhideWhenUsed="1" w:qFormat="1"/>
+    <w:lsdException w:name="heading 8" w:semiHidden="1" w:uiPriority="9" w:unhideWhenUsed="1" w:qFormat="1"/>
+    <w:lsdException w:name="heading 9" w:semiHidden="1" w:uiPriority="9" w:unhideWhenUsed="1" w:qFormat="1"/>
+    <w:lsdException w:name="index 1" w:semiHidden="1" w:unhideWhenUsed="1"/>
+    <w:lsdException w:name="index 2" w:semiHidden="1" w:unhideWhenUsed="1"/>
+    <w:lsdException w:name="index 3" w:semiHidden="1" w:unhideWhenUsed="1"/>
+    <w:lsdException w:name="index 4" w:semiHidden="1" w:unhideWhenUsed="1"/>
+    <w:lsdException w:name="index 5" w:semiHidden="1" w:unhideWhenUsed="1"/>
+    <w:lsdException w:name="index 6" w:semiHidden="1" w:unhideWhenUsed="1"/>
+    <w:lsdException w:name="index 7" w:semiHidden="1" w:unhideWhenUsed="1"/>
+    <w:lsdException w:name="index 8" w:semiHidden="1" w:unhideWhenUsed="1"/>
+    <w:lsdException w:name="index 9" w:semiHidden="1" w:unhideWhenUsed="1"/>
+    <w:lsdException w:name="toc 1" w:semiHidden="1" w:uiPriority="39" w:unhideWhenUsed="1"/>
+    <w:lsdException w:name="toc 2" w:semiHidden="1" w:uiPriority="39" w:unhideWhenUsed="1"/>
+    <w:lsdException w:name="toc 3" w:semiHidden="1" w:uiPriority="39" w:unhideWhenUsed="1"/>
+    <w:lsdException w:name="toc 4" w:semiHidden="1" w:uiPriority="39" w:unhideWhenUsed="1"/>
+    <w:lsdException w:name="toc 5" w:semiHidden="1" w:uiPriority="39" w:unhideWhenUsed="1"/>
+    <w:lsdException w:name="toc 6" w:semiHidden="1" w:uiPriority="39" w:unhideWhenUsed="1"/>
+    <w:lsdException w:name="toc 7" w:semiHidden="1" w:uiPriority="39" w:unhideWhenUsed="1"/>
+    <w:lsdException w:name="toc 8" w:semiHidden="1" w:uiPriority="39" w:unhideWhenUsed="1"/>
+    <w:lsdException w:name="toc 9" w:semiHidden="1" w:uiPriority="39" w:unhideWhenUsed="1"/>
+    <w:lsdException w:name="Normal Indent" w:semiHidden="1" w:unhideWhenUsed="1"/>
+    <w:lsdException w:name="footnote text" w:semiHidden="1" w:unhideWhenUsed="1"/>
+    <w:lsdException w:name="annotation text" w:semiHidden="1" w:unhideWhenUsed="1"/>
+    <w:lsdException w:name="header" w:semiHidden="1" w:unhideWhenUsed="1"/>
+    <w:lsdException w:name="footer" w:semiHidden="1" w:unhideWhenUsed="1"/>
+    <w:lsdException w:name="index heading" w:semiHidden="1" w:unhideWhenUsed="1"/>
+    <w:lsdException w:name="caption" w:semiHidden="1" w:uiPriority="35" w:unhideWhenUsed="1" w:qFormat="1"/>
+    <w:lsdException w:name="table of figures" w:semiHidden="1" w:unhideWhenUsed="1"/>
+    <w:lsdException w:name="envelope address" w:semiHidden="1" w:unhideWhenUsed="1"/>
+    <w:lsdException w:name="envelope return" w:semiHidden="1" w:unhideWhenUsed="1"/>
+    <w:lsdException w:name="footnote reference" w:semiHidden="1" w:unhideWhenUsed="1"/>
+    <w:lsdException w:name="annotation reference" w:semiHidden="1" w:unhideWhenUsed="1"/>
+    <w:lsdException w:name="line number" w:semiHidden="1" w:unhideWhenUsed="1"/>
+    <w:lsdException w:name="page number" w:semiHidden="1" w:unhideWhenUsed="1"/>
+    <w:lsdException w:name="endnote reference" w:semiHidden="1" w:unhideWhenUsed="1"/>
+    <w:lsdException w:name="endnote text" w:semiHidden="1" w:unhideWhenUsed="1"/>
+    <w:lsdException w:name="table of authorities" w:semiHidden="1" w:unhideWhenUsed="1"/>
+    <w:lsdException w:name="macro" w:semiHidden="1" w:unhideWhenUsed="1"/>
+    <w:lsdException w:name="toa heading" w:semiHidden="1" w:unhideWhenUsed="1"/>
+    <w:lsdException w:name="List" w:semiHidden="1" w:unhideWhenUsed="1"/>
+    <w:lsdException w:name="List Bullet" w:semiHidden="1" w:unhideWhenUsed="1"/>
+    <w:lsdException w:name="List Number" w:semiHidden="1" w:unhideWhenUsed="1"/>
+    <w:lsdException w:name="List 2" w:semiHidden="1" w:unhideWhenUsed="1"/>
+    <w:lsdException w:name="List 3" w:semiHidden="1" w:unhideWhenUsed="1"/>
+    <w:lsdException w:name="List 4" w:semiHidden="1" w:unhideWhenUsed="1"/>
+    <w:lsdException w:name="List 5" w:semiHidden="1" w:unhideWhenUsed="1"/>
+    <w:lsdException w:name="List Bullet 2" w:semiHidden="1" w:unhideWhenUsed="1"/>
+    <w:lsdException w:name="List Bullet 3" w:semiHidden="1" w:unhideWhenUsed="1"/>
+    <w:lsdException w:name="List Bullet 4" w:semiHidden="1" w:unhideWhenUsed="1"/>
+    <w:lsdException w:name="List Bullet 5" w:semiHidden="1" w:unhideWhenUsed="1"/>
+    <w:lsdException w:name="List Number 2" w:semiHidden="1" w:unhideWhenUsed="1"/>
+    <w:lsdException w:name="List Number 3" w:semiHidden="1" w:unhideWhenUsed="1"/>
+    <w:lsdException w:name="List Number 4" w:semiHidden="1" w:unhideWhenUsed="1"/>
+    <w:lsdException w:name="List Number 5" w:semiHidden="1" w:unhideWhenUsed="1"/>
+    <w:lsdException w:name="Title" w:uiPriority="10" w:qFormat="1"/>
+    <w:lsdException w:name="Closing" w:semiHidden="1" w:unhideWhenUsed="1"/>
+    <w:lsdException w:name="Signature" w:semiHidden="1" w:unhideWhenUsed="1"/>
+    <w:lsdException w:name="Default Paragraph Font" w:semiHidden="1" w:uiPriority="1" w:unhideWhenUsed="1"/>
+    <w:lsdException w:name="Body Text" w:semiHidden="1" w:unhideWhenUsed="1"/>
+    <w:lsdException w:name="Body Text Indent" w:semiHidden="1" w:unhideWhenUsed="1"/>
+    <w:lsdException w:name="List Continue" w:semiHidden="1" w:unhideWhenUsed="1"/>
+    <w:lsdException w:name="List Continue 2" w:semiHidden="1" w:unhideWhenUsed="1"/>
+    <w:lsdException w:name="List Continue 3" w:semiHidden="1" w:unhideWhenUsed="1"/>
+    <w:lsdException w:name="List Continue 4" w:semiHidden="1" w:unhideWhenUsed="1"/>
+    <w:lsdException w:name="List Continue 5" w:semiHidden="1" w:unhideWhenUsed="1"/>
+    <w:lsdException w:name="Message Header" w:semiHidden="1" w:unhideWhenUsed="1"/>
+    <w:lsdException w:name="Subtitle" w:uiPriority="11" w:qFormat="1"/>
+    <w:lsdException w:name="Salutation" w:semiHidden="1" w:unhideWhenUsed="1"/>
+    <w:lsdException w:name="Date" w:semiHidden="1" w:unhideWhenUsed="1"/>
+    <w:lsdException w:name="Body Text First Indent" w:semiHidden="1" w:unhideWhenUsed="1"/>
+    <w:lsdException w:name="Body Text First Indent 2" w:semiHidden="1" w:unhideWhenUsed="1"/>
+    <w:lsdException w:name="Note Heading" w:semiHidden="1" w:unhideWhenUsed="1"/>
+    <w:lsdException w:name="Body Text 2" w:semiHidden="1" w:unhideWhenUsed="1"/>
+    <w:lsdException w:name="Body Text 3" w:semiHidden="1" w:unhideWhenUsed="1"/>
+    <w:lsdException w:name="Body Text Indent 2" w:semiHidden="1" w:unhideWhenUsed="1"/>
+    <w:lsdException w:name="Body Text Indent 3" w:semiHidden="1" w:unhideWhenUsed="1"/>
+    <w:lsdException w:name="Block Text" w:semiHidden="1" w:unhideWhenUsed="1"/>
+    <w:lsdException w:name="Hyperlink" w:semiHidden="1" w:unhideWhenUsed="1"/>
+    <w:lsdException w:name="FollowedHyperlink" w:semiHidden="1" w:unhideWhenUsed="1"/>
+    <w:lsdException w:name="Strong" w:uiPriority="22" w:qFormat="1"/>
+    <w:lsdException w:name="Emphasis" w:uiPriority="20" w:qFormat="1"/>
+    <w:lsdException w:name="Document Map" w:semiHidden="1" w:unhideWhenUsed="1"/>
+    <w:lsdException w:name="Plain Text" w:semiHidden="1" w:unhideWhenUsed="1"/>
+    <w:lsdException w:name="E-mail Signature" w:semiHidden="1" w:unhideWhenUsed="1"/>
+    <w:lsdException w:name="HTML Top of Form" w:semiHidden="1" w:unhideWhenUsed="1"/>
+    <w:lsdException w:name="HTML Bottom of Form" w:semiHidden="1" w:unhideWhenUsed="1"/>
+    <w:lsdException w:name="Normal (Web)" w:semiHidden="1" w:unhideWhenUsed="1"/>
+    <w:lsdException w:name="HTML Acronym" w:semiHidden="1" w:unhideWhenUsed="1"/>
+    <w:lsdException w:name="HTML Address" w:semiHidden="1" w:unhideWhenUsed="1"/>
+    <w:lsdException w:name="HTML Cite" w:semiHidden="1" w:unhideWhenUsed="1"/>
+    <w:lsdException w:name="HTML Code" w:semiHidden="1" w:unhideWhenUsed="1"/>
+    <w:lsdException w:name="HTML Definition" w:semiHidden="1" w:unhideWhenUsed="1"/>
+    <w:lsdException w:name="HTML Keyboard" w:semiHidden="1" w:unhideWhenUsed="1"/>
+    <w:lsdException w:name="HTML Preformatted" w:semiHidden="1" w:unhideWhenUsed="1"/>
+    <w:lsdException w:name="HTML Sample" w:semiHidden="1" w:unhideWhenUsed="1"/>
+    <w:lsdException w:name="HTML Typewriter" w:semiHidden="1" w:unhideWhenUsed="1"/>
+    <w:lsdException w:name="HTML Variable" w:semiHidden="1" w:unhideWhenUsed="1"/>
+    <w:lsdException w:name="Normal Table" w:semiHidden="1" w:unhideWhenUsed="1"/>
+    <w:lsdException w:name="annotation subject" w:semiHidden="1" w:unhideWhenUsed="1"/>
+    <w:lsdException w:name="No List" w:semiHidden="1" w:unhideWhenUsed="1"/>
+    <w:lsdException w:name="Outline List 1" w:semiHidden="1" w:unhideWhenUsed="1"/>
+    <w:lsdException w:name="Outline List 2" w:semiHidden="1" w:unhideWhenUsed="1"/>
+    <w:lsdException w:name="Outline List 3" w:semiHidden="1" w:unhideWhenUsed="1"/>
+    <w:lsdException w:name="Table Simple 1" w:semiHidden="1" w:unhideWhenUsed="1"/>
+    <w:lsdException w:name="Table Simple 2" w:semiHidden="1" w:unhideWhenUsed="1"/>
+    <w:lsdException w:name="Table Simple 3" w:semiHidden="1" w:unhideWhenUsed="1"/>
+    <w:lsdException w:name="Table Classic 1" w:semiHidden="1" w:unhideWhenUsed="1"/>
+    <w:lsdException w:name="Table Classic 2" w:semiHidden="1" w:unhideWhenUsed="1"/>
+    <w:lsdException w:name="Table Classic 3" w:semiHidden="1" w:unhideWhenUsed="1"/>
+    <w:lsdException w:name="Table Classic 4" w:semiHidden="1" w:unhideWhenUsed="1"/>
+    <w:lsdException w:name="Table Colorful 1" w:semiHidden="1" w:unhideWhenUsed="1"/>
+    <w:lsdException w:name="Table Colorful 2" w:semiHidden="1" w:unhideWhenUsed="1"/>
+    <w:lsdException w:name="Table Colorful 3" w:semiHidden="1" w:unhideWhenUsed="1"/>
+    <w:lsdException w:name="Table Columns 1" w:semiHidden="1" w:unhideWhenUsed="1"/>
+    <w:lsdException w:name="Table Columns 2" w:semiHidden="1" w:unhideWhenUsed="1"/>
+    <w:lsdException w:name="Table Columns 3" w:semiHidden="1" w:unhideWhenUsed="1"/>
+    <w:lsdException w:name="Table Columns 4" w:semiHidden="1" w:unhideWhenUsed="1"/>
+    <w:lsdException w:name="Table Columns 5" w:semiHidden="1" w:unhideWhenUsed="1"/>
+    <w:lsdException w:name="Table Grid 1" w:semiHidden="1" w:unhideWhenUsed="1"/>
+    <w:lsdException w:name="Table Grid 2" w:semiHidden="1" w:unhideWhenUsed="1"/>
+    <w:lsdException w:name="Table Grid 3" w:semiHidden="1" w:unhideWhenUsed="1"/>
+    <w:lsdException w:name="Table Grid 4" w:semiHidden="1" w:unhideWhenUsed="1"/>
+    <w:lsdException w:name="Table Grid 5" w:semiHidden="1" w:unhideWhenUsed="1"/>
+    <w:lsdException w:name="Table Grid 6" w:semiHidden="1" w:unhideWhenUsed="1"/>
+    <w:lsdException w:name="Table Grid 7" w:semiHidden="1" w:unhideWhenUsed="1"/>
+    <w:lsdException w:name="Table Grid 8" w:semiHidden="1" w:unhideWhenUsed="1"/>
+    <w:lsdException w:name="Table List 1" w:semiHidden="1" w:unhideWhenUsed="1"/>
+    <w:lsdException w:name="Table List 2" w:semiHidden="1" w:unhideWhenUsed="1"/>
+    <w:lsdException w:name="Table List 3" w:semiHidden="1" w:unhideWhenUsed="1"/>
+    <w:lsdException w:name="Table List 4" w:semiHidden="1" w:unhideWhenUsed="1"/>
+    <w:lsdException w:name="Table List 5" w:semiHidden="1" w:unhideWhenUsed="1"/>
+    <w:lsdException w:name="Table List 6" w:semiHidden="1" w:unhideWhenUsed="1"/>
+    <w:lsdException w:name="Table List 7" w:semiHidden="1" w:unhideWhenUsed="1"/>
+    <w:lsdException w:name="Table List 8" w:semiHidden="1" w:unhideWhenUsed="1"/>
+    <w:lsdException w:name="Table 3D effects 1" w:semiHidden="1" w:unhideWhenUsed="1"/>
+    <w:lsdException w:name="Table 3D effects 2" w:semiHidden="1" w:unhideWhenUsed="1"/>
+    <w:lsdException w:name="Table 3D effects 3" w:semiHidden="1" w:unhideWhenUsed="1"/>
+    <w:lsdException w:name="Table Contemporary" w:semiHidden="1" w:unhideWhenUsed="1"/>
+    <w:lsdException w:name="Table Elegant" w:semiHidden="1" w:unhideWhenUsed="1"/>
+    <w:lsdException w:name="Table Professional" w:semiHidden="1" w:unhideWhenUsed="1"/>
+    <w:lsdException w:name="Table Subtle 1" w:semiHidden="1" w:unhideWhenUsed="1"/>
+    <w:lsdException w:name="Table Subtle 2" w:semiHidden="1" w:unhideWhenUsed="1"/>
+    <w:lsdException w:name="Table Web 1" w:semiHidden="1" w:unhideWhenUsed="1"/>
+    <w:lsdException w:name="Table Web 2" w:semiHidden="1" w:unhideWhenUsed="1"/>
+    <w:lsdException w:name="Table Web 3" w:semiHidden="1" w:unhideWhenUsed="1"/>
+    <w:lsdException w:name="Balloon Text" w:semiHidden="1" w:unhideWhenUsed="1"/>
+    <w:lsdException w:name="Table Grid" w:uiPriority="39"/>
+    <w:lsdException w:name="Table Theme" w:semiHidden="1" w:unhideWhenUsed="1"/>
+    <w:lsdException w:name="Placeholder Text" w:semiHidden="1"/>
+    <w:lsdException w:name="No Spacing" w:uiPriority="1" w:qFormat="1"/>
+    <w:lsdException w:name="Light Shading" w:uiPriority="60"/>
+    <w:lsdException w:name="Light List" w:uiPriority="61"/>
+    <w:lsdException w:name="Light Grid" w:uiPriority="62"/>
+    <w:lsdException w:name="Medium Shading 1" w:uiPriority="63"/>
+    <w:lsdException w:name="Medium Shading 2" w:uiPriority="64"/>
+    <w:lsdException w:name="Medium List 1" w:uiPriority="65"/>
+    <w:lsdException w:name="Medium List 2" w:uiPriority="66"/>
+    <w:lsdException w:name="Medium Grid 1" w:uiPriority="67"/>
+    <w:lsdException w:name="Medium Grid 2" w:uiPriority="68"/>
+    <w:lsdException w:name="Medium Grid 3" w:uiPriority="69"/>
+    <w:lsdException w:name="Dark List" w:uiPriority="70"/>
+    <w:lsdException w:name="Colorful Shading" w:uiPriority="71"/>
+    <w:lsdException w:name="Colorful List" w:uiPriority="72"/>
+    <w:lsdException w:name="Colorful Grid" w:uiPriority="73"/>
+    <w:lsdException w:name="Light Shading Accent 1" w:uiPriority="60"/>
+    <w:lsdException w:name="Light List Accent 1" w:uiPriority="61"/>
+    <w:lsdException w:name="Light Grid Accent 1" w:uiPriority="62"/>
+    <w:lsdException w:name="Medium Shading 1 Accent 1" w:uiPriority="63"/>
+    <w:lsdException w:name="Medium Shading 2 Accent 1" w:uiPriority="64"/>
+    <w:lsdException w:name="Medium List 1 Accent 1" w:uiPriority="65"/>
+    <w:lsdException w:name="Revision" w:semiHidden="1"/>
+    <w:lsdException w:name="List Paragraph" w:uiPriority="34" w:qFormat="1"/>
+    <w:lsdException w:name="Quote" w:uiPriority="29" w:qFormat="1"/>
+    <w:lsdException w:name="Intense Quote" w:uiPriority="30" w:qFormat="1"/>
+    <w:lsdException w:name="Medium List 2 Accent 1" w:uiPriority="66"/>
+    <w:lsdException w:name="Medium Grid 1 Accent 1" w:uiPriority="67"/>
+    <w:lsdException w:name="Medium Grid 2 Accent 1" w:uiPriority="68"/>
+    <w:lsdException w:name="Medium Grid 3 Accent 1" w:uiPriority="69"/>
+    <w:lsdException w:name="Dark List Accent 1" w:uiPriority="70"/>
+    <w:lsdException w:name="Colorful Shading Accent 1" w:uiPriority="71"/>
+    <w:lsdException w:name="Colorful List Accent 1" w:uiPriority="72"/>
+    <w:lsdException w:name="Colorful Grid Accent 1" w:uiPriority="73"/>
+    <w:lsdException w:name="Light Shading Accent 2" w:uiPriority="60"/>
+    <w:lsdException w:name="Light List Accent 2" w:uiPriority="61"/>
+    <w:lsdException w:name="Light Grid Accent 2" w:uiPriority="62"/>
+    <w:lsdException w:name="Medium Shading 1 Accent 2" w:uiPriority="63"/>
+    <w:lsdException w:name="Medium Shading 2 Accent 2" w:uiPriority="64"/>
+    <w:lsdException w:name="Medium List 1 Accent 2" w:uiPriority="65"/>
+    <w:lsdException w:name="Medium List 2 Accent 2" w:uiPriority="66"/>
+    <w:lsdException w:name="Medium Grid 1 Accent 2" w:uiPriority="67"/>
+    <w:lsdException w:name="Medium Grid 2 Accent 2" w:uiPriority="68"/>
+    <w:lsdException w:name="Medium Grid 3 Accent 2" w:uiPriority="69"/>
+    <w:lsdException w:name="Dark List Accent 2" w:uiPriority="70"/>
+    <w:lsdException w:name="Colorful Shading Accent 2" w:uiPriority="71"/>
+    <w:lsdException w:name="Colorful List Accent 2" w:uiPriority="72"/>
+    <w:lsdException w:name="Colorful Grid Accent 2" w:uiPriority="73"/>
+    <w:lsdException w:name="Light Shading Accent 3" w:uiPriority="60"/>
+    <w:lsdException w:name="Light List Accent 3" w:uiPriority="61"/>
+    <w:lsdException w:name="Light Grid Accent 3" w:uiPriority="62"/>
+    <w:lsdException w:name="Medium Shading 1 Accent 3" w:uiPriority="63"/>
+    <w:lsdException w:name="Medium Shading 2 Accent 3" w:uiPriority="64"/>
+    <w:lsdException w:name="Medium List 1 Accent 3" w:uiPriority="65"/>
+    <w:lsdException w:name="Medium List 2 Accent 3" w:uiPriority="66"/>
+    <w:lsdException w:name="Medium Grid 1 Accent 3" w:uiPriority="67"/>
+    <w:lsdException w:name="Medium Grid 2 Accent 3" w:uiPriority="68"/>
+    <w:lsdException w:name="Medium Grid 3 Accent 3" w:uiPriority="69"/>
+    <w:lsdException w:name="Dark List Accent 3" w:uiPriority="70"/>
+    <w:lsdException w:name="Colorful Shading Accent 3" w:uiPriority="71"/>
+    <w:lsdException w:name="Colorful List Accent 3" w:uiPriority="72"/>
+    <w:lsdException w:name="Colorful Grid Accent 3" w:uiPriority="73"/>
+    <w:lsdException w:name="Light Shading Accent 4" w:uiPriority="60"/>
+    <w:lsdException w:name="Light List Accent 4" w:uiPriority="61"/>
+    <w:lsdException w:name="Light Grid Accent 4" w:uiPriority="62"/>
+    <w:lsdException w:name="Medium Shading 1 Accent 4" w:uiPriority="63"/>
+    <w:lsdException w:name="Medium Shading 2 Accent 4" w:uiPriority="64"/>
+    <w:lsdException w:name="Medium List 1 Accent 4" w:uiPriority="65"/>
+    <w:lsdException w:name="Medium List 2 Accent 4" w:uiPriority="66"/>
+    <w:lsdException w:name="Medium Grid 1 Accent 4" w:uiPriority="67"/>
+    <w:lsdException w:name="Medium Grid 2 Accent 4" w:uiPriority="68"/>
+    <w:lsdException w:name="Medium Grid 3 Accent 4" w:uiPriority="69"/>
+    <w:lsdException w:name="Dark List Accent 4" w:uiPriority="70"/>
+    <w:lsdException w:name="Colorful Shading Accent 4" w:uiPriority="71"/>
+    <w:lsdException w:name="Colorful List Accent 4" w:uiPriority="72"/>
+    <w:lsdException w:name="Colorful Grid Accent 4" w:uiPriority="73"/>
+    <w:lsdException w:name="Light Shading Accent 5" w:uiPriority="60"/>
+    <w:lsdException w:name="Light List Accent 5" w:uiPriority="61"/>
+    <w:lsdException w:name="Light Grid Accent 5" w:uiPriority="62"/>
+    <w:lsdException w:name="Medium Shading 1 Accent 5" w:uiPriority="63"/>
+    <w:lsdException w:name="Medium Shading 2 Accent 5" w:uiPriority="64"/>
+    <w:lsdException w:name="Medium List 1 Accent 5" w:uiPriority="65"/>
+    <w:lsdException w:name="Medium List 2 Accent 5" w:uiPriority="66"/>
+    <w:lsdException w:name="Medium Grid 1 Accent 5" w:uiPriority="67"/>
+    <w:lsdException w:name="Medium Grid 2 Accent 5" w:uiPriority="68"/>
+    <w:lsdException w:name="Medium Grid 3 Accent 5" w:uiPriority="69"/>
+    <w:lsdException w:name="Dark List Accent 5" w:uiPriority="70"/>
+    <w:lsdException w:name="Colorful Shading Accent 5" w:uiPriority="71"/>
+    <w:lsdException w:name="Colorful List Accent 5" w:uiPriority="72"/>
+    <w:lsdException w:name="Colorful Grid Accent 5" w:uiPriority="73"/>
+    <w:lsdException w:name="Light Shading Accent 6" w:uiPriority="60"/>
+    <w:lsdException w:name="Light List Accent 6" w:uiPriority="61"/>
+    <w:lsdException w:name="Light Grid Accent 6" w:uiPriority="62"/>
+    <w:lsdException w:name="Medium Shading 1 Accent 6" w:uiPriority="63"/>
+    <w:lsdException w:name="Medium Shading 2 Accent 6" w:uiPriority="64"/>
+    <w:lsdException w:name="Medium List 1 Accent 6" w:uiPriority="65"/>
+    <w:lsdException w:name="Medium List 2 Accent 6" w:uiPriority="66"/>
+    <w:lsdException w:name="Medium Grid 1 Accent 6" w:uiPriority="67"/>
+    <w:lsdException w:name="Medium Grid 2 Accent 6" w:uiPriority="68"/>
+    <w:lsdException w:name="Medium Grid 3 Accent 6" w:uiPriority="69"/>
+    <w:lsdException w:name="Dark List Accent 6" w:uiPriority="70"/>
+    <w:lsdException w:name="Colorful Shading Accent 6" w:uiPriority="71"/>
+    <w:lsdException w:name="Colorful List Accent 6" w:uiPriority="72"/>
+    <w:lsdException w:name="Colorful Grid Accent 6" w:uiPriority="73"/>
+    <w:lsdException w:name="Subtle Emphasis" w:uiPriority="19" w:qFormat="1"/>
+    <w:lsdException w:name="Intense Emphasis" w:uiPriority="21" w:qFormat="1"/>
+    <w:lsdException w:name="Subtle Reference" w:uiPriority="31" w:qFormat="1"/>
+    <w:lsdException w:name="Intense Reference" w:uiPriority="32" w:qFormat="1"/>
+    <w:lsdException w:name="Book Title" w:uiPriority="33" w:qFormat="1"/>
+    <w:lsdException w:name="Bibliography" w:semiHidden="1" w:uiPriority="37" w:unhideWhenUsed="1"/>
+    <w:lsdException w:name="TOC Heading" w:semiHidden="1" w:uiPriority="39" w:unhideWhenUsed="1" w:qFormat="1"/>
+    <w:lsdException w:name="Plain Table 1" w:uiPriority="41"/>
+    <w:lsdException w:name="Plain Table 2" w:uiPriority="42"/>
+    <w:lsdException w:name="Plain Table 3" w:uiPriority="43"/>
+    <w:lsdException w:name="Plain Table 4" w:uiPriority="44"/>
+    <w:lsdException w:name="Plain Table 5" w:uiPriority="45"/>
+    <w:lsdException w:name="Grid Table Light" w:uiPriority="40"/>
+    <w:lsdException w:name="Grid Table 1 Light" w:uiPriority="46"/>
+    <w:lsdException w:name="Grid Table 2" w:uiPriority="47"/>
+    <w:lsdException w:name="Grid Table 3" w:uiPriority="48"/>
+    <w:lsdException w:name="Grid Table 4" w:uiPriority="49"/>
+    <w:lsdException w:name="Grid Table 5 Dark" w:uiPriority="50"/>
+    <w:lsdException w:name="Grid Table 6 Colorful" w:uiPriority="51"/>
+    <w:lsdException w:name="Grid Table 7 Colorful" w:uiPriority="52"/>
+    <w:lsdException w:name="Grid Table 1 Light Accent 1" w:uiPriority="46"/>
+    <w:lsdException w:name="Grid Table 2 Accent 1" w:uiPriority="47"/>
+    <w:lsdException w:name="Grid Table 3 Accent 1" w:uiPriority="48"/>
+    <w:lsdException w:name="Grid Table 4 Accent 1" w:uiPriority="49"/>
+    <w:lsdException w:name="Grid Table 5 Dark Accent 1" w:uiPriority="50"/>
+    <w:lsdException w:name="Grid Table 6 Colorful Accent 1" w:uiPriority="51"/>
+    <w:lsdException w:name="Grid Table 7 Colorful Accent 1" w:uiPriority="52"/>
+    <w:lsdException w:name="Grid Table 1 Light Accent 2" w:uiPriority="46"/>
+    <w:lsdException w:name="Grid Table 2 Accent 2" w:uiPriority="47"/>
+    <w:lsdException w:name="Grid Table 3 Accent 2" w:uiPriority="48"/>
+    <w:lsdException w:name="Grid Table 4 Accent 2" w:uiPriority="49"/>
+    <w:lsdException w:name="Grid Table 5 Dark Accent 2" w:uiPriority="50"/>
+    <w:lsdException w:name="Grid Table 6 Colorful Accent 2" w:uiPriority="51"/>
+    <w:lsdException w:name="Grid Table 7 Colorful Accent 2" w:uiPriority="52"/>
+    <w:lsdException w:name="Grid Table 1 Light Accent 3" w:uiPriority="46"/>
+    <w:lsdException w:name="Grid Table 2 Accent 3" w:uiPriority="47"/>
+    <w:lsdException w:name="Grid Table 3 Accent 3" w:uiPriority="48"/>
+    <w:lsdException w:name="Grid Table 4 Accent 3" w:uiPriority="49"/>
+    <w:lsdException w:name="Grid Table 5 Dark Accent 3" w:uiPriority="50"/>
+    <w:lsdException w:name="Grid Table 6 Colorful Accent 3" w:uiPriority="51"/>
+    <w:lsdException w:name="Grid Table 7 Colorful Accent 3" w:uiPriority="52"/>
+    <w:lsdException w:name="Grid Table 1 Light Accent 4" w:uiPriority="46"/>
+    <w:lsdException w:name="Grid Table 2 Accent 4" w:uiPriority="47"/>
+    <w:lsdException w:name="Grid Table 3 Accent 4" w:uiPriority="48"/>
+    <w:lsdException w:name="Grid Table 4 Accent 4" w:uiPriority="49"/>
+    <w:lsdException w:name="Grid Table 5 Dark Accent 4" w:uiPriority="50"/>
+    <w:lsdException w:name="Grid Table 6 Colorful Accent 4" w:uiPriority="51"/>
+    <w:lsdException w:name="Grid Table 7 Colorful Accent 4" w:uiPriority="52"/>
+    <w:lsdException w:name="Grid Table 1 Light Accent 5" w:uiPriority="46"/>
+    <w:lsdException w:name="Grid Table 2 Accent 5" w:uiPriority="47"/>
+    <w:lsdException w:name="Grid Table 3 Accent 5" w:uiPriority="48"/>
+    <w:lsdException w:name="Grid Table 4 Accent 5" w:uiPriority="49"/>
+    <w:lsdException w:name="Grid Table 5 Dark Accent 5" w:uiPriority="50"/>
+    <w:lsdException w:name="Grid Table 6 Colorful Accent 5" w:uiPriority="51"/>
+    <w:lsdException w:name="Grid Table 7 Colorful Accent 5" w:uiPriority="52"/>
+    <w:lsdException w:name="Grid Table 1 Light Accent 6" w:uiPriority="46"/>
+    <w:lsdException w:name="Grid Table 2 Accent 6" w:uiPriority="47"/>
+    <w:lsdException w:name="Grid Table 3 Accent 6" w:uiPriority="48"/>
+    <w:lsdException w:name="Grid Table 4 Accent 6" w:uiPriority="49"/>
+    <w:lsdException w:name="Grid Table 5 Dark Accent 6" w:uiPriority="50"/>
+    <w:lsdException w:name="Grid Table 6 Colorful Accent 6" w:uiPriority="51"/>
+    <w:lsdException w:name="Grid Table 7 Colorful Accent 6" w:uiPriority="52"/>
+    <w:lsdException w:name="List Table 1 Light" w:uiPriority="46"/>
+    <w:lsdException w:name="List Table 2" w:uiPriority="47"/>
+    <w:lsdException w:name="List Table 3" w:uiPriority="48"/>
+    <w:lsdException w:name="List Table 4" w:uiPriority="49"/>
+    <w:lsdException w:name="List Table 5 Dark" w:uiPriority="50"/>
+    <w:lsdException w:name="List Table 6 Colorful" w:uiPriority="51"/>
+    <w:lsdException w:name="List Table 7 Colorful" w:uiPriority="52"/>
+    <w:lsdException w:name="List Table 1 Light Accent 1" w:uiPriority="46"/>
+    <w:lsdException w:name="List Table 2 Accent 1" w:uiPriority="47"/>
+    <w:lsdException w:name="List Table 3 Accent 1" w:uiPriority="48"/>
+    <w:lsdException w:name="List Table 4 Accent 1" w:uiPriority="49"/>
+    <w:lsdException w:name="List Table 5 Dark Accent 1" w:uiPriority="50"/>
+    <w:lsdException w:name="List Table 6 Colorful Accent 1" w:uiPriority="51"/>
+    <w:lsdException w:name="List Table 7 Colorful Accent 1" w:uiPriority="52"/>
+    <w:lsdException w:name="List Table 1 Light Accent 2" w:uiPriority="46"/>
+    <w:lsdException w:name="List Table 2 Accent 2" w:uiPriority="47"/>
+    <w:lsdException w:name="List Table 3 Accent 2" w:uiPriority="48"/>
+    <w:lsdException w:name="List Table 4 Accent 2" w:uiPriority="49"/>
+    <w:lsdException w:name="List Table 5 Dark Accent 2" w:uiPriority="50"/>
+    <w:lsdException w:name="List Table 6 Colorful Accent 2" w:uiPriority="51"/>
+    <w:lsdException w:name="List Table 7 Colorful Accent 2" w:uiPriority="52"/>
+    <w:lsdException w:name="List Table 1 Light Accent 3" w:uiPriority="46"/>
+    <w:lsdException w:name="List Table 2 Accent 3" w:uiPriority="47"/>
+    <w:lsdException w:name="List Table 3 Accent 3" w:uiPriority="48"/>
+    <w:lsdException w:name="List Table 4 Accent 3" w:uiPriority="49"/>
+    <w:lsdException w:name="List Table 5 Dark Accent 3" w:uiPriority="50"/>
+    <w:lsdException w:name="List Table 6 Colorful Accent 3" w:uiPriority="51"/>
+    <w:lsdException w:name="List Table 7 Colorful Accent 3" w:uiPriority="52"/>
+    <w:lsdException w:name="List Table 1 Light Accent 4" w:uiPriority="46"/>
+    <w:lsdException w:name="List Table 2 Accent 4" w:uiPriority="47"/>
+    <w:lsdException w:name="List Table 3 Accent 4" w:uiPriority="48"/>
+    <w:lsdException w:name="List Table 4 Accent 4" w:uiPriority="49"/>
+    <w:lsdException w:name="List Table 5 Dark Accent 4" w:uiPriority="50"/>
+    <w:lsdException w:name="List Table 6 Colorful Accent 4" w:uiPriority="51"/>
+    <w:lsdException w:name="List Table 7 Colorful Accent 4" w:uiPriority="52"/>
+    <w:lsdException w:name="List Table 1 Light Accent 5" w:uiPriority="46"/>
+    <w:lsdException w:name="List Table 2 Accent 5" w:uiPriority="47"/>
+    <w:lsdException w:name="List Table 3 Accent 5" w:uiPriority="48"/>
+    <w:lsdException w:name="List Table 4 Accent 5" w:uiPriority="49"/>
+    <w:lsdException w:name="List Table 5 Dark Accent 5" w:uiPriority="50"/>
+    <w:lsdException w:name="List Table 6 Colorful Accent 5" w:uiPriority="51"/>
+    <w:lsdException w:name="List Table 7 Colorful Accent 5" w:uiPriority="52"/>
+    <w:lsdException w:name="List Table 1 Light Accent 6" w:uiPriority="46"/>
+    <w:lsdException w:name="List Table 2 Accent 6" w:uiPriority="47"/>
+    <w:lsdException w:name="List Table 3 Accent 6" w:uiPriority="48"/>
+    <w:lsdException w:name="List Table 4 Accent 6" w:uiPriority="49"/>
+    <w:lsdException w:name="List Table 5 Dark Accent 6" w:uiPriority="50"/>
+    <w:lsdException w:name="List Table 6 Colorful Accent 6" w:uiPriority="51"/>
+    <w:lsdException w:name="List Table 7 Colorful Accent 6" w:uiPriority="52"/>
   </w:latentStyles>
-  <w:style w:type="paragraph" w:styleId="Normal" w:default="1">
+  <w:style w:type="paragraph" w:default="1" w:styleId="Normal">
     <w:name w:val="Normal"/>
     <w:qFormat/>
-    <w:rsid w:val="00825bfb"/>
+    <w:rsid w:val="00825BFB"/>
     <w:pPr>
-      <w:widowControl/>
-      <w:suppressAutoHyphens w:val="true"/>
-      <w:bidi w:val="0"/>
-      <w:spacing w:lineRule="auto" w:line="259" w:before="0" w:after="160"/>
-      <w:jc w:val="left"/>
+      <w:suppressAutoHyphens/>
+      <w:spacing w:after="160"/>
     </w:pPr>
-    <w:rPr>
-      <w:rFonts w:ascii="Calibri" w:hAnsi="Calibri" w:eastAsia="Droid Sans Fallback" w:cs=""/>
-      <w:color w:val="auto"/>
-      <w:sz w:val="22"/>
-      <w:szCs w:val="22"/>
-      <w:lang w:val="en-ZA" w:eastAsia="en-US" w:bidi="ar-SA"/>
-    </w:rPr>
-  </w:style>
-  <w:style w:type="character" w:styleId="DefaultParagraphFont" w:default="1">
+  </w:style>
+  <w:style w:type="character" w:default="1" w:styleId="DefaultParagraphFont">
     <w:name w:val="Default Paragraph Font"/>
     <w:uiPriority w:val="1"/>
     <w:semiHidden/>
     <w:unhideWhenUsed/>
-    <w:rPr/>
-  </w:style>
-  <w:style w:type="character" w:styleId="Annotationreference">
-    <w:name w:val="annotation reference"/>
+  </w:style>
+  <w:style w:type="table" w:default="1" w:styleId="TableNormal">
+    <w:name w:val="Normal Table"/>
     <w:uiPriority w:val="99"/>
     <w:semiHidden/>
     <w:unhideWhenUsed/>
-    <w:rsid w:val="00f35aec"/>
+    <w:tblPr>
+      <w:tblInd w:w="0" w:type="dxa"/>
+      <w:tblCellMar>
+        <w:top w:w="0" w:type="dxa"/>
+        <w:left w:w="108" w:type="dxa"/>
+        <w:bottom w:w="0" w:type="dxa"/>
+        <w:right w:w="108" w:type="dxa"/>
+      </w:tblCellMar>
+    </w:tblPr>
+  </w:style>
+  <w:style w:type="numbering" w:default="1" w:styleId="NoList">
+    <w:name w:val="No List"/>
+    <w:uiPriority w:val="99"/>
+    <w:semiHidden/>
+    <w:unhideWhenUsed/>
+  </w:style>
+  <w:style w:type="character" w:styleId="CommentReference">
+    <w:name w:val="annotation reference"/>
     <w:basedOn w:val="DefaultParagraphFont"/>
+    <w:uiPriority w:val="99"/>
+    <w:semiHidden/>
+    <w:unhideWhenUsed/>
+    <w:rsid w:val="00F35AEC"/>
     <w:rPr>
       <w:sz w:val="16"/>
       <w:szCs w:val="16"/>
     </w:rPr>
   </w:style>
-  <w:style w:type="character" w:styleId="CommentTextChar" w:customStyle="1">
+  <w:style w:type="character" w:customStyle="1" w:styleId="CommentTextChar">
     <w:name w:val="Comment Text Char"/>
+    <w:basedOn w:val="DefaultParagraphFont"/>
+    <w:link w:val="CommentText"/>
     <w:uiPriority w:val="99"/>
     <w:semiHidden/>
-    <w:link w:val="CommentText"/>
-    <w:rsid w:val="00f35aec"/>
-    <w:basedOn w:val="DefaultParagraphFont"/>
+    <w:rsid w:val="00F35AEC"/>
     <w:rPr>
       <w:sz w:val="20"/>
       <w:szCs w:val="20"/>
     </w:rPr>
   </w:style>
-  <w:style w:type="character" w:styleId="CommentSubjectChar" w:customStyle="1">
+  <w:style w:type="character" w:customStyle="1" w:styleId="CommentSubjectChar">
     <w:name w:val="Comment Subject Char"/>
+    <w:basedOn w:val="CommentTextChar"/>
+    <w:link w:val="CommentSubject"/>
     <w:uiPriority w:val="99"/>
     <w:semiHidden/>
-    <w:link w:val="CommentSubject"/>
-    <w:rsid w:val="00f35aec"/>
-    <w:basedOn w:val="CommentTextChar"/>
+    <w:rsid w:val="00F35AEC"/>
     <w:rPr>
       <w:b/>
       <w:bCs/>
@@ -1183,39 +1387,36 @@
       <w:szCs w:val="20"/>
     </w:rPr>
   </w:style>
-  <w:style w:type="character" w:styleId="BalloonTextChar" w:customStyle="1">
+  <w:style w:type="character" w:customStyle="1" w:styleId="BalloonTextChar">
     <w:name w:val="Balloon Text Char"/>
+    <w:basedOn w:val="DefaultParagraphFont"/>
+    <w:link w:val="BalloonText"/>
     <w:uiPriority w:val="99"/>
     <w:semiHidden/>
-    <w:link w:val="BalloonText"/>
-    <w:rsid w:val="00f35aec"/>
-    <w:basedOn w:val="DefaultParagraphFont"/>
+    <w:rsid w:val="00F35AEC"/>
     <w:rPr>
       <w:rFonts w:ascii="Segoe UI" w:hAnsi="Segoe UI" w:cs="Segoe UI"/>
       <w:sz w:val="18"/>
       <w:szCs w:val="18"/>
     </w:rPr>
   </w:style>
-  <w:style w:type="character" w:styleId="ListLabel1">
+  <w:style w:type="character" w:customStyle="1" w:styleId="ListLabel1">
     <w:name w:val="ListLabel 1"/>
-    <w:rPr>
-      <w:rFonts w:cs=""/>
-    </w:rPr>
-  </w:style>
-  <w:style w:type="character" w:styleId="ListLabel2">
+  </w:style>
+  <w:style w:type="character" w:customStyle="1" w:styleId="ListLabel2">
     <w:name w:val="ListLabel 2"/>
     <w:rPr>
       <w:rFonts w:cs="Courier New"/>
     </w:rPr>
   </w:style>
-  <w:style w:type="character" w:styleId="ListLabel3">
+  <w:style w:type="character" w:customStyle="1" w:styleId="ListLabel3">
     <w:name w:val="ListLabel 3"/>
     <w:rPr>
       <w:rFonts w:cs="Calibri"/>
       <w:sz w:val="18"/>
     </w:rPr>
   </w:style>
-  <w:style w:type="paragraph" w:styleId="Heading">
+  <w:style w:type="paragraph" w:customStyle="1" w:styleId="Heading">
     <w:name w:val="Heading"/>
     <w:basedOn w:val="Normal"/>
     <w:next w:val="TextBody"/>
@@ -1224,29 +1425,27 @@
       <w:spacing w:before="240" w:after="120"/>
     </w:pPr>
     <w:rPr>
-      <w:rFonts w:ascii="Liberation Sans" w:hAnsi="Liberation Sans" w:eastAsia="Droid Sans Fallback" w:cs="FreeSans"/>
+      <w:rFonts w:ascii="Liberation Sans" w:hAnsi="Liberation Sans" w:cs="FreeSans"/>
       <w:sz w:val="28"/>
       <w:szCs w:val="28"/>
     </w:rPr>
   </w:style>
-  <w:style w:type="paragraph" w:styleId="TextBody">
+  <w:style w:type="paragraph" w:customStyle="1" w:styleId="TextBody">
     <w:name w:val="Text Body"/>
     <w:basedOn w:val="Normal"/>
     <w:pPr>
-      <w:spacing w:lineRule="auto" w:line="288" w:before="0" w:after="140"/>
+      <w:spacing w:after="140" w:line="288" w:lineRule="auto"/>
     </w:pPr>
-    <w:rPr/>
   </w:style>
   <w:style w:type="paragraph" w:styleId="List">
     <w:name w:val="List"/>
     <w:basedOn w:val="TextBody"/>
-    <w:pPr/>
     <w:rPr>
       <w:rFonts w:cs="FreeSans"/>
     </w:rPr>
   </w:style>
   <w:style w:type="paragraph" w:styleId="Caption">
-    <w:name w:val="Caption"/>
+    <w:name w:val="caption"/>
     <w:basedOn w:val="Normal"/>
     <w:pPr>
       <w:suppressLineNumbers/>
@@ -1260,7 +1459,7 @@
       <w:szCs w:val="24"/>
     </w:rPr>
   </w:style>
-  <w:style w:type="paragraph" w:styleId="Index">
+  <w:style w:type="paragraph" w:customStyle="1" w:styleId="Index">
     <w:name w:val="Index"/>
     <w:basedOn w:val="Normal"/>
     <w:pPr>
@@ -1272,42 +1471,39 @@
   </w:style>
   <w:style w:type="paragraph" w:styleId="ListParagraph">
     <w:name w:val="List Paragraph"/>
+    <w:basedOn w:val="Normal"/>
     <w:uiPriority w:val="34"/>
     <w:qFormat/>
-    <w:rsid w:val="009f1386"/>
-    <w:basedOn w:val="Normal"/>
+    <w:rsid w:val="009F1386"/>
     <w:pPr>
-      <w:spacing w:before="0" w:after="160"/>
-      <w:ind w:left="720" w:right="0" w:hanging="0"/>
+      <w:ind w:left="720"/>
       <w:contextualSpacing/>
     </w:pPr>
-    <w:rPr/>
-  </w:style>
-  <w:style w:type="paragraph" w:styleId="Annotationtext">
+  </w:style>
+  <w:style w:type="paragraph" w:styleId="CommentText">
     <w:name w:val="annotation text"/>
+    <w:basedOn w:val="Normal"/>
+    <w:link w:val="CommentTextChar"/>
     <w:uiPriority w:val="99"/>
     <w:semiHidden/>
     <w:unhideWhenUsed/>
-    <w:link w:val="CommentTextChar"/>
-    <w:rsid w:val="00f35aec"/>
-    <w:basedOn w:val="Normal"/>
+    <w:rsid w:val="00F35AEC"/>
     <w:pPr>
-      <w:spacing w:lineRule="auto" w:line="240"/>
+      <w:spacing w:line="240" w:lineRule="auto"/>
     </w:pPr>
     <w:rPr>
       <w:sz w:val="20"/>
       <w:szCs w:val="20"/>
     </w:rPr>
   </w:style>
-  <w:style w:type="paragraph" w:styleId="Annotationsubject">
+  <w:style w:type="paragraph" w:styleId="CommentSubject">
     <w:name w:val="annotation subject"/>
+    <w:basedOn w:val="CommentText"/>
+    <w:link w:val="CommentSubjectChar"/>
     <w:uiPriority w:val="99"/>
     <w:semiHidden/>
     <w:unhideWhenUsed/>
-    <w:link w:val="CommentSubjectChar"/>
-    <w:rsid w:val="00f35aec"/>
-    <w:basedOn w:val="Annotationtext"/>
-    <w:pPr/>
+    <w:rsid w:val="00F35AEC"/>
     <w:rPr>
       <w:b/>
       <w:bCs/>
@@ -1315,42 +1511,20 @@
   </w:style>
   <w:style w:type="paragraph" w:styleId="BalloonText">
     <w:name w:val="Balloon Text"/>
+    <w:basedOn w:val="Normal"/>
+    <w:link w:val="BalloonTextChar"/>
     <w:uiPriority w:val="99"/>
     <w:semiHidden/>
     <w:unhideWhenUsed/>
-    <w:link w:val="BalloonTextChar"/>
-    <w:rsid w:val="00f35aec"/>
-    <w:basedOn w:val="Normal"/>
+    <w:rsid w:val="00F35AEC"/>
     <w:pPr>
-      <w:spacing w:lineRule="auto" w:line="240" w:before="0" w:after="0"/>
+      <w:spacing w:after="0" w:line="240" w:lineRule="auto"/>
     </w:pPr>
     <w:rPr>
       <w:rFonts w:ascii="Segoe UI" w:hAnsi="Segoe UI" w:cs="Segoe UI"/>
       <w:sz w:val="18"/>
       <w:szCs w:val="18"/>
     </w:rPr>
-  </w:style>
-  <w:style w:type="numbering" w:styleId="NoList" w:default="1">
-    <w:name w:val="No List"/>
-    <w:uiPriority w:val="99"/>
-    <w:semiHidden/>
-    <w:unhideWhenUsed/>
-  </w:style>
-  <w:style w:type="table" w:default="1" w:styleId="TableNormal">
-    <w:name w:val="Normal Table"/>
-    <w:uiPriority w:val="99"/>
-    <w:qFormat/>
-    <w:semiHidden/>
-    <w:unhideWhenUsed/>
-    <w:tblPr>
-      <w:tblInd w:type="dxa" w:w="0"/>
-      <w:tblCellMar>
-        <w:top w:w="0" w:type="dxa"/>
-        <w:left w:w="108" w:type="dxa"/>
-        <w:bottom w:w="0" w:type="dxa"/>
-        <w:right w:w="108" w:type="dxa"/>
-      </w:tblCellMar>
-    </w:tblPr>
   </w:style>
 </w:styles>
 </file>
@@ -1610,7 +1784,7 @@
   <a:extraClrSchemeLst/>
   <a:extLst>
     <a:ext uri="{05A4C25C-085E-4340-85A3-A5531E510DB2}">
-      <thm15:themeFamily xmlns:thm15="http://schemas.microsoft.com/office/thememl/2012/main" xmlns="" name="Office Theme" id="{62F939B6-93AF-4DB8-9C6B-D6C7DFDC589F}" vid="{4A3C46E8-61CC-4603-A589-7422A47A8E4A}"/>
+      <thm15:themeFamily xmlns:thm15="http://schemas.microsoft.com/office/thememl/2012/main" name="Office Theme" id="{62F939B6-93AF-4DB8-9C6B-D6C7DFDC589F}" vid="{4A3C46E8-61CC-4603-A589-7422A47A8E4A}"/>
     </a:ext>
   </a:extLst>
 </a:theme>
@@ -1621,7 +1795,7 @@
 </file>
 
 <file path=customXml/itemProps1.xml><?xml version="1.0" encoding="utf-8"?>
-<ds:datastoreItem xmlns:ds="http://schemas.openxmlformats.org/officeDocument/2006/customXml" ds:itemID="{A73AFB44-F3F1-4E04-8EC2-9FD63052AFE1}">
+<ds:datastoreItem xmlns:ds="http://schemas.openxmlformats.org/officeDocument/2006/customXml" ds:itemID="{26D44E0D-3F55-40BE-81FB-B6D8C53F76E9}">
   <ds:schemaRefs>
     <ds:schemaRef ds:uri="http://schemas.openxmlformats.org/officeDocument/2006/bibliography"/>
   </ds:schemaRefs>

</xml_diff>

<commit_message>
updated TO DOs: Ignore for now
</commit_message>
<xml_diff>
--- a/To Do.docx
+++ b/To Do.docx
@@ -26,13 +26,7 @@
         <w:rPr>
           <w:sz w:val="24"/>
         </w:rPr>
-        <w:t xml:space="preserve"> (keep referring to those pages because they tell you exactly what to do). Adhere strictly to the relationships in the diagrams.I’ve highlighted the most important things that have to be implemented by tomorrow night. It won’t be a lot of work for the indi</w:t>
-      </w:r>
-      <w:r>
-        <w:rPr>
-          <w:sz w:val="24"/>
-        </w:rPr>
-        <w:t xml:space="preserve">vidual. Hanrich, please assign people to different categories. (…) indicates how many people I think should work on that group of functionality. While implementing, pay attention to the exact </w:t>
+        <w:t xml:space="preserve"> (keep referring to those pages because they tell you exactly what to do). Adhere strictly to the relationships in the diagrams.I’ve highlighted the most important things that have to be implemented by tomorrow night. It won’t be a lot of work for the individual. Hanrich, please assign people to different categories. (…) indicates how many people I think should work on that group of functionality. While implementing, pay attention to the exact </w:t>
       </w:r>
       <w:r>
         <w:rPr>
@@ -58,13 +52,7 @@
         <w:rPr>
           <w:sz w:val="24"/>
         </w:rPr>
-        <w:t xml:space="preserve"> as per the specs, so that you know how to </w:t>
-      </w:r>
-      <w:r>
-        <w:rPr>
-          <w:sz w:val="24"/>
-        </w:rPr>
-        <w:t>extract the information you need. It might feel silly to code something that refers to things that have not yet been implemented, but we have to start somewhere.</w:t>
+        <w:t xml:space="preserve"> as per the specs, so that you know how to extract the information you need. It might feel silly to code something that refers to things that have not yet been implemented, but we have to start somewhere.</w:t>
       </w:r>
       <w:r>
         <w:rPr>
@@ -109,35 +97,42 @@
           <w:b/>
           <w:sz w:val="36"/>
         </w:rPr>
-        <w:t>status</w:t>
+        <w:t>S</w:t>
+      </w:r>
+      <w:r>
+        <w:rPr>
+          <w:b/>
+          <w:sz w:val="36"/>
+        </w:rPr>
+        <w:t>tatus</w:t>
+      </w:r>
+      <w:r>
+        <w:rPr>
+          <w:b/>
+          <w:sz w:val="36"/>
+        </w:rPr>
+        <w:t xml:space="preserve"> </w:t>
       </w:r>
       <w:r>
         <w:rPr>
           <w:b/>
           <w:sz w:val="18"/>
         </w:rPr>
-        <w:t>(1 p</w:t>
-      </w:r>
-      <w:r>
+        <w:t>(1 person – You also design the classes in the buzzSpace module on page 43)</w:t>
+      </w:r>
+    </w:p>
+    <w:p>
+      <w:pPr>
         <w:rPr>
           <w:b/>
           <w:sz w:val="18"/>
         </w:rPr>
-        <w:t>erson – You also design the classes in the buzzSpace module on page 43)</w:t>
-      </w:r>
-    </w:p>
-    <w:p>
-      <w:pPr>
+      </w:pPr>
+      <w:r>
         <w:rPr>
           <w:b/>
           <w:sz w:val="18"/>
         </w:rPr>
-      </w:pPr>
-      <w:r>
-        <w:rPr>
-          <w:b/>
-          <w:sz w:val="18"/>
-        </w:rPr>
         <w:t>Tshepiso</w:t>
       </w:r>
     </w:p>
@@ -158,15 +153,25 @@
       <w:pPr>
         <w:rPr>
           <w:i/>
-          <w:sz w:val="24"/>
-        </w:rPr>
-      </w:pPr>
+          <w:color w:val="FF0000"/>
+          <w:sz w:val="24"/>
+        </w:rPr>
+      </w:pPr>
+      <w:commentRangeStart w:id="0"/>
       <w:r>
         <w:rPr>
           <w:i/>
+          <w:color w:val="FF0000"/>
           <w:sz w:val="24"/>
         </w:rPr>
         <w:t>updateStatusPoints</w:t>
+      </w:r>
+      <w:commentRangeEnd w:id="0"/>
+      <w:r>
+        <w:rPr>
+          <w:rStyle w:val="CommentReference"/>
+        </w:rPr>
+        <w:commentReference w:id="0"/>
       </w:r>
     </w:p>
     <w:p>
@@ -177,11 +182,13 @@
           <w:numId w:val="1"/>
         </w:numPr>
         <w:rPr>
-          <w:sz w:val="24"/>
-        </w:rPr>
-      </w:pPr>
-      <w:r>
-        <w:rPr>
+          <w:color w:val="FF0000"/>
+          <w:sz w:val="24"/>
+        </w:rPr>
+      </w:pPr>
+      <w:r>
+        <w:rPr>
+          <w:color w:val="FF0000"/>
           <w:sz w:val="24"/>
         </w:rPr>
         <w:t>updateAllStatusPoints</w:t>
@@ -195,11 +202,13 @@
           <w:numId w:val="1"/>
         </w:numPr>
         <w:rPr>
-          <w:sz w:val="24"/>
-        </w:rPr>
-      </w:pPr>
-      <w:r>
-        <w:rPr>
+          <w:color w:val="FF0000"/>
+          <w:sz w:val="24"/>
+        </w:rPr>
+      </w:pPr>
+      <w:r>
+        <w:rPr>
+          <w:color w:val="FF0000"/>
           <w:sz w:val="24"/>
         </w:rPr>
         <w:t>updateStatusPointsForProfile</w:t>
@@ -221,20 +230,6 @@
     <w:p>
       <w:pPr>
         <w:rPr>
-          <w:sz w:val="24"/>
-        </w:rPr>
-      </w:pPr>
-    </w:p>
-    <w:p>
-      <w:pPr>
-        <w:rPr>
-          <w:sz w:val="24"/>
-        </w:rPr>
-      </w:pPr>
-    </w:p>
-    <w:p>
-      <w:pPr>
-        <w:rPr>
           <w:b/>
           <w:sz w:val="18"/>
         </w:rPr>
@@ -249,31 +244,38 @@
       <w:r>
         <w:rPr>
           <w:b/>
+          <w:sz w:val="36"/>
+        </w:rPr>
+        <w:t xml:space="preserve"> </w:t>
+      </w:r>
+      <w:r>
+        <w:rPr>
+          <w:b/>
           <w:sz w:val="18"/>
         </w:rPr>
-        <w:t>(2 people – Also design the classes in the pro</w:t>
-      </w:r>
-      <w:r>
+        <w:t>(2 people – Also design the classes in the profileAssessment package on page 42)</w:t>
+      </w:r>
+    </w:p>
+    <w:p>
+      <w:pPr>
         <w:rPr>
           <w:b/>
           <w:sz w:val="18"/>
         </w:rPr>
-        <w:t>fileAssessment package on page 42)</w:t>
-      </w:r>
-    </w:p>
-    <w:p>
-      <w:pPr>
+      </w:pPr>
+      <w:r>
         <w:rPr>
           <w:b/>
           <w:sz w:val="18"/>
         </w:rPr>
-      </w:pPr>
+        <w:t>Lana</w:t>
+      </w:r>
       <w:r>
         <w:rPr>
           <w:b/>
           <w:sz w:val="18"/>
         </w:rPr>
-        <w:t>Lana</w:t>
+        <w:t xml:space="preserve"> + Hanrich</w:t>
       </w:r>
     </w:p>
     <w:p>
@@ -292,29 +294,25 @@
     <w:p>
       <w:pPr>
         <w:rPr>
-          <w:sz w:val="24"/>
-        </w:rPr>
-      </w:pPr>
-      <w:r>
-        <w:rPr>
+          <w:color w:val="ED7D31" w:themeColor="accent2"/>
+          <w:sz w:val="24"/>
+        </w:rPr>
+      </w:pPr>
+      <w:commentRangeStart w:id="1"/>
+      <w:r>
+        <w:rPr>
+          <w:color w:val="ED7D31" w:themeColor="accent2"/>
           <w:sz w:val="24"/>
         </w:rPr>
         <w:t>registerProfileAssessor</w:t>
       </w:r>
-    </w:p>
-    <w:p>
-      <w:pPr>
-        <w:rPr>
-          <w:sz w:val="24"/>
-        </w:rPr>
-      </w:pPr>
-    </w:p>
-    <w:p>
-      <w:pPr>
-        <w:rPr>
-          <w:sz w:val="24"/>
-        </w:rPr>
-      </w:pPr>
+      <w:commentRangeEnd w:id="1"/>
+      <w:r>
+        <w:rPr>
+          <w:rStyle w:val="CommentReference"/>
+        </w:rPr>
+        <w:commentReference w:id="1"/>
+      </w:r>
     </w:p>
     <w:p>
       <w:pPr>
@@ -333,6 +331,13 @@
       <w:r>
         <w:rPr>
           <w:b/>
+          <w:sz w:val="36"/>
+        </w:rPr>
+        <w:t xml:space="preserve"> </w:t>
+      </w:r>
+      <w:r>
+        <w:rPr>
+          <w:b/>
           <w:sz w:val="18"/>
         </w:rPr>
         <w:t>(2 people –Also design classes on page 45)</w:t>
@@ -342,18 +347,16 @@
       <w:pPr>
         <w:rPr>
           <w:b/>
-          <w:sz w:val="36"/>
-        </w:rPr>
-      </w:pPr>
-      <w:r>
-        <w:rPr>
-          <w:b/>
-          <w:sz w:val="36"/>
+          <w:sz w:val="18"/>
+        </w:rPr>
+      </w:pPr>
+      <w:r>
+        <w:rPr>
+          <w:b/>
+          <w:sz w:val="18"/>
         </w:rPr>
         <w:t>Sfiso Shabangu + Sean Hill</w:t>
       </w:r>
-      <w:bookmarkStart w:id="0" w:name="_GoBack"/>
-      <w:bookmarkEnd w:id="0"/>
     </w:p>
     <w:p>
       <w:pPr>
@@ -374,7 +377,7 @@
           <w:b/>
           <w:noProof/>
           <w:sz w:val="18"/>
-          <w:lang w:val="en-US"/>
+          <w:lang w:eastAsia="en-ZA"/>
         </w:rPr>
         <w:drawing>
           <wp:anchor distT="0" distB="0" distL="114300" distR="114300" simplePos="0" relativeHeight="251658240" behindDoc="0" locked="0" layoutInCell="1" allowOverlap="1" wp14:anchorId="25C89DA0" wp14:editId="1C53C4FD">
@@ -402,7 +405,7 @@
                     </pic:cNvPicPr>
                   </pic:nvPicPr>
                   <pic:blipFill>
-                    <a:blip r:embed="rId6"/>
+                    <a:blip r:embed="rId8"/>
                     <a:stretch>
                       <a:fillRect/>
                     </a:stretch>
@@ -442,7 +445,7 @@
           <w:noProof/>
           <w:color w:val="FF0000"/>
           <w:sz w:val="24"/>
-          <w:lang w:val="en-US"/>
+          <w:lang w:eastAsia="en-ZA"/>
         </w:rPr>
         <w:drawing>
           <wp:anchor distT="0" distB="0" distL="114300" distR="114300" simplePos="0" relativeHeight="251659264" behindDoc="0" locked="0" layoutInCell="1" allowOverlap="1" wp14:anchorId="54B8EAC9" wp14:editId="551408CB">
@@ -470,7 +473,7 @@
                     </pic:cNvPicPr>
                   </pic:nvPicPr>
                   <pic:blipFill>
-                    <a:blip r:embed="rId7"/>
+                    <a:blip r:embed="rId9"/>
                     <a:stretch>
                       <a:fillRect/>
                     </a:stretch>
@@ -520,6 +523,32 @@
           <w:b/>
           <w:sz w:val="24"/>
         </w:rPr>
+        <w:t></w:t>
+      </w:r>
+      <w:r>
+        <w:rPr>
+          <w:rFonts w:ascii="Wingdings" w:hAnsi="Wingdings"/>
+          <w:b/>
+          <w:sz w:val="24"/>
+        </w:rPr>
+        <w:t></w:t>
+      </w:r>
+      <w:r>
+        <w:rPr>
+          <w:rFonts w:ascii="Wingdings" w:hAnsi="Wingdings"/>
+          <w:b/>
+          <w:sz w:val="24"/>
+        </w:rPr>
+        <w:t></w:t>
+      </w:r>
+      <w:bookmarkStart w:id="2" w:name="_GoBack"/>
+      <w:bookmarkEnd w:id="2"/>
+      <w:r>
+        <w:rPr>
+          <w:rFonts w:ascii="Wingdings" w:hAnsi="Wingdings"/>
+          <w:b/>
+          <w:sz w:val="24"/>
+        </w:rPr>
         <w:t></w:t>
       </w:r>
     </w:p>
@@ -546,51 +575,57 @@
           <w:sz w:val="24"/>
         </w:rPr>
       </w:pPr>
-      <w:r>
-        <w:rPr>
-          <w:color w:val="FF0000"/>
-          <w:sz w:val="24"/>
-        </w:rPr>
+    </w:p>
+    <w:p>
+      <w:pPr>
+        <w:rPr>
+          <w:sz w:val="24"/>
+        </w:rPr>
+      </w:pPr>
+      <w:r>
+        <w:rPr>
+          <w:sz w:val="24"/>
+        </w:rPr>
+        <w:lastRenderedPageBreak/>
         <w:t>assignAppraisalToPost</w:t>
       </w:r>
     </w:p>
     <w:p>
       <w:pPr>
         <w:rPr>
-          <w:color w:val="FF0000"/>
-          <w:sz w:val="24"/>
-        </w:rPr>
-      </w:pPr>
-      <w:commentRangeStart w:id="1"/>
-      <w:r>
-        <w:rPr>
-          <w:color w:val="FF0000"/>
+          <w:sz w:val="24"/>
+        </w:rPr>
+      </w:pPr>
+      <w:r>
+        <w:rPr>
           <w:sz w:val="24"/>
         </w:rPr>
         <w:t>getAppraisalsForPost</w:t>
       </w:r>
-      <w:commentRangeEnd w:id="1"/>
-      <w:r>
-        <w:rPr>
-          <w:color w:val="FF0000"/>
-          <w:sz w:val="24"/>
-        </w:rPr>
-        <w:commentReference w:id="1"/>
-      </w:r>
     </w:p>
     <w:p>
       <w:pPr>
         <w:rPr>
           <w:i/>
-          <w:sz w:val="24"/>
-        </w:rPr>
-      </w:pPr>
+          <w:color w:val="FF0000"/>
+          <w:sz w:val="24"/>
+        </w:rPr>
+      </w:pPr>
+      <w:commentRangeStart w:id="3"/>
       <w:r>
         <w:rPr>
           <w:i/>
+          <w:color w:val="FF0000"/>
           <w:sz w:val="24"/>
         </w:rPr>
         <w:t>manageAppraisalTypes</w:t>
+      </w:r>
+      <w:commentRangeEnd w:id="3"/>
+      <w:r>
+        <w:rPr>
+          <w:rStyle w:val="CommentReference"/>
+        </w:rPr>
+        <w:commentReference w:id="3"/>
       </w:r>
     </w:p>
     <w:p>
@@ -601,11 +636,13 @@
           <w:numId w:val="1"/>
         </w:numPr>
         <w:rPr>
-          <w:sz w:val="24"/>
-        </w:rPr>
-      </w:pPr>
-      <w:r>
-        <w:rPr>
+          <w:color w:val="FF0000"/>
+          <w:sz w:val="24"/>
+        </w:rPr>
+      </w:pPr>
+      <w:r>
+        <w:rPr>
+          <w:color w:val="FF0000"/>
           <w:sz w:val="24"/>
         </w:rPr>
         <w:t>removeAppraisalType</w:t>
@@ -619,11 +656,13 @@
           <w:numId w:val="1"/>
         </w:numPr>
         <w:rPr>
-          <w:sz w:val="24"/>
-        </w:rPr>
-      </w:pPr>
-      <w:r>
-        <w:rPr>
+          <w:color w:val="FF0000"/>
+          <w:sz w:val="24"/>
+        </w:rPr>
+      </w:pPr>
+      <w:r>
+        <w:rPr>
+          <w:color w:val="FF0000"/>
           <w:sz w:val="24"/>
         </w:rPr>
         <w:t>createAppraisalType</w:t>
@@ -637,11 +676,13 @@
           <w:numId w:val="1"/>
         </w:numPr>
         <w:rPr>
-          <w:sz w:val="24"/>
-        </w:rPr>
-      </w:pPr>
-      <w:r>
-        <w:rPr>
+          <w:color w:val="FF0000"/>
+          <w:sz w:val="24"/>
+        </w:rPr>
+      </w:pPr>
+      <w:r>
+        <w:rPr>
+          <w:color w:val="FF0000"/>
           <w:sz w:val="24"/>
         </w:rPr>
         <w:t>activateAppraisalType</w:t>
@@ -661,10 +702,51 @@
 
 <file path=word/comments.xml><?xml version="1.0" encoding="utf-8"?>
 <w:comments xmlns:wpc="http://schemas.microsoft.com/office/word/2010/wordprocessingCanvas" xmlns:mc="http://schemas.openxmlformats.org/markup-compatibility/2006" xmlns:o="urn:schemas-microsoft-com:office:office" xmlns:r="http://schemas.openxmlformats.org/officeDocument/2006/relationships" xmlns:m="http://schemas.openxmlformats.org/officeDocument/2006/math" xmlns:v="urn:schemas-microsoft-com:vml" xmlns:wp14="http://schemas.microsoft.com/office/word/2010/wordprocessingDrawing" xmlns:wp="http://schemas.openxmlformats.org/drawingml/2006/wordprocessingDrawing" xmlns:w10="urn:schemas-microsoft-com:office:word" xmlns:w="http://schemas.openxmlformats.org/wordprocessingml/2006/main" xmlns:w14="http://schemas.microsoft.com/office/word/2010/wordml" xmlns:w15="http://schemas.microsoft.com/office/word/2012/wordml" xmlns:wpg="http://schemas.microsoft.com/office/word/2010/wordprocessingGroup" xmlns:wpi="http://schemas.microsoft.com/office/word/2010/wordprocessingInk" xmlns:wne="http://schemas.microsoft.com/office/word/2006/wordml" xmlns:wps="http://schemas.microsoft.com/office/word/2010/wordprocessingShape" mc:Ignorable="w14 w15 wp14">
-  <w:comment w:id="1" w:author="Abrie" w:date="2015-03-21T10:45:00Z" w:initials="A">
-    <w:p>
-      <w:r>
-        <w:t>In red: not necessary at this stage, just get the other ones working.</w:t>
+  <w:comment w:id="0" w:author="Abrie van Aardt" w:date="2015-03-23T10:28:00Z" w:initials="AvA">
+    <w:p>
+      <w:pPr>
+        <w:pStyle w:val="CommentText"/>
+      </w:pPr>
+      <w:r>
+        <w:rPr>
+          <w:rStyle w:val="CommentReference"/>
+        </w:rPr>
+        <w:annotationRef/>
+      </w:r>
+      <w:r>
+        <w:t>Leave this for now</w:t>
+      </w:r>
+    </w:p>
+  </w:comment>
+  <w:comment w:id="1" w:author="Abrie van Aardt" w:date="2015-03-23T10:32:00Z" w:initials="AvA">
+    <w:p>
+      <w:pPr>
+        <w:pStyle w:val="CommentText"/>
+      </w:pPr>
+      <w:r>
+        <w:rPr>
+          <w:rStyle w:val="CommentReference"/>
+        </w:rPr>
+        <w:annotationRef/>
+      </w:r>
+      <w:r>
+        <w:t>Not THAT important now</w:t>
+      </w:r>
+    </w:p>
+  </w:comment>
+  <w:comment w:id="3" w:author="Abrie van Aardt" w:date="2015-03-23T10:30:00Z" w:initials="AvA">
+    <w:p>
+      <w:pPr>
+        <w:pStyle w:val="CommentText"/>
+      </w:pPr>
+      <w:r>
+        <w:rPr>
+          <w:rStyle w:val="CommentReference"/>
+        </w:rPr>
+        <w:annotationRef/>
+      </w:r>
+      <w:r>
+        <w:t>Leave this for now</w:t>
       </w:r>
     </w:p>
   </w:comment>
@@ -673,7 +755,9 @@
 
 <file path=word/commentsExtended.xml><?xml version="1.0" encoding="utf-8"?>
 <w15:commentsEx xmlns:wpc="http://schemas.microsoft.com/office/word/2010/wordprocessingCanvas" xmlns:mc="http://schemas.openxmlformats.org/markup-compatibility/2006" xmlns:o="urn:schemas-microsoft-com:office:office" xmlns:r="http://schemas.openxmlformats.org/officeDocument/2006/relationships" xmlns:m="http://schemas.openxmlformats.org/officeDocument/2006/math" xmlns:v="urn:schemas-microsoft-com:vml" xmlns:wp14="http://schemas.microsoft.com/office/word/2010/wordprocessingDrawing" xmlns:wp="http://schemas.openxmlformats.org/drawingml/2006/wordprocessingDrawing" xmlns:w10="urn:schemas-microsoft-com:office:word" xmlns:w="http://schemas.openxmlformats.org/wordprocessingml/2006/main" xmlns:w14="http://schemas.microsoft.com/office/word/2010/wordml" xmlns:w15="http://schemas.microsoft.com/office/word/2012/wordml" xmlns:wpg="http://schemas.microsoft.com/office/word/2010/wordprocessingGroup" xmlns:wpi="http://schemas.microsoft.com/office/word/2010/wordprocessingInk" xmlns:wne="http://schemas.microsoft.com/office/word/2006/wordml" xmlns:wps="http://schemas.microsoft.com/office/word/2010/wordprocessingShape" mc:Ignorable="w14 w15 wp14">
-  <w15:commentEx w15:paraId="145347B1" w15:done="0"/>
+  <w15:commentEx w15:paraId="67AB48BF" w15:done="0"/>
+  <w15:commentEx w15:paraId="63513064" w15:done="0"/>
+  <w15:commentEx w15:paraId="56DA10E9" w15:done="0"/>
 </w15:commentsEx>
 </file>
 
@@ -921,6 +1005,14 @@
     <w:abstractNumId w:val="0"/>
   </w:num>
 </w:numbering>
+</file>
+
+<file path=word/people.xml><?xml version="1.0" encoding="utf-8"?>
+<w15:people xmlns:wpc="http://schemas.microsoft.com/office/word/2010/wordprocessingCanvas" xmlns:mc="http://schemas.openxmlformats.org/markup-compatibility/2006" xmlns:o="urn:schemas-microsoft-com:office:office" xmlns:r="http://schemas.openxmlformats.org/officeDocument/2006/relationships" xmlns:m="http://schemas.openxmlformats.org/officeDocument/2006/math" xmlns:v="urn:schemas-microsoft-com:vml" xmlns:wp14="http://schemas.microsoft.com/office/word/2010/wordprocessingDrawing" xmlns:wp="http://schemas.openxmlformats.org/drawingml/2006/wordprocessingDrawing" xmlns:w10="urn:schemas-microsoft-com:office:word" xmlns:w="http://schemas.openxmlformats.org/wordprocessingml/2006/main" xmlns:w14="http://schemas.microsoft.com/office/word/2010/wordml" xmlns:w15="http://schemas.microsoft.com/office/word/2012/wordml" xmlns:wpg="http://schemas.microsoft.com/office/word/2010/wordprocessingGroup" xmlns:wpi="http://schemas.microsoft.com/office/word/2010/wordprocessingInk" xmlns:wne="http://schemas.microsoft.com/office/word/2006/wordml" xmlns:wps="http://schemas.microsoft.com/office/word/2010/wordprocessingShape" mc:Ignorable="w14 w15 wp14">
+  <w15:person w15:author="Abrie van Aardt">
+    <w15:presenceInfo w15:providerId="Windows Live" w15:userId="5a78b292e9b0afbb"/>
+  </w15:person>
+</w15:people>
 </file>
 
 <file path=word/styles.xml><?xml version="1.0" encoding="utf-8"?>
@@ -1795,7 +1887,7 @@
 </file>
 
 <file path=customXml/itemProps1.xml><?xml version="1.0" encoding="utf-8"?>
-<ds:datastoreItem xmlns:ds="http://schemas.openxmlformats.org/officeDocument/2006/customXml" ds:itemID="{26D44E0D-3F55-40BE-81FB-B6D8C53F76E9}">
+<ds:datastoreItem xmlns:ds="http://schemas.openxmlformats.org/officeDocument/2006/customXml" ds:itemID="{DADC9AC1-6A42-48D4-93DA-040944463BF4}">
   <ds:schemaRefs>
     <ds:schemaRef ds:uri="http://schemas.openxmlformats.org/officeDocument/2006/bibliography"/>
   </ds:schemaRefs>

</xml_diff>